<commit_message>
Changing state to Ready for Review of Weekly Report - Week4.docx
</commit_message>
<xml_diff>
--- a/Docs/Weekly Report/Weekly Report - Week4.docx
+++ b/Docs/Weekly Report/Weekly Report - Week4.docx
@@ -1,6 +1,6 @@
 
 <file path=word/document.xml><?xml version="1.0" encoding="utf-8"?>
-<w:document xmlns:ve="http://schemas.openxmlformats.org/markup-compatibility/2006" xmlns:o="urn:schemas-microsoft-com:office:office" xmlns:r="http://schemas.openxmlformats.org/officeDocument/2006/relationships" xmlns:m="http://schemas.openxmlformats.org/officeDocument/2006/math" xmlns:v="urn:schemas-microsoft-com:vml" xmlns:wp="http://schemas.openxmlformats.org/drawingml/2006/wordprocessingDrawing" xmlns:w10="urn:schemas-microsoft-com:office:word" xmlns:w="http://schemas.openxmlformats.org/wordprocessingml/2006/main" xmlns:wne="http://schemas.microsoft.com/office/word/2006/wordml">
+<w:document xmlns:wpc="http://schemas.microsoft.com/office/word/2010/wordprocessingCanvas" xmlns:mc="http://schemas.openxmlformats.org/markup-compatibility/2006" xmlns:o="urn:schemas-microsoft-com:office:office" xmlns:r="http://schemas.openxmlformats.org/officeDocument/2006/relationships" xmlns:m="http://schemas.openxmlformats.org/officeDocument/2006/math" xmlns:v="urn:schemas-microsoft-com:vml" xmlns:wp14="http://schemas.microsoft.com/office/word/2010/wordprocessingDrawing" xmlns:wp="http://schemas.openxmlformats.org/drawingml/2006/wordprocessingDrawing" xmlns:w10="urn:schemas-microsoft-com:office:word" xmlns:w="http://schemas.openxmlformats.org/wordprocessingml/2006/main" xmlns:w14="http://schemas.microsoft.com/office/word/2010/wordml" xmlns:w15="http://schemas.microsoft.com/office/word/2012/wordml" xmlns:wpg="http://schemas.microsoft.com/office/word/2010/wordprocessingGroup" xmlns:wpi="http://schemas.microsoft.com/office/word/2010/wordprocessingInk" xmlns:wne="http://schemas.microsoft.com/office/word/2006/wordml" xmlns:wps="http://schemas.microsoft.com/office/word/2010/wordprocessingShape" mc:Ignorable="w14 w15 wp14">
   <w:body>
     <w:sdt>
       <w:sdtPr>
@@ -27,7 +27,7 @@
             <w:tblBorders>
               <w:left w:val="single" w:sz="18" w:space="0" w:color="4F81BD" w:themeColor="accent1"/>
             </w:tblBorders>
-            <w:tblLook w:val="04A0"/>
+            <w:tblLook w:val="04A0" w:firstRow="1" w:lastRow="0" w:firstColumn="1" w:lastColumn="0" w:noHBand="0" w:noVBand="1"/>
           </w:tblPr>
           <w:tblGrid>
             <w:gridCol w:w="6987"/>
@@ -43,6 +43,7 @@
                 <w:dataBinding w:prefixMappings="xmlns:ns0='http://schemas.openxmlformats.org/officeDocument/2006/extended-properties'" w:xpath="/ns0:Properties[1]/ns0:Company[1]" w:storeItemID="{6668398D-A668-4E3E-A5EB-62B293D839F1}"/>
                 <w:text/>
               </w:sdtPr>
+              <w:sdtEndPr/>
               <w:sdtContent>
                 <w:tc>
                   <w:tcPr>
@@ -90,6 +91,7 @@
                   <w:dataBinding w:prefixMappings="xmlns:ns0='http://schemas.openxmlformats.org/package/2006/metadata/core-properties' xmlns:ns1='http://purl.org/dc/elements/1.1/'" w:xpath="/ns0:coreProperties[1]/ns1:title[1]" w:storeItemID="{6C3C8BC8-F283-45AE-878A-BAB7291924A1}"/>
                   <w:text/>
                 </w:sdtPr>
+                <w:sdtEndPr/>
                 <w:sdtContent>
                   <w:p>
                     <w:pPr>
@@ -126,6 +128,7 @@
                 <w:dataBinding w:prefixMappings="xmlns:ns0='http://schemas.openxmlformats.org/package/2006/metadata/core-properties' xmlns:ns1='http://purl.org/dc/elements/1.1/'" w:xpath="/ns0:coreProperties[1]/ns1:subject[1]" w:storeItemID="{6C3C8BC8-F283-45AE-878A-BAB7291924A1}"/>
                 <w:text/>
               </w:sdtPr>
+              <w:sdtEndPr/>
               <w:sdtContent>
                 <w:tc>
                   <w:tcPr>
@@ -162,7 +165,7 @@
           <w:tblPr>
             <w:tblpPr w:leftFromText="187" w:rightFromText="187" w:horzAnchor="margin" w:tblpXSpec="center" w:tblpYSpec="bottom"/>
             <w:tblW w:w="4000" w:type="pct"/>
-            <w:tblLook w:val="04A0"/>
+            <w:tblLook w:val="04A0" w:firstRow="1" w:lastRow="0" w:firstColumn="1" w:lastColumn="0" w:noHBand="0" w:noVBand="1"/>
           </w:tblPr>
           <w:tblGrid>
             <w:gridCol w:w="6987"/>
@@ -188,6 +191,7 @@
                   <w:dataBinding w:prefixMappings="xmlns:ns0='http://schemas.openxmlformats.org/package/2006/metadata/core-properties' xmlns:ns1='http://purl.org/dc/elements/1.1/'" w:xpath="/ns0:coreProperties[1]/ns1:creator[1]" w:storeItemID="{6C3C8BC8-F283-45AE-878A-BAB7291924A1}"/>
                   <w:text/>
                 </w:sdtPr>
+                <w:sdtEndPr/>
                 <w:sdtContent>
                   <w:p>
                     <w:pPr>
@@ -200,7 +204,7 @@
                       <w:rPr>
                         <w:color w:val="4F81BD" w:themeColor="accent1"/>
                       </w:rPr>
-                      <w:t>Carla Machado</w:t>
+                      <w:t>Filipe</w:t>
                     </w:r>
                   </w:p>
                 </w:sdtContent>
@@ -220,6 +224,7 @@
                     <w:calendar w:val="gregorian"/>
                   </w:date>
                 </w:sdtPr>
+                <w:sdtEndPr/>
                 <w:sdtContent>
                   <w:p>
                     <w:pPr>
@@ -262,6 +267,8 @@
               <w:lang w:val="en-US"/>
             </w:rPr>
           </w:pPr>
+          <w:bookmarkStart w:id="0" w:name="_GoBack"/>
+          <w:bookmarkEnd w:id="0"/>
         </w:p>
         <w:p>
           <w:pPr>
@@ -592,10 +599,11 @@
           <w:docPartUnique/>
         </w:docPartObj>
       </w:sdtPr>
+      <w:sdtEndPr/>
       <w:sdtContent>
         <w:p>
           <w:pPr>
-            <w:pStyle w:val="Ttulodondice"/>
+            <w:pStyle w:val="Cabealhodondice"/>
           </w:pPr>
           <w:r>
             <w:t>Content</w:t>
@@ -1856,7 +1864,6 @@
       </w:r>
     </w:p>
     <w:p>
-      <w:proofErr w:type="spellStart"/>
       <w:r>
         <w:rPr>
           <w:rFonts w:asciiTheme="majorHAnsi" w:eastAsiaTheme="majorEastAsia" w:hAnsiTheme="majorHAnsi" w:cstheme="majorBidi"/>
@@ -1868,7 +1875,6 @@
         </w:rPr>
         <w:t>Tables</w:t>
       </w:r>
-      <w:proofErr w:type="spellEnd"/>
     </w:p>
     <w:p>
       <w:pPr>
@@ -2116,7 +2122,7 @@
       <w:tblPr>
         <w:tblStyle w:val="Tabelacomgrelha"/>
         <w:tblW w:w="9606" w:type="dxa"/>
-        <w:tblLook w:val="04A0"/>
+        <w:tblLook w:val="04A0" w:firstRow="1" w:lastRow="0" w:firstColumn="1" w:lastColumn="0" w:noHBand="0" w:noVBand="1"/>
       </w:tblPr>
       <w:tblGrid>
         <w:gridCol w:w="1668"/>
@@ -2278,6 +2284,7 @@
                 <w:calendar w:val="gregorian"/>
               </w:date>
             </w:sdtPr>
+            <w:sdtEndPr/>
             <w:sdtContent>
               <w:p>
                 <w:pPr>
@@ -2397,16 +2404,8 @@
               <w:rPr>
                 <w:lang w:val="en-US"/>
               </w:rPr>
-              <w:t xml:space="preserve">Filipe </w:t>
-            </w:r>
-            <w:proofErr w:type="spellStart"/>
-            <w:r>
-              <w:rPr>
-                <w:lang w:val="en-US"/>
-              </w:rPr>
-              <w:t>Brandão</w:t>
-            </w:r>
-            <w:proofErr w:type="spellEnd"/>
+              <w:t>Filipe Brandão</w:t>
+            </w:r>
           </w:p>
         </w:tc>
         <w:tc>
@@ -2770,7 +2769,7 @@
           <w:lang w:val="en-US"/>
         </w:rPr>
       </w:pPr>
-      <w:bookmarkStart w:id="0" w:name="_Toc351316544"/>
+      <w:bookmarkStart w:id="1" w:name="_Toc351316544"/>
       <w:r>
         <w:rPr>
           <w:lang w:val="en-US"/>
@@ -2821,7 +2820,7 @@
         </w:rPr>
         <w:t>Contributors</w:t>
       </w:r>
-      <w:bookmarkEnd w:id="0"/>
+      <w:bookmarkEnd w:id="1"/>
     </w:p>
     <w:p>
       <w:pPr>
@@ -2834,7 +2833,7 @@
       <w:tblPr>
         <w:tblStyle w:val="Tabelacomgrelha"/>
         <w:tblW w:w="9607" w:type="dxa"/>
-        <w:tblLook w:val="04A0"/>
+        <w:tblLook w:val="04A0" w:firstRow="1" w:lastRow="0" w:firstColumn="1" w:lastColumn="0" w:noHBand="0" w:noVBand="1"/>
       </w:tblPr>
       <w:tblGrid>
         <w:gridCol w:w="1726"/>
@@ -3050,6 +3049,7 @@
                 <w:calendar w:val="gregorian"/>
               </w:date>
             </w:sdtPr>
+            <w:sdtEndPr/>
             <w:sdtContent>
               <w:p>
                 <w:pPr>
@@ -3231,16 +3231,8 @@
               <w:rPr>
                 <w:lang w:val="en-US"/>
               </w:rPr>
-              <w:t xml:space="preserve">Filipe </w:t>
-            </w:r>
-            <w:proofErr w:type="spellStart"/>
-            <w:r>
-              <w:rPr>
-                <w:lang w:val="en-US"/>
-              </w:rPr>
-              <w:t>Brandão</w:t>
-            </w:r>
-            <w:proofErr w:type="spellEnd"/>
+              <w:t>Filipe Brandão</w:t>
+            </w:r>
           </w:p>
         </w:tc>
         <w:tc>
@@ -3295,8 +3287,6 @@
               </w:rPr>
               <w:t>Draft</w:t>
             </w:r>
-            <w:bookmarkStart w:id="1" w:name="_GoBack"/>
-            <w:bookmarkEnd w:id="1"/>
           </w:p>
         </w:tc>
       </w:tr>
@@ -3433,6 +3423,13 @@
                 <w:lang w:val="en-US"/>
               </w:rPr>
             </w:pPr>
+            <w:r>
+              <w:rPr>
+                <w:rFonts w:eastAsiaTheme="minorHAnsi"/>
+                <w:lang w:val="en-US"/>
+              </w:rPr>
+              <w:t>17-03-2013</w:t>
+            </w:r>
           </w:p>
         </w:tc>
         <w:tc>
@@ -3447,6 +3444,12 @@
                 <w:lang w:val="en-US"/>
               </w:rPr>
             </w:pPr>
+            <w:r>
+              <w:rPr>
+                <w:lang w:val="en-US"/>
+              </w:rPr>
+              <w:t>Changing State</w:t>
+            </w:r>
           </w:p>
         </w:tc>
         <w:tc>
@@ -3461,6 +3464,12 @@
                 <w:lang w:val="en-US"/>
               </w:rPr>
             </w:pPr>
+            <w:r>
+              <w:rPr>
+                <w:lang w:val="en-US"/>
+              </w:rPr>
+              <w:t>Filipe Brandão</w:t>
+            </w:r>
           </w:p>
         </w:tc>
         <w:tc>
@@ -3475,6 +3484,12 @@
                 <w:lang w:val="en-US"/>
               </w:rPr>
             </w:pPr>
+            <w:r>
+              <w:rPr>
+                <w:lang w:val="en-US"/>
+              </w:rPr>
+              <w:t>0.3</w:t>
+            </w:r>
           </w:p>
         </w:tc>
         <w:tc>
@@ -3503,6 +3518,12 @@
                 <w:lang w:val="en-US"/>
               </w:rPr>
             </w:pPr>
+            <w:r>
+              <w:rPr>
+                <w:lang w:val="en-US"/>
+              </w:rPr>
+              <w:t>Ready for revision.</w:t>
+            </w:r>
           </w:p>
         </w:tc>
       </w:tr>
@@ -4290,7 +4311,7 @@
     </w:p>
     <w:p>
       <w:pPr>
-        <w:pStyle w:val="Ttulo1"/>
+        <w:pStyle w:val="Cabealho1"/>
         <w:numPr>
           <w:ilvl w:val="0"/>
           <w:numId w:val="1"/>
@@ -4318,7 +4339,7 @@
     </w:p>
     <w:p>
       <w:pPr>
-        <w:pStyle w:val="Ttulo1"/>
+        <w:pStyle w:val="Cabealho1"/>
         <w:numPr>
           <w:ilvl w:val="1"/>
           <w:numId w:val="1"/>
@@ -4453,7 +4474,7 @@
     </w:p>
     <w:p>
       <w:pPr>
-        <w:pStyle w:val="Ttulo1"/>
+        <w:pStyle w:val="Cabealho1"/>
         <w:numPr>
           <w:ilvl w:val="1"/>
           <w:numId w:val="1"/>
@@ -4580,7 +4601,7 @@
     </w:p>
     <w:p>
       <w:pPr>
-        <w:pStyle w:val="Ttulo1"/>
+        <w:pStyle w:val="Cabealho1"/>
         <w:numPr>
           <w:ilvl w:val="1"/>
           <w:numId w:val="1"/>
@@ -4633,19 +4654,11 @@
         </w:rPr>
         <w:t xml:space="preserve">is </w:t>
       </w:r>
-      <w:proofErr w:type="spellStart"/>
-      <w:r>
-        <w:rPr>
-          <w:lang w:val="en-US"/>
-        </w:rPr>
-        <w:t>baselined</w:t>
-      </w:r>
-      <w:proofErr w:type="spellEnd"/>
-      <w:r>
-        <w:rPr>
-          <w:lang w:val="en-US"/>
-        </w:rPr>
-        <w:t>.</w:t>
+      <w:r>
+        <w:rPr>
+          <w:lang w:val="en-US"/>
+        </w:rPr>
+        <w:t>baselined.</w:t>
       </w:r>
     </w:p>
     <w:p>
@@ -4753,7 +4766,7 @@
     </w:p>
     <w:p>
       <w:pPr>
-        <w:pStyle w:val="Ttulo1"/>
+        <w:pStyle w:val="Cabealho1"/>
         <w:numPr>
           <w:ilvl w:val="0"/>
           <w:numId w:val="1"/>
@@ -4889,7 +4902,7 @@
     </w:p>
     <w:p>
       <w:pPr>
-        <w:pStyle w:val="Ttulo1"/>
+        <w:pStyle w:val="Cabealho1"/>
         <w:numPr>
           <w:ilvl w:val="0"/>
           <w:numId w:val="1"/>
@@ -4903,21 +4916,7 @@
         <w:rPr>
           <w:lang w:val="en-US"/>
         </w:rPr>
-        <w:t xml:space="preserve">Plans </w:t>
-      </w:r>
-      <w:proofErr w:type="gramStart"/>
-      <w:r>
-        <w:rPr>
-          <w:lang w:val="en-US"/>
-        </w:rPr>
-        <w:t>For</w:t>
-      </w:r>
-      <w:proofErr w:type="gramEnd"/>
-      <w:r>
-        <w:rPr>
-          <w:lang w:val="en-US"/>
-        </w:rPr>
-        <w:t xml:space="preserve"> Next Week</w:t>
+        <w:t>Plans For Next Week</w:t>
       </w:r>
       <w:bookmarkEnd w:id="8"/>
     </w:p>
@@ -5067,7 +5066,7 @@
     </w:p>
     <w:p>
       <w:pPr>
-        <w:pStyle w:val="Ttulo1"/>
+        <w:pStyle w:val="Cabealho1"/>
         <w:numPr>
           <w:ilvl w:val="0"/>
           <w:numId w:val="1"/>
@@ -5087,7 +5086,7 @@
     </w:p>
     <w:p>
       <w:pPr>
-        <w:pStyle w:val="Ttulo1"/>
+        <w:pStyle w:val="Cabealho1"/>
         <w:numPr>
           <w:ilvl w:val="1"/>
           <w:numId w:val="1"/>
@@ -5143,7 +5142,7 @@
                     <a:blip r:embed="rId14" cstate="print">
                       <a:extLst>
                         <a:ext uri="{28A0092B-C50C-407E-A947-70E740481C1C}">
-                          <a14:useLocalDpi xmlns:a14="http://schemas.microsoft.com/office/drawing/2010/main" xmlns:wps="http://schemas.microsoft.com/office/word/2010/wordprocessingShape" xmlns:wpi="http://schemas.microsoft.com/office/word/2010/wordprocessingInk" xmlns:wpg="http://schemas.microsoft.com/office/word/2010/wordprocessingGroup" xmlns:w14="http://schemas.microsoft.com/office/word/2010/wordml" xmlns:w="http://schemas.openxmlformats.org/wordprocessingml/2006/main" xmlns:w10="urn:schemas-microsoft-com:office:word" xmlns:wp14="http://schemas.microsoft.com/office/word/2010/wordprocessingDrawing" xmlns:v="urn:schemas-microsoft-com:vml" xmlns:o="urn:schemas-microsoft-com:office:office" xmlns:mc="http://schemas.openxmlformats.org/markup-compatibility/2006" xmlns:wpc="http://schemas.microsoft.com/office/word/2010/wordprocessingCanvas" xmlns="" val="0"/>
+                          <a14:useLocalDpi xmlns:a14="http://schemas.microsoft.com/office/drawing/2010/main" val="0"/>
                         </a:ext>
                       </a:extLst>
                     </a:blip>
@@ -5264,7 +5263,7 @@
     </w:p>
     <w:p>
       <w:pPr>
-        <w:pStyle w:val="Ttulo1"/>
+        <w:pStyle w:val="Cabealho1"/>
         <w:numPr>
           <w:ilvl w:val="1"/>
           <w:numId w:val="1"/>
@@ -5326,7 +5325,7 @@
                     <a:blip r:embed="rId15" cstate="print">
                       <a:extLst>
                         <a:ext uri="{28A0092B-C50C-407E-A947-70E740481C1C}">
-                          <a14:useLocalDpi xmlns:a14="http://schemas.microsoft.com/office/drawing/2010/main" xmlns:wps="http://schemas.microsoft.com/office/word/2010/wordprocessingShape" xmlns:wpi="http://schemas.microsoft.com/office/word/2010/wordprocessingInk" xmlns:wpg="http://schemas.microsoft.com/office/word/2010/wordprocessingGroup" xmlns:w14="http://schemas.microsoft.com/office/word/2010/wordml" xmlns:w="http://schemas.openxmlformats.org/wordprocessingml/2006/main" xmlns:w10="urn:schemas-microsoft-com:office:word" xmlns:wp14="http://schemas.microsoft.com/office/word/2010/wordprocessingDrawing" xmlns:v="urn:schemas-microsoft-com:vml" xmlns:o="urn:schemas-microsoft-com:office:office" xmlns:mc="http://schemas.openxmlformats.org/markup-compatibility/2006" xmlns:wpc="http://schemas.microsoft.com/office/word/2010/wordprocessingCanvas" xmlns="" val="0"/>
+                          <a14:useLocalDpi xmlns:a14="http://schemas.microsoft.com/office/drawing/2010/main" val="0"/>
                         </a:ext>
                       </a:extLst>
                     </a:blip>
@@ -5370,58 +5369,42 @@
       <w:r>
         <w:t xml:space="preserve">Figure </w:t>
       </w:r>
-      <w:fldSimple w:instr=" SEQ Figure \* ARABIC ">
-        <w:r>
-          <w:rPr>
-            <w:noProof/>
-          </w:rPr>
-          <w:t>2</w:t>
-        </w:r>
-      </w:fldSimple>
-      <w:r>
-        <w:t xml:space="preserve"> - </w:t>
-      </w:r>
-      <w:proofErr w:type="spellStart"/>
-      <w:r>
-        <w:t>Effort</w:t>
-      </w:r>
-      <w:proofErr w:type="spellEnd"/>
-      <w:r>
-        <w:t xml:space="preserve"> </w:t>
-      </w:r>
-      <w:proofErr w:type="spellStart"/>
-      <w:r>
-        <w:t>by</w:t>
-      </w:r>
-      <w:proofErr w:type="spellEnd"/>
-      <w:r>
-        <w:t xml:space="preserve"> </w:t>
-      </w:r>
-      <w:proofErr w:type="spellStart"/>
-      <w:r>
-        <w:t>task</w:t>
-      </w:r>
-      <w:proofErr w:type="spellEnd"/>
-      <w:r>
-        <w:t xml:space="preserve"> </w:t>
-      </w:r>
-      <w:proofErr w:type="spellStart"/>
-      <w:r>
-        <w:t>type</w:t>
+      <w:r>
+        <w:fldChar w:fldCharType="begin"/>
+      </w:r>
+      <w:r>
+        <w:instrText xml:space="preserve"> SEQ Figure \* ARABIC </w:instrText>
+      </w:r>
+      <w:r>
+        <w:fldChar w:fldCharType="separate"/>
+      </w:r>
+      <w:r>
+        <w:rPr>
+          <w:noProof/>
+        </w:rPr>
+        <w:t>2</w:t>
+      </w:r>
+      <w:r>
+        <w:rPr>
+          <w:noProof/>
+        </w:rPr>
+        <w:fldChar w:fldCharType="end"/>
+      </w:r>
+      <w:r>
+        <w:t xml:space="preserve"> - Effort by task type</w:t>
       </w:r>
       <w:bookmarkEnd w:id="13"/>
-      <w:proofErr w:type="spellEnd"/>
-    </w:p>
-    <w:p>
-      <w:pPr>
-        <w:rPr>
-          <w:lang w:val="en-US"/>
-        </w:rPr>
-      </w:pPr>
-    </w:p>
-    <w:p>
-      <w:pPr>
-        <w:pStyle w:val="Ttulo1"/>
+    </w:p>
+    <w:p>
+      <w:pPr>
+        <w:rPr>
+          <w:lang w:val="en-US"/>
+        </w:rPr>
+      </w:pPr>
+    </w:p>
+    <w:p>
+      <w:pPr>
+        <w:pStyle w:val="Cabealho1"/>
         <w:numPr>
           <w:ilvl w:val="1"/>
           <w:numId w:val="1"/>
@@ -5475,7 +5458,7 @@
                     <a:blip r:embed="rId16" cstate="print">
                       <a:extLst>
                         <a:ext uri="{28A0092B-C50C-407E-A947-70E740481C1C}">
-                          <a14:useLocalDpi xmlns:a14="http://schemas.microsoft.com/office/drawing/2010/main" xmlns:wps="http://schemas.microsoft.com/office/word/2010/wordprocessingShape" xmlns:wpi="http://schemas.microsoft.com/office/word/2010/wordprocessingInk" xmlns:wpg="http://schemas.microsoft.com/office/word/2010/wordprocessingGroup" xmlns:w14="http://schemas.microsoft.com/office/word/2010/wordml" xmlns:w="http://schemas.openxmlformats.org/wordprocessingml/2006/main" xmlns:w10="urn:schemas-microsoft-com:office:word" xmlns:wp14="http://schemas.microsoft.com/office/word/2010/wordprocessingDrawing" xmlns:v="urn:schemas-microsoft-com:vml" xmlns:o="urn:schemas-microsoft-com:office:office" xmlns:mc="http://schemas.openxmlformats.org/markup-compatibility/2006" xmlns:wpc="http://schemas.microsoft.com/office/word/2010/wordprocessingCanvas" xmlns="" val="0"/>
+                          <a14:useLocalDpi xmlns:a14="http://schemas.microsoft.com/office/drawing/2010/main" val="0"/>
                         </a:ext>
                       </a:extLst>
                     </a:blip>
@@ -5519,23 +5502,31 @@
       <w:r>
         <w:t xml:space="preserve">Figure </w:t>
       </w:r>
-      <w:fldSimple w:instr=" SEQ Figure \* ARABIC ">
-        <w:r>
-          <w:rPr>
-            <w:noProof/>
-          </w:rPr>
-          <w:t>3</w:t>
-        </w:r>
-      </w:fldSimple>
-      <w:r>
-        <w:t xml:space="preserve"> - Individual </w:t>
-      </w:r>
-      <w:proofErr w:type="spellStart"/>
-      <w:r>
-        <w:t>Effort</w:t>
+      <w:r>
+        <w:fldChar w:fldCharType="begin"/>
+      </w:r>
+      <w:r>
+        <w:instrText xml:space="preserve"> SEQ Figure \* ARABIC </w:instrText>
+      </w:r>
+      <w:r>
+        <w:fldChar w:fldCharType="separate"/>
+      </w:r>
+      <w:r>
+        <w:rPr>
+          <w:noProof/>
+        </w:rPr>
+        <w:t>3</w:t>
+      </w:r>
+      <w:r>
+        <w:rPr>
+          <w:noProof/>
+        </w:rPr>
+        <w:fldChar w:fldCharType="end"/>
+      </w:r>
+      <w:r>
+        <w:t xml:space="preserve"> - Individual Effort</w:t>
       </w:r>
       <w:bookmarkEnd w:id="15"/>
-      <w:proofErr w:type="spellEnd"/>
     </w:p>
     <w:p>
       <w:pPr>
@@ -5562,7 +5553,7 @@
         <w:tblStyle w:val="Tabelacomgrelha"/>
         <w:tblW w:w="0" w:type="auto"/>
         <w:jc w:val="center"/>
-        <w:tblLook w:val="04A0"/>
+        <w:tblLook w:val="04A0" w:firstRow="1" w:lastRow="0" w:firstColumn="1" w:lastColumn="0" w:noHBand="0" w:noVBand="1"/>
       </w:tblPr>
       <w:tblGrid>
         <w:gridCol w:w="2149"/>
@@ -5913,7 +5904,7 @@
     </w:p>
     <w:p>
       <w:pPr>
-        <w:pStyle w:val="Ttulo1"/>
+        <w:pStyle w:val="Cabealho1"/>
         <w:numPr>
           <w:ilvl w:val="0"/>
           <w:numId w:val="1"/>
@@ -6096,29 +6087,7 @@
           <w:shd w:val="clear" w:color="auto" w:fill="FFFFFF"/>
           <w:lang w:val="en-US"/>
         </w:rPr>
-        <w:t xml:space="preserve">David </w:t>
-      </w:r>
-      <w:proofErr w:type="spellStart"/>
-      <w:r>
-        <w:rPr>
-          <w:rFonts w:ascii="Arial" w:hAnsi="Arial" w:cs="Arial"/>
-          <w:b/>
-          <w:color w:val="000000"/>
-          <w:shd w:val="clear" w:color="auto" w:fill="FFFFFF"/>
-          <w:lang w:val="en-US"/>
-        </w:rPr>
-        <w:t>João</w:t>
-      </w:r>
-      <w:proofErr w:type="spellEnd"/>
-      <w:r>
-        <w:rPr>
-          <w:rFonts w:ascii="Arial" w:hAnsi="Arial" w:cs="Arial"/>
-          <w:b/>
-          <w:color w:val="000000"/>
-          <w:shd w:val="clear" w:color="auto" w:fill="FFFFFF"/>
-          <w:lang w:val="en-US"/>
-        </w:rPr>
-        <w:t xml:space="preserve"> - Tasks done</w:t>
+        <w:t>David João - Tasks done</w:t>
       </w:r>
       <w:r>
         <w:rPr>
@@ -6243,29 +6212,7 @@
           <w:shd w:val="clear" w:color="auto" w:fill="FFFFFF"/>
           <w:lang w:val="en-US"/>
         </w:rPr>
-        <w:t xml:space="preserve">Filipe </w:t>
-      </w:r>
-      <w:proofErr w:type="spellStart"/>
-      <w:r>
-        <w:rPr>
-          <w:rFonts w:ascii="Arial" w:hAnsi="Arial" w:cs="Arial"/>
-          <w:b/>
-          <w:color w:val="000000"/>
-          <w:shd w:val="clear" w:color="auto" w:fill="FFFFFF"/>
-          <w:lang w:val="en-US"/>
-        </w:rPr>
-        <w:t>Brandão</w:t>
-      </w:r>
-      <w:proofErr w:type="spellEnd"/>
-      <w:r>
-        <w:rPr>
-          <w:rFonts w:ascii="Arial" w:hAnsi="Arial" w:cs="Arial"/>
-          <w:b/>
-          <w:color w:val="000000"/>
-          <w:shd w:val="clear" w:color="auto" w:fill="FFFFFF"/>
-          <w:lang w:val="en-US"/>
-        </w:rPr>
-        <w:t xml:space="preserve"> - Tasks done</w:t>
+        <w:t>Filipe Brandão - Tasks done</w:t>
       </w:r>
       <w:r>
         <w:rPr>
@@ -6455,7 +6402,6 @@
           <w:lang w:val="en-US"/>
         </w:rPr>
       </w:pPr>
-      <w:proofErr w:type="spellStart"/>
       <w:r>
         <w:rPr>
           <w:rFonts w:ascii="Arial" w:hAnsi="Arial" w:cs="Arial"/>
@@ -6464,40 +6410,7 @@
           <w:shd w:val="clear" w:color="auto" w:fill="FFFFFF"/>
           <w:lang w:val="en-US"/>
         </w:rPr>
-        <w:t>João</w:t>
-      </w:r>
-      <w:proofErr w:type="spellEnd"/>
-      <w:r>
-        <w:rPr>
-          <w:rFonts w:ascii="Arial" w:hAnsi="Arial" w:cs="Arial"/>
-          <w:b/>
-          <w:color w:val="000000"/>
-          <w:shd w:val="clear" w:color="auto" w:fill="FFFFFF"/>
-          <w:lang w:val="en-US"/>
-        </w:rPr>
-        <w:t xml:space="preserve"> </w:t>
-      </w:r>
-      <w:proofErr w:type="spellStart"/>
-      <w:r>
-        <w:rPr>
-          <w:rFonts w:ascii="Arial" w:hAnsi="Arial" w:cs="Arial"/>
-          <w:b/>
-          <w:color w:val="000000"/>
-          <w:shd w:val="clear" w:color="auto" w:fill="FFFFFF"/>
-          <w:lang w:val="en-US"/>
-        </w:rPr>
-        <w:t>Girão</w:t>
-      </w:r>
-      <w:proofErr w:type="spellEnd"/>
-      <w:r>
-        <w:rPr>
-          <w:rFonts w:ascii="Arial" w:hAnsi="Arial" w:cs="Arial"/>
-          <w:b/>
-          <w:color w:val="000000"/>
-          <w:shd w:val="clear" w:color="auto" w:fill="FFFFFF"/>
-          <w:lang w:val="en-US"/>
-        </w:rPr>
-        <w:t xml:space="preserve"> - Tasks done:</w:t>
+        <w:t>João Girão - Tasks done:</w:t>
       </w:r>
     </w:p>
     <w:p>
@@ -6575,19 +6488,8 @@
           <w:shd w:val="clear" w:color="auto" w:fill="FFFFFF"/>
           <w:lang w:val="en-US"/>
         </w:rPr>
-        <w:t xml:space="preserve">Vision and Scope </w:t>
-      </w:r>
-      <w:proofErr w:type="spellStart"/>
-      <w:r>
-        <w:rPr>
-          <w:rFonts w:ascii="Arial" w:hAnsi="Arial" w:cs="Arial"/>
-          <w:color w:val="000000"/>
-          <w:shd w:val="clear" w:color="auto" w:fill="FFFFFF"/>
-          <w:lang w:val="en-US"/>
-        </w:rPr>
-        <w:t>Baselined</w:t>
-      </w:r>
-      <w:proofErr w:type="spellEnd"/>
+        <w:t>Vision and Scope Baselined</w:t>
+      </w:r>
     </w:p>
     <w:p>
       <w:pPr>
@@ -6637,7 +6539,6 @@
           <w:lang w:val="en-US"/>
         </w:rPr>
       </w:pPr>
-      <w:proofErr w:type="spellStart"/>
       <w:r>
         <w:rPr>
           <w:rFonts w:ascii="Arial" w:hAnsi="Arial" w:cs="Arial"/>
@@ -6647,18 +6548,7 @@
           <w:lang w:val="en-US"/>
         </w:rPr>
         <w:lastRenderedPageBreak/>
-        <w:t>João</w:t>
-      </w:r>
-      <w:proofErr w:type="spellEnd"/>
-      <w:r>
-        <w:rPr>
-          <w:rFonts w:ascii="Arial" w:hAnsi="Arial" w:cs="Arial"/>
-          <w:b/>
-          <w:color w:val="000000"/>
-          <w:shd w:val="clear" w:color="auto" w:fill="FFFFFF"/>
-          <w:lang w:val="en-US"/>
-        </w:rPr>
-        <w:t xml:space="preserve"> Martins - Tasks done:</w:t>
+        <w:t>João Martins - Tasks done:</w:t>
       </w:r>
     </w:p>
     <w:p>
@@ -6888,7 +6778,6 @@
           <w:lang w:val="en-US"/>
         </w:rPr>
       </w:pPr>
-      <w:proofErr w:type="spellStart"/>
       <w:r>
         <w:rPr>
           <w:rFonts w:ascii="Arial" w:hAnsi="Arial" w:cs="Arial"/>
@@ -6897,18 +6786,7 @@
           <w:shd w:val="clear" w:color="auto" w:fill="FFFFFF"/>
           <w:lang w:val="en-US"/>
         </w:rPr>
-        <w:t>Mário</w:t>
-      </w:r>
-      <w:proofErr w:type="spellEnd"/>
-      <w:r>
-        <w:rPr>
-          <w:rFonts w:ascii="Arial" w:hAnsi="Arial" w:cs="Arial"/>
-          <w:b/>
-          <w:color w:val="000000"/>
-          <w:shd w:val="clear" w:color="auto" w:fill="FFFFFF"/>
-          <w:lang w:val="en-US"/>
-        </w:rPr>
-        <w:t xml:space="preserve"> Oliveira - Tasks done:</w:t>
+        <w:t>Mário Oliveira - Tasks done:</w:t>
       </w:r>
     </w:p>
     <w:p>
@@ -7085,7 +6963,6 @@
           <w:lang w:val="en-US"/>
         </w:rPr>
       </w:pPr>
-      <w:proofErr w:type="spellStart"/>
       <w:r>
         <w:rPr>
           <w:rFonts w:ascii="Arial" w:hAnsi="Arial" w:cs="Arial"/>
@@ -7094,40 +6971,7 @@
           <w:shd w:val="clear" w:color="auto" w:fill="FFFFFF"/>
           <w:lang w:val="en-US"/>
         </w:rPr>
-        <w:t>Rui</w:t>
-      </w:r>
-      <w:proofErr w:type="spellEnd"/>
-      <w:r>
-        <w:rPr>
-          <w:rFonts w:ascii="Arial" w:hAnsi="Arial" w:cs="Arial"/>
-          <w:b/>
-          <w:color w:val="000000"/>
-          <w:shd w:val="clear" w:color="auto" w:fill="FFFFFF"/>
-          <w:lang w:val="en-US"/>
-        </w:rPr>
-        <w:t xml:space="preserve"> </w:t>
-      </w:r>
-      <w:proofErr w:type="spellStart"/>
-      <w:r>
-        <w:rPr>
-          <w:rFonts w:ascii="Arial" w:hAnsi="Arial" w:cs="Arial"/>
-          <w:b/>
-          <w:color w:val="000000"/>
-          <w:shd w:val="clear" w:color="auto" w:fill="FFFFFF"/>
-          <w:lang w:val="en-US"/>
-        </w:rPr>
-        <w:t>Ganhoto</w:t>
-      </w:r>
-      <w:proofErr w:type="spellEnd"/>
-      <w:r>
-        <w:rPr>
-          <w:rFonts w:ascii="Arial" w:hAnsi="Arial" w:cs="Arial"/>
-          <w:b/>
-          <w:color w:val="000000"/>
-          <w:shd w:val="clear" w:color="auto" w:fill="FFFFFF"/>
-          <w:lang w:val="en-US"/>
-        </w:rPr>
-        <w:t xml:space="preserve"> - Tasks done:</w:t>
+        <w:t>Rui Ganhoto - Tasks done:</w:t>
       </w:r>
     </w:p>
     <w:p>
@@ -7275,7 +7119,7 @@
 </file>
 
 <file path=word/endnotes.xml><?xml version="1.0" encoding="utf-8"?>
-<w:endnotes xmlns:ve="http://schemas.openxmlformats.org/markup-compatibility/2006" xmlns:o="urn:schemas-microsoft-com:office:office" xmlns:r="http://schemas.openxmlformats.org/officeDocument/2006/relationships" xmlns:m="http://schemas.openxmlformats.org/officeDocument/2006/math" xmlns:v="urn:schemas-microsoft-com:vml" xmlns:wp="http://schemas.openxmlformats.org/drawingml/2006/wordprocessingDrawing" xmlns:w10="urn:schemas-microsoft-com:office:word" xmlns:w="http://schemas.openxmlformats.org/wordprocessingml/2006/main" xmlns:wne="http://schemas.microsoft.com/office/word/2006/wordml">
+<w:endnotes xmlns:wpc="http://schemas.microsoft.com/office/word/2010/wordprocessingCanvas" xmlns:mc="http://schemas.openxmlformats.org/markup-compatibility/2006" xmlns:o="urn:schemas-microsoft-com:office:office" xmlns:r="http://schemas.openxmlformats.org/officeDocument/2006/relationships" xmlns:m="http://schemas.openxmlformats.org/officeDocument/2006/math" xmlns:v="urn:schemas-microsoft-com:vml" xmlns:wp14="http://schemas.microsoft.com/office/word/2010/wordprocessingDrawing" xmlns:wp="http://schemas.openxmlformats.org/drawingml/2006/wordprocessingDrawing" xmlns:w10="urn:schemas-microsoft-com:office:word" xmlns:w="http://schemas.openxmlformats.org/wordprocessingml/2006/main" xmlns:w14="http://schemas.microsoft.com/office/word/2010/wordml" xmlns:w15="http://schemas.microsoft.com/office/word/2012/wordml" xmlns:wpg="http://schemas.microsoft.com/office/word/2010/wordprocessingGroup" xmlns:wpi="http://schemas.microsoft.com/office/word/2010/wordprocessingInk" xmlns:wne="http://schemas.microsoft.com/office/word/2006/wordml" xmlns:wps="http://schemas.microsoft.com/office/word/2010/wordprocessingShape" mc:Ignorable="w14 w15 wp14">
   <w:endnote w:type="separator" w:id="-1">
     <w:p>
       <w:pPr>
@@ -7300,7 +7144,7 @@
 </file>
 
 <file path=word/footer1.xml><?xml version="1.0" encoding="utf-8"?>
-<w:ftr xmlns:ve="http://schemas.openxmlformats.org/markup-compatibility/2006" xmlns:o="urn:schemas-microsoft-com:office:office" xmlns:r="http://schemas.openxmlformats.org/officeDocument/2006/relationships" xmlns:m="http://schemas.openxmlformats.org/officeDocument/2006/math" xmlns:v="urn:schemas-microsoft-com:vml" xmlns:wp="http://schemas.openxmlformats.org/drawingml/2006/wordprocessingDrawing" xmlns:w10="urn:schemas-microsoft-com:office:word" xmlns:w="http://schemas.openxmlformats.org/wordprocessingml/2006/main" xmlns:wne="http://schemas.microsoft.com/office/word/2006/wordml">
+<w:ftr xmlns:wpc="http://schemas.microsoft.com/office/word/2010/wordprocessingCanvas" xmlns:mc="http://schemas.openxmlformats.org/markup-compatibility/2006" xmlns:o="urn:schemas-microsoft-com:office:office" xmlns:r="http://schemas.openxmlformats.org/officeDocument/2006/relationships" xmlns:m="http://schemas.openxmlformats.org/officeDocument/2006/math" xmlns:v="urn:schemas-microsoft-com:vml" xmlns:wp14="http://schemas.microsoft.com/office/word/2010/wordprocessingDrawing" xmlns:wp="http://schemas.openxmlformats.org/drawingml/2006/wordprocessingDrawing" xmlns:w10="urn:schemas-microsoft-com:office:word" xmlns:w="http://schemas.openxmlformats.org/wordprocessingml/2006/main" xmlns:w14="http://schemas.microsoft.com/office/word/2010/wordml" xmlns:w15="http://schemas.microsoft.com/office/word/2012/wordml" xmlns:wpg="http://schemas.microsoft.com/office/word/2010/wordprocessingGroup" xmlns:wpi="http://schemas.microsoft.com/office/word/2010/wordprocessingInk" xmlns:wne="http://schemas.microsoft.com/office/word/2006/wordml" xmlns:wps="http://schemas.microsoft.com/office/word/2010/wordprocessingShape" mc:Ignorable="w14 w15 wp14">
   <w:p>
     <w:pPr>
       <w:pStyle w:val="Rodap"/>
@@ -7323,6 +7167,7 @@
         <w:dataBinding w:prefixMappings="xmlns:ns0='http://purl.org/dc/elements/1.1/' xmlns:ns1='http://schemas.openxmlformats.org/package/2006/metadata/core-properties' " w:xpath="/ns1:coreProperties[1]/ns0:title[1]" w:storeItemID="{6C3C8BC8-F283-45AE-878A-BAB7291924A1}"/>
         <w:text/>
       </w:sdtPr>
+      <w:sdtEndPr/>
       <w:sdtContent>
         <w:r>
           <w:t>Weekly Report</w:t>
@@ -7340,7 +7185,7 @@
 </file>
 
 <file path=word/footer2.xml><?xml version="1.0" encoding="utf-8"?>
-<w:ftr xmlns:ve="http://schemas.openxmlformats.org/markup-compatibility/2006" xmlns:o="urn:schemas-microsoft-com:office:office" xmlns:r="http://schemas.openxmlformats.org/officeDocument/2006/relationships" xmlns:m="http://schemas.openxmlformats.org/officeDocument/2006/math" xmlns:v="urn:schemas-microsoft-com:vml" xmlns:wp="http://schemas.openxmlformats.org/drawingml/2006/wordprocessingDrawing" xmlns:w10="urn:schemas-microsoft-com:office:word" xmlns:w="http://schemas.openxmlformats.org/wordprocessingml/2006/main" xmlns:wne="http://schemas.microsoft.com/office/word/2006/wordml">
+<w:ftr xmlns:wpc="http://schemas.microsoft.com/office/word/2010/wordprocessingCanvas" xmlns:mc="http://schemas.openxmlformats.org/markup-compatibility/2006" xmlns:o="urn:schemas-microsoft-com:office:office" xmlns:r="http://schemas.openxmlformats.org/officeDocument/2006/relationships" xmlns:m="http://schemas.openxmlformats.org/officeDocument/2006/math" xmlns:v="urn:schemas-microsoft-com:vml" xmlns:wp14="http://schemas.microsoft.com/office/word/2010/wordprocessingDrawing" xmlns:wp="http://schemas.openxmlformats.org/drawingml/2006/wordprocessingDrawing" xmlns:w10="urn:schemas-microsoft-com:office:word" xmlns:w="http://schemas.openxmlformats.org/wordprocessingml/2006/main" xmlns:w14="http://schemas.microsoft.com/office/word/2010/wordml" xmlns:w15="http://schemas.microsoft.com/office/word/2012/wordml" xmlns:wpg="http://schemas.microsoft.com/office/word/2010/wordprocessingGroup" xmlns:wpi="http://schemas.microsoft.com/office/word/2010/wordprocessingInk" xmlns:wne="http://schemas.microsoft.com/office/word/2006/wordml" xmlns:wps="http://schemas.microsoft.com/office/word/2010/wordprocessingShape" mc:Ignorable="w14 w15 wp14">
   <w:p>
     <w:pPr>
       <w:pStyle w:val="Rodap"/>
@@ -7369,6 +7214,7 @@
         <w:dataBinding w:prefixMappings="xmlns:ns0='http://purl.org/dc/elements/1.1/' xmlns:ns1='http://schemas.openxmlformats.org/package/2006/metadata/core-properties' " w:xpath="/ns1:coreProperties[1]/ns0:title[1]" w:storeItemID="{6C3C8BC8-F283-45AE-878A-BAB7291924A1}"/>
         <w:text/>
       </w:sdtPr>
+      <w:sdtEndPr/>
       <w:sdtContent>
         <w:r>
           <w:t>Weekly Report</w:t>
@@ -7383,7 +7229,7 @@
 </file>
 
 <file path=word/footer3.xml><?xml version="1.0" encoding="utf-8"?>
-<w:ftr xmlns:ve="http://schemas.openxmlformats.org/markup-compatibility/2006" xmlns:o="urn:schemas-microsoft-com:office:office" xmlns:r="http://schemas.openxmlformats.org/officeDocument/2006/relationships" xmlns:m="http://schemas.openxmlformats.org/officeDocument/2006/math" xmlns:v="urn:schemas-microsoft-com:vml" xmlns:wp="http://schemas.openxmlformats.org/drawingml/2006/wordprocessingDrawing" xmlns:w10="urn:schemas-microsoft-com:office:word" xmlns:w="http://schemas.openxmlformats.org/wordprocessingml/2006/main" xmlns:wne="http://schemas.microsoft.com/office/word/2006/wordml">
+<w:ftr xmlns:wpc="http://schemas.microsoft.com/office/word/2010/wordprocessingCanvas" xmlns:mc="http://schemas.openxmlformats.org/markup-compatibility/2006" xmlns:o="urn:schemas-microsoft-com:office:office" xmlns:r="http://schemas.openxmlformats.org/officeDocument/2006/relationships" xmlns:m="http://schemas.openxmlformats.org/officeDocument/2006/math" xmlns:v="urn:schemas-microsoft-com:vml" xmlns:wp14="http://schemas.microsoft.com/office/word/2010/wordprocessingDrawing" xmlns:wp="http://schemas.openxmlformats.org/drawingml/2006/wordprocessingDrawing" xmlns:w10="urn:schemas-microsoft-com:office:word" xmlns:w="http://schemas.openxmlformats.org/wordprocessingml/2006/main" xmlns:w14="http://schemas.microsoft.com/office/word/2010/wordml" xmlns:w15="http://schemas.microsoft.com/office/word/2012/wordml" xmlns:wpg="http://schemas.microsoft.com/office/word/2010/wordprocessingGroup" xmlns:wpi="http://schemas.microsoft.com/office/word/2010/wordprocessingInk" xmlns:wne="http://schemas.microsoft.com/office/word/2006/wordml" xmlns:wps="http://schemas.microsoft.com/office/word/2010/wordprocessingShape" mc:Ignorable="w14 w15 wp14">
   <w:p>
     <w:pPr>
       <w:pStyle w:val="Rodap"/>
@@ -7403,6 +7249,7 @@
         <w:dataBinding w:prefixMappings="xmlns:ns0='http://purl.org/dc/elements/1.1/' xmlns:ns1='http://schemas.openxmlformats.org/package/2006/metadata/core-properties' " w:xpath="/ns1:coreProperties[1]/ns0:title[1]" w:storeItemID="{6C3C8BC8-F283-45AE-878A-BAB7291924A1}"/>
         <w:text/>
       </w:sdtPr>
+      <w:sdtEndPr/>
       <w:sdtContent>
         <w:r>
           <w:t>Weekly Report</w:t>
@@ -7441,7 +7288,7 @@
 </file>
 
 <file path=word/footer4.xml><?xml version="1.0" encoding="utf-8"?>
-<w:ftr xmlns:ve="http://schemas.openxmlformats.org/markup-compatibility/2006" xmlns:o="urn:schemas-microsoft-com:office:office" xmlns:r="http://schemas.openxmlformats.org/officeDocument/2006/relationships" xmlns:m="http://schemas.openxmlformats.org/officeDocument/2006/math" xmlns:v="urn:schemas-microsoft-com:vml" xmlns:wp="http://schemas.openxmlformats.org/drawingml/2006/wordprocessingDrawing" xmlns:w10="urn:schemas-microsoft-com:office:word" xmlns:w="http://schemas.openxmlformats.org/wordprocessingml/2006/main" xmlns:wne="http://schemas.microsoft.com/office/word/2006/wordml">
+<w:ftr xmlns:wpc="http://schemas.microsoft.com/office/word/2010/wordprocessingCanvas" xmlns:mc="http://schemas.openxmlformats.org/markup-compatibility/2006" xmlns:o="urn:schemas-microsoft-com:office:office" xmlns:r="http://schemas.openxmlformats.org/officeDocument/2006/relationships" xmlns:m="http://schemas.openxmlformats.org/officeDocument/2006/math" xmlns:v="urn:schemas-microsoft-com:vml" xmlns:wp14="http://schemas.microsoft.com/office/word/2010/wordprocessingDrawing" xmlns:wp="http://schemas.openxmlformats.org/drawingml/2006/wordprocessingDrawing" xmlns:w10="urn:schemas-microsoft-com:office:word" xmlns:w="http://schemas.openxmlformats.org/wordprocessingml/2006/main" xmlns:w14="http://schemas.microsoft.com/office/word/2010/wordml" xmlns:w15="http://schemas.microsoft.com/office/word/2012/wordml" xmlns:wpg="http://schemas.microsoft.com/office/word/2010/wordprocessingGroup" xmlns:wpi="http://schemas.microsoft.com/office/word/2010/wordprocessingInk" xmlns:wne="http://schemas.microsoft.com/office/word/2006/wordml" xmlns:wps="http://schemas.microsoft.com/office/word/2010/wordprocessingShape" mc:Ignorable="w14 w15 wp14">
   <w:p>
     <w:pPr>
       <w:pStyle w:val="Rodap"/>
@@ -7470,6 +7317,7 @@
         <w:dataBinding w:prefixMappings="xmlns:ns0='http://purl.org/dc/elements/1.1/' xmlns:ns1='http://schemas.openxmlformats.org/package/2006/metadata/core-properties' " w:xpath="/ns1:coreProperties[1]/ns0:title[1]" w:storeItemID="{6C3C8BC8-F283-45AE-878A-BAB7291924A1}"/>
         <w:text/>
       </w:sdtPr>
+      <w:sdtEndPr/>
       <w:sdtContent>
         <w:r>
           <w:t>Weekly Report</w:t>
@@ -7505,7 +7353,7 @@
 </file>
 
 <file path=word/footnotes.xml><?xml version="1.0" encoding="utf-8"?>
-<w:footnotes xmlns:ve="http://schemas.openxmlformats.org/markup-compatibility/2006" xmlns:o="urn:schemas-microsoft-com:office:office" xmlns:r="http://schemas.openxmlformats.org/officeDocument/2006/relationships" xmlns:m="http://schemas.openxmlformats.org/officeDocument/2006/math" xmlns:v="urn:schemas-microsoft-com:vml" xmlns:wp="http://schemas.openxmlformats.org/drawingml/2006/wordprocessingDrawing" xmlns:w10="urn:schemas-microsoft-com:office:word" xmlns:w="http://schemas.openxmlformats.org/wordprocessingml/2006/main" xmlns:wne="http://schemas.microsoft.com/office/word/2006/wordml">
+<w:footnotes xmlns:wpc="http://schemas.microsoft.com/office/word/2010/wordprocessingCanvas" xmlns:mc="http://schemas.openxmlformats.org/markup-compatibility/2006" xmlns:o="urn:schemas-microsoft-com:office:office" xmlns:r="http://schemas.openxmlformats.org/officeDocument/2006/relationships" xmlns:m="http://schemas.openxmlformats.org/officeDocument/2006/math" xmlns:v="urn:schemas-microsoft-com:vml" xmlns:wp14="http://schemas.microsoft.com/office/word/2010/wordprocessingDrawing" xmlns:wp="http://schemas.openxmlformats.org/drawingml/2006/wordprocessingDrawing" xmlns:w10="urn:schemas-microsoft-com:office:word" xmlns:w="http://schemas.openxmlformats.org/wordprocessingml/2006/main" xmlns:w14="http://schemas.microsoft.com/office/word/2010/wordml" xmlns:w15="http://schemas.microsoft.com/office/word/2012/wordml" xmlns:wpg="http://schemas.microsoft.com/office/word/2010/wordprocessingGroup" xmlns:wpi="http://schemas.microsoft.com/office/word/2010/wordprocessingInk" xmlns:wne="http://schemas.microsoft.com/office/word/2006/wordml" xmlns:wps="http://schemas.microsoft.com/office/word/2010/wordprocessingShape" mc:Ignorable="w14 w15 wp14">
   <w:footnote w:type="separator" w:id="-1">
     <w:p>
       <w:pPr>
@@ -7530,7 +7378,7 @@
 </file>
 
 <file path=word/header1.xml><?xml version="1.0" encoding="utf-8"?>
-<w:hdr xmlns:ve="http://schemas.openxmlformats.org/markup-compatibility/2006" xmlns:o="urn:schemas-microsoft-com:office:office" xmlns:r="http://schemas.openxmlformats.org/officeDocument/2006/relationships" xmlns:m="http://schemas.openxmlformats.org/officeDocument/2006/math" xmlns:v="urn:schemas-microsoft-com:vml" xmlns:wp="http://schemas.openxmlformats.org/drawingml/2006/wordprocessingDrawing" xmlns:w10="urn:schemas-microsoft-com:office:word" xmlns:w="http://schemas.openxmlformats.org/wordprocessingml/2006/main" xmlns:wne="http://schemas.microsoft.com/office/word/2006/wordml">
+<w:hdr xmlns:wpc="http://schemas.microsoft.com/office/word/2010/wordprocessingCanvas" xmlns:mc="http://schemas.openxmlformats.org/markup-compatibility/2006" xmlns:o="urn:schemas-microsoft-com:office:office" xmlns:r="http://schemas.openxmlformats.org/officeDocument/2006/relationships" xmlns:m="http://schemas.openxmlformats.org/officeDocument/2006/math" xmlns:v="urn:schemas-microsoft-com:vml" xmlns:wp14="http://schemas.microsoft.com/office/word/2010/wordprocessingDrawing" xmlns:wp="http://schemas.openxmlformats.org/drawingml/2006/wordprocessingDrawing" xmlns:w10="urn:schemas-microsoft-com:office:word" xmlns:w="http://schemas.openxmlformats.org/wordprocessingml/2006/main" xmlns:w14="http://schemas.microsoft.com/office/word/2010/wordml" xmlns:w15="http://schemas.microsoft.com/office/word/2012/wordml" xmlns:wpg="http://schemas.microsoft.com/office/word/2010/wordprocessingGroup" xmlns:wpi="http://schemas.microsoft.com/office/word/2010/wordprocessingInk" xmlns:wne="http://schemas.microsoft.com/office/word/2006/wordml" xmlns:wps="http://schemas.microsoft.com/office/word/2010/wordprocessingShape" mc:Ignorable="w14 w15 wp14">
   <w:p>
     <w:pPr>
       <w:pStyle w:val="Cabealho"/>
@@ -7544,7 +7392,7 @@
         <w:lang w:eastAsia="pt-PT"/>
       </w:rPr>
       <w:drawing>
-        <wp:anchor distT="0" distB="0" distL="114300" distR="114300" simplePos="0" relativeHeight="251658240" behindDoc="0" locked="0" layoutInCell="1" allowOverlap="1">
+        <wp:anchor distT="0" distB="0" distL="114300" distR="114300" simplePos="0" relativeHeight="251657216" behindDoc="0" locked="0" layoutInCell="1" allowOverlap="1" wp14:anchorId="74752CAB" wp14:editId="4E3F8399">
           <wp:simplePos x="0" y="0"/>
           <wp:positionH relativeFrom="column">
             <wp:posOffset>15239</wp:posOffset>
@@ -7631,12 +7479,13 @@
         <w:dataBinding w:prefixMappings="xmlns:ns0='http://purl.org/dc/elements/1.1/' xmlns:ns1='http://schemas.openxmlformats.org/package/2006/metadata/core-properties' " w:xpath="/ns1:coreProperties[1]/ns0:creator[1]" w:storeItemID="{6C3C8BC8-F283-45AE-878A-BAB7291924A1}"/>
         <w:text/>
       </w:sdtPr>
+      <w:sdtEndPr/>
       <w:sdtContent>
         <w:r>
           <w:rPr>
             <w:lang w:val="en-US"/>
           </w:rPr>
-          <w:t>Carla Machado</w:t>
+          <w:t>Filipe</w:t>
         </w:r>
       </w:sdtContent>
     </w:sdt>
@@ -7670,8 +7519,12 @@
         <w:dataBinding w:prefixMappings="xmlns:ns0='http://purl.org/dc/elements/1.1/' xmlns:ns1='http://schemas.openxmlformats.org/package/2006/metadata/core-properties' " w:xpath="/ns1:coreProperties[1]/ns0:description[1]" w:storeItemID="{6C3C8BC8-F283-45AE-878A-BAB7291924A1}"/>
         <w:text w:multiLine="1"/>
       </w:sdtPr>
+      <w:sdtEndPr/>
       <w:sdtContent>
         <w:r>
+          <w:rPr>
+            <w:lang w:val="en-US"/>
+          </w:rPr>
           <w:t>V0.3</w:t>
         </w:r>
       </w:sdtContent>
@@ -7692,14 +7545,13 @@
         <w:dataBinding w:prefixMappings="xmlns:ns0='http://purl.org/dc/elements/1.1/' xmlns:ns1='http://schemas.openxmlformats.org/package/2006/metadata/core-properties' " w:xpath="/ns1:coreProperties[1]/ns1:contentStatus[1]" w:storeItemID="{6C3C8BC8-F283-45AE-878A-BAB7291924A1}"/>
         <w:text/>
       </w:sdtPr>
+      <w:sdtEndPr/>
       <w:sdtContent>
-        <w:proofErr w:type="spellStart"/>
         <w:r>
-          <w:t>Draf</w:t>
-        </w:r>
-        <w:proofErr w:type="spellEnd"/>
-        <w:r>
-          <w:t>t</w:t>
+          <w:rPr>
+            <w:lang w:val="en-US"/>
+          </w:rPr>
+          <w:t>Ready for Revision</w:t>
         </w:r>
       </w:sdtContent>
     </w:sdt>
@@ -7708,10 +7560,13 @@
 </file>
 
 <file path=word/header2.xml><?xml version="1.0" encoding="utf-8"?>
-<w:hdr xmlns:ve="http://schemas.openxmlformats.org/markup-compatibility/2006" xmlns:o="urn:schemas-microsoft-com:office:office" xmlns:r="http://schemas.openxmlformats.org/officeDocument/2006/relationships" xmlns:m="http://schemas.openxmlformats.org/officeDocument/2006/math" xmlns:v="urn:schemas-microsoft-com:vml" xmlns:wp="http://schemas.openxmlformats.org/drawingml/2006/wordprocessingDrawing" xmlns:w10="urn:schemas-microsoft-com:office:word" xmlns:w="http://schemas.openxmlformats.org/wordprocessingml/2006/main" xmlns:wne="http://schemas.microsoft.com/office/word/2006/wordml">
+<w:hdr xmlns:wpc="http://schemas.microsoft.com/office/word/2010/wordprocessingCanvas" xmlns:mc="http://schemas.openxmlformats.org/markup-compatibility/2006" xmlns:o="urn:schemas-microsoft-com:office:office" xmlns:r="http://schemas.openxmlformats.org/officeDocument/2006/relationships" xmlns:m="http://schemas.openxmlformats.org/officeDocument/2006/math" xmlns:v="urn:schemas-microsoft-com:vml" xmlns:wp14="http://schemas.microsoft.com/office/word/2010/wordprocessingDrawing" xmlns:wp="http://schemas.openxmlformats.org/drawingml/2006/wordprocessingDrawing" xmlns:w10="urn:schemas-microsoft-com:office:word" xmlns:w="http://schemas.openxmlformats.org/wordprocessingml/2006/main" xmlns:w14="http://schemas.microsoft.com/office/word/2010/wordml" xmlns:w15="http://schemas.microsoft.com/office/word/2012/wordml" xmlns:wpg="http://schemas.microsoft.com/office/word/2010/wordprocessingGroup" xmlns:wpi="http://schemas.microsoft.com/office/word/2010/wordprocessingInk" xmlns:wne="http://schemas.microsoft.com/office/word/2006/wordml" xmlns:wps="http://schemas.microsoft.com/office/word/2010/wordprocessingShape" mc:Ignorable="w14 w15 wp14">
   <w:p>
     <w:pPr>
       <w:pStyle w:val="Cabealho"/>
+      <w:rPr>
+        <w:lang w:val="en-US"/>
+      </w:rPr>
     </w:pPr>
     <w:r>
       <w:rPr>
@@ -7719,7 +7574,7 @@
         <w:lang w:eastAsia="pt-PT"/>
       </w:rPr>
       <w:drawing>
-        <wp:anchor distT="0" distB="0" distL="114300" distR="114300" simplePos="0" relativeHeight="251660288" behindDoc="0" locked="0" layoutInCell="1" allowOverlap="1">
+        <wp:anchor distT="0" distB="0" distL="114300" distR="114300" simplePos="0" relativeHeight="251659264" behindDoc="0" locked="0" layoutInCell="1" allowOverlap="1" wp14:anchorId="5F1F37F4" wp14:editId="4BB28121">
           <wp:simplePos x="0" y="0"/>
           <wp:positionH relativeFrom="column">
             <wp:posOffset>81915</wp:posOffset>
@@ -7778,24 +7633,35 @@
     <w:r>
       <w:tab/>
     </w:r>
-    <w:proofErr w:type="spellStart"/>
     <w:r>
+      <w:rPr>
+        <w:lang w:val="en-US"/>
+      </w:rPr>
       <w:t>Owner</w:t>
     </w:r>
-    <w:proofErr w:type="spellEnd"/>
     <w:r>
+      <w:rPr>
+        <w:lang w:val="en-US"/>
+      </w:rPr>
       <w:t xml:space="preserve">: </w:t>
     </w:r>
     <w:sdt>
       <w:sdtPr>
+        <w:rPr>
+          <w:lang w:val="en-US"/>
+        </w:rPr>
         <w:alias w:val="Autor"/>
         <w:id w:val="9027332"/>
         <w:dataBinding w:prefixMappings="xmlns:ns0='http://purl.org/dc/elements/1.1/' xmlns:ns1='http://schemas.openxmlformats.org/package/2006/metadata/core-properties' " w:xpath="/ns1:coreProperties[1]/ns0:creator[1]" w:storeItemID="{6C3C8BC8-F283-45AE-878A-BAB7291924A1}"/>
         <w:text/>
       </w:sdtPr>
+      <w:sdtEndPr/>
       <w:sdtContent>
         <w:r>
-          <w:t>Carla Machado</w:t>
+          <w:rPr>
+            <w:lang w:val="en-US"/>
+          </w:rPr>
+          <w:t>Filipe</w:t>
         </w:r>
       </w:sdtContent>
     </w:sdt>
@@ -7803,11 +7669,20 @@
   <w:p>
     <w:pPr>
       <w:pStyle w:val="Cabealho"/>
+      <w:rPr>
+        <w:lang w:val="en-US"/>
+      </w:rPr>
     </w:pPr>
     <w:r>
+      <w:rPr>
+        <w:lang w:val="en-US"/>
+      </w:rPr>
       <w:tab/>
     </w:r>
     <w:r>
+      <w:rPr>
+        <w:lang w:val="en-US"/>
+      </w:rPr>
       <w:tab/>
     </w:r>
     <w:sdt>
@@ -7820,13 +7695,20 @@
         <w:dataBinding w:prefixMappings="xmlns:ns0='http://purl.org/dc/elements/1.1/' xmlns:ns1='http://schemas.openxmlformats.org/package/2006/metadata/core-properties' " w:xpath="/ns1:coreProperties[1]/ns0:description[1]" w:storeItemID="{6C3C8BC8-F283-45AE-878A-BAB7291924A1}"/>
         <w:text w:multiLine="1"/>
       </w:sdtPr>
+      <w:sdtEndPr/>
       <w:sdtContent>
         <w:r>
+          <w:rPr>
+            <w:lang w:val="en-US"/>
+          </w:rPr>
           <w:t>V0.3</w:t>
         </w:r>
       </w:sdtContent>
     </w:sdt>
     <w:r>
+      <w:rPr>
+        <w:lang w:val="en-US"/>
+      </w:rPr>
       <w:t xml:space="preserve"> </w:t>
     </w:r>
     <w:sdt>
@@ -7839,15 +7721,20 @@
         <w:dataBinding w:prefixMappings="xmlns:ns0='http://purl.org/dc/elements/1.1/' xmlns:ns1='http://schemas.openxmlformats.org/package/2006/metadata/core-properties' " w:xpath="/ns1:coreProperties[1]/ns1:contentStatus[1]" w:storeItemID="{6C3C8BC8-F283-45AE-878A-BAB7291924A1}"/>
         <w:text/>
       </w:sdtPr>
+      <w:sdtEndPr/>
       <w:sdtContent>
-        <w:proofErr w:type="spellStart"/>
         <w:r>
-          <w:t>Draft</w:t>
+          <w:rPr>
+            <w:lang w:val="en-US"/>
+          </w:rPr>
+          <w:t>Ready for Revision</w:t>
         </w:r>
-        <w:proofErr w:type="spellEnd"/>
       </w:sdtContent>
     </w:sdt>
     <w:r>
+      <w:rPr>
+        <w:lang w:val="en-US"/>
+      </w:rPr>
       <w:t xml:space="preserve"> </w:t>
     </w:r>
   </w:p>
@@ -7855,7 +7742,7 @@
 </file>
 
 <file path=word/numbering.xml><?xml version="1.0" encoding="utf-8"?>
-<w:numbering xmlns:ve="http://schemas.openxmlformats.org/markup-compatibility/2006" xmlns:o="urn:schemas-microsoft-com:office:office" xmlns:r="http://schemas.openxmlformats.org/officeDocument/2006/relationships" xmlns:m="http://schemas.openxmlformats.org/officeDocument/2006/math" xmlns:v="urn:schemas-microsoft-com:vml" xmlns:wp="http://schemas.openxmlformats.org/drawingml/2006/wordprocessingDrawing" xmlns:w10="urn:schemas-microsoft-com:office:word" xmlns:w="http://schemas.openxmlformats.org/wordprocessingml/2006/main" xmlns:wne="http://schemas.microsoft.com/office/word/2006/wordml">
+<w:numbering xmlns:wpc="http://schemas.microsoft.com/office/word/2010/wordprocessingCanvas" xmlns:mc="http://schemas.openxmlformats.org/markup-compatibility/2006" xmlns:o="urn:schemas-microsoft-com:office:office" xmlns:r="http://schemas.openxmlformats.org/officeDocument/2006/relationships" xmlns:m="http://schemas.openxmlformats.org/officeDocument/2006/math" xmlns:v="urn:schemas-microsoft-com:vml" xmlns:wp14="http://schemas.microsoft.com/office/word/2010/wordprocessingDrawing" xmlns:wp="http://schemas.openxmlformats.org/drawingml/2006/wordprocessingDrawing" xmlns:w10="urn:schemas-microsoft-com:office:word" xmlns:w="http://schemas.openxmlformats.org/wordprocessingml/2006/main" xmlns:w14="http://schemas.microsoft.com/office/word/2010/wordml" xmlns:w15="http://schemas.microsoft.com/office/word/2012/wordml" xmlns:wpg="http://schemas.microsoft.com/office/word/2010/wordprocessingGroup" xmlns:wpi="http://schemas.microsoft.com/office/word/2010/wordprocessingInk" xmlns:wne="http://schemas.microsoft.com/office/word/2006/wordml" xmlns:wps="http://schemas.microsoft.com/office/word/2010/wordprocessingShape" mc:Ignorable="w14 w15 wp14">
   <w:abstractNum w:abstractNumId="0">
     <w:nsid w:val="0D552BEF"/>
     <w:multiLevelType w:val="multilevel"/>
@@ -9109,7 +8996,7 @@
 </file>
 
 <file path=word/styles.xml><?xml version="1.0" encoding="utf-8"?>
-<w:styles xmlns:r="http://schemas.openxmlformats.org/officeDocument/2006/relationships" xmlns:w="http://schemas.openxmlformats.org/wordprocessingml/2006/main">
+<w:styles xmlns:mc="http://schemas.openxmlformats.org/markup-compatibility/2006" xmlns:r="http://schemas.openxmlformats.org/officeDocument/2006/relationships" xmlns:w="http://schemas.openxmlformats.org/wordprocessingml/2006/main" xmlns:w14="http://schemas.microsoft.com/office/word/2010/wordml" xmlns:w15="http://schemas.microsoft.com/office/word/2012/wordml" mc:Ignorable="w14 w15">
   <w:docDefaults>
     <w:rPrDefault>
       <w:rPr>
@@ -9125,155 +9012,389 @@
       </w:pPr>
     </w:pPrDefault>
   </w:docDefaults>
-  <w:latentStyles w:defLockedState="0" w:defUIPriority="99" w:defSemiHidden="1" w:defUnhideWhenUsed="1" w:defQFormat="0" w:count="267">
-    <w:lsdException w:name="Normal" w:semiHidden="0" w:uiPriority="0" w:unhideWhenUsed="0" w:qFormat="1"/>
-    <w:lsdException w:name="heading 1" w:semiHidden="0" w:uiPriority="9" w:unhideWhenUsed="0" w:qFormat="1"/>
-    <w:lsdException w:name="heading 2" w:uiPriority="9" w:qFormat="1"/>
-    <w:lsdException w:name="heading 3" w:uiPriority="9" w:qFormat="1"/>
-    <w:lsdException w:name="heading 4" w:uiPriority="9" w:qFormat="1"/>
-    <w:lsdException w:name="heading 5" w:uiPriority="9" w:qFormat="1"/>
-    <w:lsdException w:name="heading 6" w:uiPriority="9" w:qFormat="1"/>
-    <w:lsdException w:name="heading 7" w:uiPriority="9" w:qFormat="1"/>
-    <w:lsdException w:name="heading 8" w:uiPriority="9" w:qFormat="1"/>
-    <w:lsdException w:name="heading 9" w:uiPriority="9" w:qFormat="1"/>
-    <w:lsdException w:name="toc 1" w:uiPriority="39"/>
-    <w:lsdException w:name="toc 2" w:uiPriority="39"/>
-    <w:lsdException w:name="toc 3" w:uiPriority="39"/>
-    <w:lsdException w:name="toc 4" w:uiPriority="39"/>
-    <w:lsdException w:name="toc 5" w:uiPriority="39"/>
-    <w:lsdException w:name="toc 6" w:uiPriority="39"/>
-    <w:lsdException w:name="toc 7" w:uiPriority="39"/>
-    <w:lsdException w:name="toc 8" w:uiPriority="39"/>
-    <w:lsdException w:name="toc 9" w:uiPriority="39"/>
-    <w:lsdException w:name="caption" w:uiPriority="35" w:qFormat="1"/>
-    <w:lsdException w:name="Title" w:semiHidden="0" w:uiPriority="10" w:unhideWhenUsed="0" w:qFormat="1"/>
-    <w:lsdException w:name="Default Paragraph Font" w:uiPriority="1"/>
-    <w:lsdException w:name="Subtitle" w:semiHidden="0" w:uiPriority="11" w:unhideWhenUsed="0" w:qFormat="1"/>
-    <w:lsdException w:name="Strong" w:semiHidden="0" w:uiPriority="22" w:unhideWhenUsed="0" w:qFormat="1"/>
-    <w:lsdException w:name="Emphasis" w:semiHidden="0" w:uiPriority="20" w:unhideWhenUsed="0" w:qFormat="1"/>
-    <w:lsdException w:name="Table Grid" w:semiHidden="0" w:uiPriority="59" w:unhideWhenUsed="0"/>
-    <w:lsdException w:name="Placeholder Text" w:unhideWhenUsed="0"/>
-    <w:lsdException w:name="No Spacing" w:semiHidden="0" w:uiPriority="1" w:unhideWhenUsed="0" w:qFormat="1"/>
-    <w:lsdException w:name="Light Shading" w:semiHidden="0" w:uiPriority="60" w:unhideWhenUsed="0"/>
-    <w:lsdException w:name="Light List" w:semiHidden="0" w:uiPriority="61" w:unhideWhenUsed="0"/>
-    <w:lsdException w:name="Light Grid" w:semiHidden="0" w:uiPriority="62" w:unhideWhenUsed="0"/>
-    <w:lsdException w:name="Medium Shading 1" w:semiHidden="0" w:uiPriority="63" w:unhideWhenUsed="0"/>
-    <w:lsdException w:name="Medium Shading 2" w:semiHidden="0" w:uiPriority="64" w:unhideWhenUsed="0"/>
-    <w:lsdException w:name="Medium List 1" w:semiHidden="0" w:uiPriority="65" w:unhideWhenUsed="0"/>
-    <w:lsdException w:name="Medium List 2" w:semiHidden="0" w:uiPriority="66" w:unhideWhenUsed="0"/>
-    <w:lsdException w:name="Medium Grid 1" w:semiHidden="0" w:uiPriority="67" w:unhideWhenUsed="0"/>
-    <w:lsdException w:name="Medium Grid 2" w:semiHidden="0" w:uiPriority="68" w:unhideWhenUsed="0"/>
-    <w:lsdException w:name="Medium Grid 3" w:semiHidden="0" w:uiPriority="69" w:unhideWhenUsed="0"/>
-    <w:lsdException w:name="Dark List" w:semiHidden="0" w:uiPriority="70" w:unhideWhenUsed="0"/>
-    <w:lsdException w:name="Colorful Shading" w:semiHidden="0" w:uiPriority="71" w:unhideWhenUsed="0"/>
-    <w:lsdException w:name="Colorful List" w:semiHidden="0" w:uiPriority="72" w:unhideWhenUsed="0"/>
-    <w:lsdException w:name="Colorful Grid" w:semiHidden="0" w:uiPriority="73" w:unhideWhenUsed="0"/>
-    <w:lsdException w:name="Light Shading Accent 1" w:semiHidden="0" w:uiPriority="60" w:unhideWhenUsed="0"/>
-    <w:lsdException w:name="Light List Accent 1" w:semiHidden="0" w:uiPriority="61" w:unhideWhenUsed="0"/>
-    <w:lsdException w:name="Light Grid Accent 1" w:semiHidden="0" w:uiPriority="62" w:unhideWhenUsed="0"/>
-    <w:lsdException w:name="Medium Shading 1 Accent 1" w:semiHidden="0" w:uiPriority="63" w:unhideWhenUsed="0"/>
-    <w:lsdException w:name="Medium Shading 2 Accent 1" w:semiHidden="0" w:uiPriority="64" w:unhideWhenUsed="0"/>
-    <w:lsdException w:name="Medium List 1 Accent 1" w:semiHidden="0" w:uiPriority="65" w:unhideWhenUsed="0"/>
-    <w:lsdException w:name="Revision" w:unhideWhenUsed="0"/>
-    <w:lsdException w:name="List Paragraph" w:semiHidden="0" w:uiPriority="34" w:unhideWhenUsed="0" w:qFormat="1"/>
-    <w:lsdException w:name="Quote" w:semiHidden="0" w:uiPriority="29" w:unhideWhenUsed="0" w:qFormat="1"/>
-    <w:lsdException w:name="Intense Quote" w:semiHidden="0" w:uiPriority="30" w:unhideWhenUsed="0" w:qFormat="1"/>
-    <w:lsdException w:name="Medium List 2 Accent 1" w:semiHidden="0" w:uiPriority="66" w:unhideWhenUsed="0"/>
-    <w:lsdException w:name="Medium Grid 1 Accent 1" w:semiHidden="0" w:uiPriority="67" w:unhideWhenUsed="0"/>
-    <w:lsdException w:name="Medium Grid 2 Accent 1" w:semiHidden="0" w:uiPriority="68" w:unhideWhenUsed="0"/>
-    <w:lsdException w:name="Medium Grid 3 Accent 1" w:semiHidden="0" w:uiPriority="69" w:unhideWhenUsed="0"/>
-    <w:lsdException w:name="Dark List Accent 1" w:semiHidden="0" w:uiPriority="70" w:unhideWhenUsed="0"/>
-    <w:lsdException w:name="Colorful Shading Accent 1" w:semiHidden="0" w:uiPriority="71" w:unhideWhenUsed="0"/>
-    <w:lsdException w:name="Colorful List Accent 1" w:semiHidden="0" w:uiPriority="72" w:unhideWhenUsed="0"/>
-    <w:lsdException w:name="Colorful Grid Accent 1" w:semiHidden="0" w:uiPriority="73" w:unhideWhenUsed="0"/>
-    <w:lsdException w:name="Light Shading Accent 2" w:semiHidden="0" w:uiPriority="60" w:unhideWhenUsed="0"/>
-    <w:lsdException w:name="Light List Accent 2" w:semiHidden="0" w:uiPriority="61" w:unhideWhenUsed="0"/>
-    <w:lsdException w:name="Light Grid Accent 2" w:semiHidden="0" w:uiPriority="62" w:unhideWhenUsed="0"/>
-    <w:lsdException w:name="Medium Shading 1 Accent 2" w:semiHidden="0" w:uiPriority="63" w:unhideWhenUsed="0"/>
-    <w:lsdException w:name="Medium Shading 2 Accent 2" w:semiHidden="0" w:uiPriority="64" w:unhideWhenUsed="0"/>
-    <w:lsdException w:name="Medium List 1 Accent 2" w:semiHidden="0" w:uiPriority="65" w:unhideWhenUsed="0"/>
-    <w:lsdException w:name="Medium List 2 Accent 2" w:semiHidden="0" w:uiPriority="66" w:unhideWhenUsed="0"/>
-    <w:lsdException w:name="Medium Grid 1 Accent 2" w:semiHidden="0" w:uiPriority="67" w:unhideWhenUsed="0"/>
-    <w:lsdException w:name="Medium Grid 2 Accent 2" w:semiHidden="0" w:uiPriority="68" w:unhideWhenUsed="0"/>
-    <w:lsdException w:name="Medium Grid 3 Accent 2" w:semiHidden="0" w:uiPriority="69" w:unhideWhenUsed="0"/>
-    <w:lsdException w:name="Dark List Accent 2" w:semiHidden="0" w:uiPriority="70" w:unhideWhenUsed="0"/>
-    <w:lsdException w:name="Colorful Shading Accent 2" w:semiHidden="0" w:uiPriority="71" w:unhideWhenUsed="0"/>
-    <w:lsdException w:name="Colorful List Accent 2" w:semiHidden="0" w:uiPriority="72" w:unhideWhenUsed="0"/>
-    <w:lsdException w:name="Colorful Grid Accent 2" w:semiHidden="0" w:uiPriority="73" w:unhideWhenUsed="0"/>
-    <w:lsdException w:name="Light Shading Accent 3" w:semiHidden="0" w:uiPriority="60" w:unhideWhenUsed="0"/>
-    <w:lsdException w:name="Light List Accent 3" w:semiHidden="0" w:uiPriority="61" w:unhideWhenUsed="0"/>
-    <w:lsdException w:name="Light Grid Accent 3" w:semiHidden="0" w:uiPriority="62" w:unhideWhenUsed="0"/>
-    <w:lsdException w:name="Medium Shading 1 Accent 3" w:semiHidden="0" w:uiPriority="63" w:unhideWhenUsed="0"/>
-    <w:lsdException w:name="Medium Shading 2 Accent 3" w:semiHidden="0" w:uiPriority="64" w:unhideWhenUsed="0"/>
-    <w:lsdException w:name="Medium List 1 Accent 3" w:semiHidden="0" w:uiPriority="65" w:unhideWhenUsed="0"/>
-    <w:lsdException w:name="Medium List 2 Accent 3" w:semiHidden="0" w:uiPriority="66" w:unhideWhenUsed="0"/>
-    <w:lsdException w:name="Medium Grid 1 Accent 3" w:semiHidden="0" w:uiPriority="67" w:unhideWhenUsed="0"/>
-    <w:lsdException w:name="Medium Grid 2 Accent 3" w:semiHidden="0" w:uiPriority="68" w:unhideWhenUsed="0"/>
-    <w:lsdException w:name="Medium Grid 3 Accent 3" w:semiHidden="0" w:uiPriority="69" w:unhideWhenUsed="0"/>
-    <w:lsdException w:name="Dark List Accent 3" w:semiHidden="0" w:uiPriority="70" w:unhideWhenUsed="0"/>
-    <w:lsdException w:name="Colorful Shading Accent 3" w:semiHidden="0" w:uiPriority="71" w:unhideWhenUsed="0"/>
-    <w:lsdException w:name="Colorful List Accent 3" w:semiHidden="0" w:uiPriority="72" w:unhideWhenUsed="0"/>
-    <w:lsdException w:name="Colorful Grid Accent 3" w:semiHidden="0" w:uiPriority="73" w:unhideWhenUsed="0"/>
-    <w:lsdException w:name="Light Shading Accent 4" w:semiHidden="0" w:uiPriority="60" w:unhideWhenUsed="0"/>
-    <w:lsdException w:name="Light List Accent 4" w:semiHidden="0" w:uiPriority="61" w:unhideWhenUsed="0"/>
-    <w:lsdException w:name="Light Grid Accent 4" w:semiHidden="0" w:uiPriority="62" w:unhideWhenUsed="0"/>
-    <w:lsdException w:name="Medium Shading 1 Accent 4" w:semiHidden="0" w:uiPriority="63" w:unhideWhenUsed="0"/>
-    <w:lsdException w:name="Medium Shading 2 Accent 4" w:semiHidden="0" w:uiPriority="64" w:unhideWhenUsed="0"/>
-    <w:lsdException w:name="Medium List 1 Accent 4" w:semiHidden="0" w:uiPriority="65" w:unhideWhenUsed="0"/>
-    <w:lsdException w:name="Medium List 2 Accent 4" w:semiHidden="0" w:uiPriority="66" w:unhideWhenUsed="0"/>
-    <w:lsdException w:name="Medium Grid 1 Accent 4" w:semiHidden="0" w:uiPriority="67" w:unhideWhenUsed="0"/>
-    <w:lsdException w:name="Medium Grid 2 Accent 4" w:semiHidden="0" w:uiPriority="68" w:unhideWhenUsed="0"/>
-    <w:lsdException w:name="Medium Grid 3 Accent 4" w:semiHidden="0" w:uiPriority="69" w:unhideWhenUsed="0"/>
-    <w:lsdException w:name="Dark List Accent 4" w:semiHidden="0" w:uiPriority="70" w:unhideWhenUsed="0"/>
-    <w:lsdException w:name="Colorful Shading Accent 4" w:semiHidden="0" w:uiPriority="71" w:unhideWhenUsed="0"/>
-    <w:lsdException w:name="Colorful List Accent 4" w:semiHidden="0" w:uiPriority="72" w:unhideWhenUsed="0"/>
-    <w:lsdException w:name="Colorful Grid Accent 4" w:semiHidden="0" w:uiPriority="73" w:unhideWhenUsed="0"/>
-    <w:lsdException w:name="Light Shading Accent 5" w:semiHidden="0" w:uiPriority="60" w:unhideWhenUsed="0"/>
-    <w:lsdException w:name="Light List Accent 5" w:semiHidden="0" w:uiPriority="61" w:unhideWhenUsed="0"/>
-    <w:lsdException w:name="Light Grid Accent 5" w:semiHidden="0" w:uiPriority="62" w:unhideWhenUsed="0"/>
-    <w:lsdException w:name="Medium Shading 1 Accent 5" w:semiHidden="0" w:uiPriority="63" w:unhideWhenUsed="0"/>
-    <w:lsdException w:name="Medium Shading 2 Accent 5" w:semiHidden="0" w:uiPriority="64" w:unhideWhenUsed="0"/>
-    <w:lsdException w:name="Medium List 1 Accent 5" w:semiHidden="0" w:uiPriority="65" w:unhideWhenUsed="0"/>
-    <w:lsdException w:name="Medium List 2 Accent 5" w:semiHidden="0" w:uiPriority="66" w:unhideWhenUsed="0"/>
-    <w:lsdException w:name="Medium Grid 1 Accent 5" w:semiHidden="0" w:uiPriority="67" w:unhideWhenUsed="0"/>
-    <w:lsdException w:name="Medium Grid 2 Accent 5" w:semiHidden="0" w:uiPriority="68" w:unhideWhenUsed="0"/>
-    <w:lsdException w:name="Medium Grid 3 Accent 5" w:semiHidden="0" w:uiPriority="69" w:unhideWhenUsed="0"/>
-    <w:lsdException w:name="Dark List Accent 5" w:semiHidden="0" w:uiPriority="70" w:unhideWhenUsed="0"/>
-    <w:lsdException w:name="Colorful Shading Accent 5" w:semiHidden="0" w:uiPriority="71" w:unhideWhenUsed="0"/>
-    <w:lsdException w:name="Colorful List Accent 5" w:semiHidden="0" w:uiPriority="72" w:unhideWhenUsed="0"/>
-    <w:lsdException w:name="Colorful Grid Accent 5" w:semiHidden="0" w:uiPriority="73" w:unhideWhenUsed="0"/>
-    <w:lsdException w:name="Light Shading Accent 6" w:semiHidden="0" w:uiPriority="60" w:unhideWhenUsed="0"/>
-    <w:lsdException w:name="Light List Accent 6" w:semiHidden="0" w:uiPriority="61" w:unhideWhenUsed="0"/>
-    <w:lsdException w:name="Light Grid Accent 6" w:semiHidden="0" w:uiPriority="62" w:unhideWhenUsed="0"/>
-    <w:lsdException w:name="Medium Shading 1 Accent 6" w:semiHidden="0" w:uiPriority="63" w:unhideWhenUsed="0"/>
-    <w:lsdException w:name="Medium Shading 2 Accent 6" w:semiHidden="0" w:uiPriority="64" w:unhideWhenUsed="0"/>
-    <w:lsdException w:name="Medium List 1 Accent 6" w:semiHidden="0" w:uiPriority="65" w:unhideWhenUsed="0"/>
-    <w:lsdException w:name="Medium List 2 Accent 6" w:semiHidden="0" w:uiPriority="66" w:unhideWhenUsed="0"/>
-    <w:lsdException w:name="Medium Grid 1 Accent 6" w:semiHidden="0" w:uiPriority="67" w:unhideWhenUsed="0"/>
-    <w:lsdException w:name="Medium Grid 2 Accent 6" w:semiHidden="0" w:uiPriority="68" w:unhideWhenUsed="0"/>
-    <w:lsdException w:name="Medium Grid 3 Accent 6" w:semiHidden="0" w:uiPriority="69" w:unhideWhenUsed="0"/>
-    <w:lsdException w:name="Dark List Accent 6" w:semiHidden="0" w:uiPriority="70" w:unhideWhenUsed="0"/>
-    <w:lsdException w:name="Colorful Shading Accent 6" w:semiHidden="0" w:uiPriority="71" w:unhideWhenUsed="0"/>
-    <w:lsdException w:name="Colorful List Accent 6" w:semiHidden="0" w:uiPriority="72" w:unhideWhenUsed="0"/>
-    <w:lsdException w:name="Colorful Grid Accent 6" w:semiHidden="0" w:uiPriority="73" w:unhideWhenUsed="0"/>
-    <w:lsdException w:name="Subtle Emphasis" w:semiHidden="0" w:uiPriority="19" w:unhideWhenUsed="0" w:qFormat="1"/>
-    <w:lsdException w:name="Intense Emphasis" w:semiHidden="0" w:uiPriority="21" w:unhideWhenUsed="0" w:qFormat="1"/>
-    <w:lsdException w:name="Subtle Reference" w:semiHidden="0" w:uiPriority="31" w:unhideWhenUsed="0" w:qFormat="1"/>
-    <w:lsdException w:name="Intense Reference" w:semiHidden="0" w:uiPriority="32" w:unhideWhenUsed="0" w:qFormat="1"/>
-    <w:lsdException w:name="Book Title" w:semiHidden="0" w:uiPriority="33" w:unhideWhenUsed="0" w:qFormat="1"/>
-    <w:lsdException w:name="Bibliography" w:uiPriority="37"/>
-    <w:lsdException w:name="TOC Heading" w:uiPriority="39" w:qFormat="1"/>
+  <w:latentStyles w:defLockedState="0" w:defUIPriority="99" w:defSemiHidden="0" w:defUnhideWhenUsed="0" w:defQFormat="0" w:count="371">
+    <w:lsdException w:name="Normal" w:uiPriority="0" w:qFormat="1"/>
+    <w:lsdException w:name="heading 1" w:uiPriority="9" w:qFormat="1"/>
+    <w:lsdException w:name="heading 2" w:semiHidden="1" w:uiPriority="9" w:unhideWhenUsed="1" w:qFormat="1"/>
+    <w:lsdException w:name="heading 3" w:semiHidden="1" w:uiPriority="9" w:unhideWhenUsed="1" w:qFormat="1"/>
+    <w:lsdException w:name="heading 4" w:semiHidden="1" w:uiPriority="9" w:unhideWhenUsed="1" w:qFormat="1"/>
+    <w:lsdException w:name="heading 5" w:semiHidden="1" w:uiPriority="9" w:unhideWhenUsed="1" w:qFormat="1"/>
+    <w:lsdException w:name="heading 6" w:semiHidden="1" w:uiPriority="9" w:unhideWhenUsed="1" w:qFormat="1"/>
+    <w:lsdException w:name="heading 7" w:semiHidden="1" w:uiPriority="9" w:unhideWhenUsed="1" w:qFormat="1"/>
+    <w:lsdException w:name="heading 8" w:semiHidden="1" w:uiPriority="9" w:unhideWhenUsed="1" w:qFormat="1"/>
+    <w:lsdException w:name="heading 9" w:semiHidden="1" w:uiPriority="9" w:unhideWhenUsed="1" w:qFormat="1"/>
+    <w:lsdException w:name="index 1" w:semiHidden="1" w:unhideWhenUsed="1"/>
+    <w:lsdException w:name="index 2" w:semiHidden="1" w:unhideWhenUsed="1"/>
+    <w:lsdException w:name="index 3" w:semiHidden="1" w:unhideWhenUsed="1"/>
+    <w:lsdException w:name="index 4" w:semiHidden="1" w:unhideWhenUsed="1"/>
+    <w:lsdException w:name="index 5" w:semiHidden="1" w:unhideWhenUsed="1"/>
+    <w:lsdException w:name="index 6" w:semiHidden="1" w:unhideWhenUsed="1"/>
+    <w:lsdException w:name="index 7" w:semiHidden="1" w:unhideWhenUsed="1"/>
+    <w:lsdException w:name="index 8" w:semiHidden="1" w:unhideWhenUsed="1"/>
+    <w:lsdException w:name="index 9" w:semiHidden="1" w:unhideWhenUsed="1"/>
+    <w:lsdException w:name="toc 1" w:semiHidden="1" w:uiPriority="39" w:unhideWhenUsed="1"/>
+    <w:lsdException w:name="toc 2" w:semiHidden="1" w:uiPriority="39" w:unhideWhenUsed="1"/>
+    <w:lsdException w:name="toc 3" w:semiHidden="1" w:uiPriority="39" w:unhideWhenUsed="1"/>
+    <w:lsdException w:name="toc 4" w:semiHidden="1" w:uiPriority="39" w:unhideWhenUsed="1"/>
+    <w:lsdException w:name="toc 5" w:semiHidden="1" w:uiPriority="39" w:unhideWhenUsed="1"/>
+    <w:lsdException w:name="toc 6" w:semiHidden="1" w:uiPriority="39" w:unhideWhenUsed="1"/>
+    <w:lsdException w:name="toc 7" w:semiHidden="1" w:uiPriority="39" w:unhideWhenUsed="1"/>
+    <w:lsdException w:name="toc 8" w:semiHidden="1" w:uiPriority="39" w:unhideWhenUsed="1"/>
+    <w:lsdException w:name="toc 9" w:semiHidden="1" w:uiPriority="39" w:unhideWhenUsed="1"/>
+    <w:lsdException w:name="Normal Indent" w:semiHidden="1" w:unhideWhenUsed="1"/>
+    <w:lsdException w:name="footnote text" w:semiHidden="1" w:unhideWhenUsed="1"/>
+    <w:lsdException w:name="annotation text" w:semiHidden="1" w:unhideWhenUsed="1"/>
+    <w:lsdException w:name="header" w:semiHidden="1" w:unhideWhenUsed="1"/>
+    <w:lsdException w:name="footer" w:semiHidden="1" w:unhideWhenUsed="1"/>
+    <w:lsdException w:name="index heading" w:semiHidden="1" w:unhideWhenUsed="1"/>
+    <w:lsdException w:name="caption" w:semiHidden="1" w:uiPriority="35" w:unhideWhenUsed="1" w:qFormat="1"/>
+    <w:lsdException w:name="table of figures" w:semiHidden="1" w:unhideWhenUsed="1"/>
+    <w:lsdException w:name="envelope address" w:semiHidden="1" w:unhideWhenUsed="1"/>
+    <w:lsdException w:name="envelope return" w:semiHidden="1" w:unhideWhenUsed="1"/>
+    <w:lsdException w:name="footnote reference" w:semiHidden="1" w:unhideWhenUsed="1"/>
+    <w:lsdException w:name="annotation reference" w:semiHidden="1" w:unhideWhenUsed="1"/>
+    <w:lsdException w:name="line number" w:semiHidden="1" w:unhideWhenUsed="1"/>
+    <w:lsdException w:name="page number" w:semiHidden="1" w:unhideWhenUsed="1"/>
+    <w:lsdException w:name="endnote reference" w:semiHidden="1" w:unhideWhenUsed="1"/>
+    <w:lsdException w:name="endnote text" w:semiHidden="1" w:unhideWhenUsed="1"/>
+    <w:lsdException w:name="table of authorities" w:semiHidden="1" w:unhideWhenUsed="1"/>
+    <w:lsdException w:name="macro" w:semiHidden="1" w:unhideWhenUsed="1"/>
+    <w:lsdException w:name="toa heading" w:semiHidden="1" w:unhideWhenUsed="1"/>
+    <w:lsdException w:name="List" w:semiHidden="1" w:unhideWhenUsed="1"/>
+    <w:lsdException w:name="List Bullet" w:semiHidden="1" w:unhideWhenUsed="1"/>
+    <w:lsdException w:name="List Number" w:semiHidden="1" w:unhideWhenUsed="1"/>
+    <w:lsdException w:name="List 2" w:semiHidden="1" w:unhideWhenUsed="1"/>
+    <w:lsdException w:name="List 3" w:semiHidden="1" w:unhideWhenUsed="1"/>
+    <w:lsdException w:name="List 4" w:semiHidden="1" w:unhideWhenUsed="1"/>
+    <w:lsdException w:name="List 5" w:semiHidden="1" w:unhideWhenUsed="1"/>
+    <w:lsdException w:name="List Bullet 2" w:semiHidden="1" w:unhideWhenUsed="1"/>
+    <w:lsdException w:name="List Bullet 3" w:semiHidden="1" w:unhideWhenUsed="1"/>
+    <w:lsdException w:name="List Bullet 4" w:semiHidden="1" w:unhideWhenUsed="1"/>
+    <w:lsdException w:name="List Bullet 5" w:semiHidden="1" w:unhideWhenUsed="1"/>
+    <w:lsdException w:name="List Number 2" w:semiHidden="1" w:unhideWhenUsed="1"/>
+    <w:lsdException w:name="List Number 3" w:semiHidden="1" w:unhideWhenUsed="1"/>
+    <w:lsdException w:name="List Number 4" w:semiHidden="1" w:unhideWhenUsed="1"/>
+    <w:lsdException w:name="List Number 5" w:semiHidden="1" w:unhideWhenUsed="1"/>
+    <w:lsdException w:name="Title" w:uiPriority="10" w:qFormat="1"/>
+    <w:lsdException w:name="Closing" w:semiHidden="1" w:unhideWhenUsed="1"/>
+    <w:lsdException w:name="Signature" w:semiHidden="1" w:unhideWhenUsed="1"/>
+    <w:lsdException w:name="Default Paragraph Font" w:semiHidden="1" w:uiPriority="1" w:unhideWhenUsed="1"/>
+    <w:lsdException w:name="Body Text" w:semiHidden="1" w:unhideWhenUsed="1"/>
+    <w:lsdException w:name="Body Text Indent" w:semiHidden="1" w:unhideWhenUsed="1"/>
+    <w:lsdException w:name="List Continue" w:semiHidden="1" w:unhideWhenUsed="1"/>
+    <w:lsdException w:name="List Continue 2" w:semiHidden="1" w:unhideWhenUsed="1"/>
+    <w:lsdException w:name="List Continue 3" w:semiHidden="1" w:unhideWhenUsed="1"/>
+    <w:lsdException w:name="List Continue 4" w:semiHidden="1" w:unhideWhenUsed="1"/>
+    <w:lsdException w:name="List Continue 5" w:semiHidden="1" w:unhideWhenUsed="1"/>
+    <w:lsdException w:name="Message Header" w:semiHidden="1" w:unhideWhenUsed="1"/>
+    <w:lsdException w:name="Subtitle" w:uiPriority="11" w:qFormat="1"/>
+    <w:lsdException w:name="Salutation" w:semiHidden="1" w:unhideWhenUsed="1"/>
+    <w:lsdException w:name="Date" w:semiHidden="1" w:unhideWhenUsed="1"/>
+    <w:lsdException w:name="Body Text First Indent" w:semiHidden="1" w:unhideWhenUsed="1"/>
+    <w:lsdException w:name="Body Text First Indent 2" w:semiHidden="1" w:unhideWhenUsed="1"/>
+    <w:lsdException w:name="Note Heading" w:semiHidden="1" w:unhideWhenUsed="1"/>
+    <w:lsdException w:name="Body Text 2" w:semiHidden="1" w:unhideWhenUsed="1"/>
+    <w:lsdException w:name="Body Text 3" w:semiHidden="1" w:unhideWhenUsed="1"/>
+    <w:lsdException w:name="Body Text Indent 2" w:semiHidden="1" w:unhideWhenUsed="1"/>
+    <w:lsdException w:name="Body Text Indent 3" w:semiHidden="1" w:unhideWhenUsed="1"/>
+    <w:lsdException w:name="Block Text" w:semiHidden="1" w:unhideWhenUsed="1"/>
+    <w:lsdException w:name="Hyperlink" w:semiHidden="1" w:unhideWhenUsed="1"/>
+    <w:lsdException w:name="FollowedHyperlink" w:semiHidden="1" w:unhideWhenUsed="1"/>
+    <w:lsdException w:name="Strong" w:uiPriority="22" w:qFormat="1"/>
+    <w:lsdException w:name="Emphasis" w:uiPriority="20" w:qFormat="1"/>
+    <w:lsdException w:name="Document Map" w:semiHidden="1" w:unhideWhenUsed="1"/>
+    <w:lsdException w:name="Plain Text" w:semiHidden="1" w:unhideWhenUsed="1"/>
+    <w:lsdException w:name="E-mail Signature" w:semiHidden="1" w:unhideWhenUsed="1"/>
+    <w:lsdException w:name="HTML Top of Form" w:semiHidden="1" w:unhideWhenUsed="1"/>
+    <w:lsdException w:name="HTML Bottom of Form" w:semiHidden="1" w:unhideWhenUsed="1"/>
+    <w:lsdException w:name="Normal (Web)" w:semiHidden="1" w:unhideWhenUsed="1"/>
+    <w:lsdException w:name="HTML Acronym" w:semiHidden="1" w:unhideWhenUsed="1"/>
+    <w:lsdException w:name="HTML Address" w:semiHidden="1" w:unhideWhenUsed="1"/>
+    <w:lsdException w:name="HTML Cite" w:semiHidden="1" w:unhideWhenUsed="1"/>
+    <w:lsdException w:name="HTML Code" w:semiHidden="1" w:unhideWhenUsed="1"/>
+    <w:lsdException w:name="HTML Definition" w:semiHidden="1" w:unhideWhenUsed="1"/>
+    <w:lsdException w:name="HTML Keyboard" w:semiHidden="1" w:unhideWhenUsed="1"/>
+    <w:lsdException w:name="HTML Preformatted" w:semiHidden="1" w:unhideWhenUsed="1"/>
+    <w:lsdException w:name="HTML Sample" w:semiHidden="1" w:unhideWhenUsed="1"/>
+    <w:lsdException w:name="HTML Typewriter" w:semiHidden="1" w:unhideWhenUsed="1"/>
+    <w:lsdException w:name="HTML Variable" w:semiHidden="1" w:unhideWhenUsed="1"/>
+    <w:lsdException w:name="Normal Table" w:semiHidden="1" w:unhideWhenUsed="1"/>
+    <w:lsdException w:name="annotation subject" w:semiHidden="1" w:unhideWhenUsed="1"/>
+    <w:lsdException w:name="No List" w:semiHidden="1" w:unhideWhenUsed="1"/>
+    <w:lsdException w:name="Outline List 1" w:semiHidden="1" w:unhideWhenUsed="1"/>
+    <w:lsdException w:name="Outline List 2" w:semiHidden="1" w:unhideWhenUsed="1"/>
+    <w:lsdException w:name="Outline List 3" w:semiHidden="1" w:unhideWhenUsed="1"/>
+    <w:lsdException w:name="Table Simple 1" w:semiHidden="1" w:unhideWhenUsed="1"/>
+    <w:lsdException w:name="Table Simple 2" w:semiHidden="1" w:unhideWhenUsed="1"/>
+    <w:lsdException w:name="Table Simple 3" w:semiHidden="1" w:unhideWhenUsed="1"/>
+    <w:lsdException w:name="Table Classic 1" w:semiHidden="1" w:unhideWhenUsed="1"/>
+    <w:lsdException w:name="Table Classic 2" w:semiHidden="1" w:unhideWhenUsed="1"/>
+    <w:lsdException w:name="Table Classic 3" w:semiHidden="1" w:unhideWhenUsed="1"/>
+    <w:lsdException w:name="Table Classic 4" w:semiHidden="1" w:unhideWhenUsed="1"/>
+    <w:lsdException w:name="Table Colorful 1" w:semiHidden="1" w:unhideWhenUsed="1"/>
+    <w:lsdException w:name="Table Colorful 2" w:semiHidden="1" w:unhideWhenUsed="1"/>
+    <w:lsdException w:name="Table Colorful 3" w:semiHidden="1" w:unhideWhenUsed="1"/>
+    <w:lsdException w:name="Table Columns 1" w:semiHidden="1" w:unhideWhenUsed="1"/>
+    <w:lsdException w:name="Table Columns 2" w:semiHidden="1" w:unhideWhenUsed="1"/>
+    <w:lsdException w:name="Table Columns 3" w:semiHidden="1" w:unhideWhenUsed="1"/>
+    <w:lsdException w:name="Table Columns 4" w:semiHidden="1" w:unhideWhenUsed="1"/>
+    <w:lsdException w:name="Table Columns 5" w:semiHidden="1" w:unhideWhenUsed="1"/>
+    <w:lsdException w:name="Table Grid 1" w:semiHidden="1" w:unhideWhenUsed="1"/>
+    <w:lsdException w:name="Table Grid 2" w:semiHidden="1" w:unhideWhenUsed="1"/>
+    <w:lsdException w:name="Table Grid 3" w:semiHidden="1" w:unhideWhenUsed="1"/>
+    <w:lsdException w:name="Table Grid 4" w:semiHidden="1" w:unhideWhenUsed="1"/>
+    <w:lsdException w:name="Table Grid 5" w:semiHidden="1" w:unhideWhenUsed="1"/>
+    <w:lsdException w:name="Table Grid 6" w:semiHidden="1" w:unhideWhenUsed="1"/>
+    <w:lsdException w:name="Table Grid 7" w:semiHidden="1" w:unhideWhenUsed="1"/>
+    <w:lsdException w:name="Table Grid 8" w:semiHidden="1" w:unhideWhenUsed="1"/>
+    <w:lsdException w:name="Table List 1" w:semiHidden="1" w:unhideWhenUsed="1"/>
+    <w:lsdException w:name="Table List 2" w:semiHidden="1" w:unhideWhenUsed="1"/>
+    <w:lsdException w:name="Table List 3" w:semiHidden="1" w:unhideWhenUsed="1"/>
+    <w:lsdException w:name="Table List 4" w:semiHidden="1" w:unhideWhenUsed="1"/>
+    <w:lsdException w:name="Table List 5" w:semiHidden="1" w:unhideWhenUsed="1"/>
+    <w:lsdException w:name="Table List 6" w:semiHidden="1" w:unhideWhenUsed="1"/>
+    <w:lsdException w:name="Table List 7" w:semiHidden="1" w:unhideWhenUsed="1"/>
+    <w:lsdException w:name="Table List 8" w:semiHidden="1" w:unhideWhenUsed="1"/>
+    <w:lsdException w:name="Table 3D effects 1" w:semiHidden="1" w:unhideWhenUsed="1"/>
+    <w:lsdException w:name="Table 3D effects 2" w:semiHidden="1" w:unhideWhenUsed="1"/>
+    <w:lsdException w:name="Table 3D effects 3" w:semiHidden="1" w:unhideWhenUsed="1"/>
+    <w:lsdException w:name="Table Contemporary" w:semiHidden="1" w:unhideWhenUsed="1"/>
+    <w:lsdException w:name="Table Elegant" w:semiHidden="1" w:unhideWhenUsed="1"/>
+    <w:lsdException w:name="Table Professional" w:semiHidden="1" w:unhideWhenUsed="1"/>
+    <w:lsdException w:name="Table Subtle 1" w:semiHidden="1" w:unhideWhenUsed="1"/>
+    <w:lsdException w:name="Table Subtle 2" w:semiHidden="1" w:unhideWhenUsed="1"/>
+    <w:lsdException w:name="Table Web 1" w:semiHidden="1" w:unhideWhenUsed="1"/>
+    <w:lsdException w:name="Table Web 2" w:semiHidden="1" w:unhideWhenUsed="1"/>
+    <w:lsdException w:name="Table Web 3" w:semiHidden="1" w:unhideWhenUsed="1"/>
+    <w:lsdException w:name="Balloon Text" w:semiHidden="1" w:unhideWhenUsed="1"/>
+    <w:lsdException w:name="Table Grid" w:uiPriority="59"/>
+    <w:lsdException w:name="Table Theme" w:semiHidden="1" w:unhideWhenUsed="1"/>
+    <w:lsdException w:name="Placeholder Text" w:semiHidden="1"/>
+    <w:lsdException w:name="No Spacing" w:uiPriority="1" w:qFormat="1"/>
+    <w:lsdException w:name="Light Shading" w:uiPriority="60"/>
+    <w:lsdException w:name="Light List" w:uiPriority="61"/>
+    <w:lsdException w:name="Light Grid" w:uiPriority="62"/>
+    <w:lsdException w:name="Medium Shading 1" w:uiPriority="63"/>
+    <w:lsdException w:name="Medium Shading 2" w:uiPriority="64"/>
+    <w:lsdException w:name="Medium List 1" w:uiPriority="65"/>
+    <w:lsdException w:name="Medium List 2" w:uiPriority="66"/>
+    <w:lsdException w:name="Medium Grid 1" w:uiPriority="67"/>
+    <w:lsdException w:name="Medium Grid 2" w:uiPriority="68"/>
+    <w:lsdException w:name="Medium Grid 3" w:uiPriority="69"/>
+    <w:lsdException w:name="Dark List" w:uiPriority="70"/>
+    <w:lsdException w:name="Colorful Shading" w:uiPriority="71"/>
+    <w:lsdException w:name="Colorful List" w:uiPriority="72"/>
+    <w:lsdException w:name="Colorful Grid" w:uiPriority="73"/>
+    <w:lsdException w:name="Light Shading Accent 1" w:uiPriority="60"/>
+    <w:lsdException w:name="Light List Accent 1" w:uiPriority="61"/>
+    <w:lsdException w:name="Light Grid Accent 1" w:uiPriority="62"/>
+    <w:lsdException w:name="Medium Shading 1 Accent 1" w:uiPriority="63"/>
+    <w:lsdException w:name="Medium Shading 2 Accent 1" w:uiPriority="64"/>
+    <w:lsdException w:name="Medium List 1 Accent 1" w:uiPriority="65"/>
+    <w:lsdException w:name="Revision" w:semiHidden="1"/>
+    <w:lsdException w:name="List Paragraph" w:uiPriority="34" w:qFormat="1"/>
+    <w:lsdException w:name="Quote" w:uiPriority="29" w:qFormat="1"/>
+    <w:lsdException w:name="Intense Quote" w:uiPriority="30" w:qFormat="1"/>
+    <w:lsdException w:name="Medium List 2 Accent 1" w:uiPriority="66"/>
+    <w:lsdException w:name="Medium Grid 1 Accent 1" w:uiPriority="67"/>
+    <w:lsdException w:name="Medium Grid 2 Accent 1" w:uiPriority="68"/>
+    <w:lsdException w:name="Medium Grid 3 Accent 1" w:uiPriority="69"/>
+    <w:lsdException w:name="Dark List Accent 1" w:uiPriority="70"/>
+    <w:lsdException w:name="Colorful Shading Accent 1" w:uiPriority="71"/>
+    <w:lsdException w:name="Colorful List Accent 1" w:uiPriority="72"/>
+    <w:lsdException w:name="Colorful Grid Accent 1" w:uiPriority="73"/>
+    <w:lsdException w:name="Light Shading Accent 2" w:uiPriority="60"/>
+    <w:lsdException w:name="Light List Accent 2" w:uiPriority="61"/>
+    <w:lsdException w:name="Light Grid Accent 2" w:uiPriority="62"/>
+    <w:lsdException w:name="Medium Shading 1 Accent 2" w:uiPriority="63"/>
+    <w:lsdException w:name="Medium Shading 2 Accent 2" w:uiPriority="64"/>
+    <w:lsdException w:name="Medium List 1 Accent 2" w:uiPriority="65"/>
+    <w:lsdException w:name="Medium List 2 Accent 2" w:uiPriority="66"/>
+    <w:lsdException w:name="Medium Grid 1 Accent 2" w:uiPriority="67"/>
+    <w:lsdException w:name="Medium Grid 2 Accent 2" w:uiPriority="68"/>
+    <w:lsdException w:name="Medium Grid 3 Accent 2" w:uiPriority="69"/>
+    <w:lsdException w:name="Dark List Accent 2" w:uiPriority="70"/>
+    <w:lsdException w:name="Colorful Shading Accent 2" w:uiPriority="71"/>
+    <w:lsdException w:name="Colorful List Accent 2" w:uiPriority="72"/>
+    <w:lsdException w:name="Colorful Grid Accent 2" w:uiPriority="73"/>
+    <w:lsdException w:name="Light Shading Accent 3" w:uiPriority="60"/>
+    <w:lsdException w:name="Light List Accent 3" w:uiPriority="61"/>
+    <w:lsdException w:name="Light Grid Accent 3" w:uiPriority="62"/>
+    <w:lsdException w:name="Medium Shading 1 Accent 3" w:uiPriority="63"/>
+    <w:lsdException w:name="Medium Shading 2 Accent 3" w:uiPriority="64"/>
+    <w:lsdException w:name="Medium List 1 Accent 3" w:uiPriority="65"/>
+    <w:lsdException w:name="Medium List 2 Accent 3" w:uiPriority="66"/>
+    <w:lsdException w:name="Medium Grid 1 Accent 3" w:uiPriority="67"/>
+    <w:lsdException w:name="Medium Grid 2 Accent 3" w:uiPriority="68"/>
+    <w:lsdException w:name="Medium Grid 3 Accent 3" w:uiPriority="69"/>
+    <w:lsdException w:name="Dark List Accent 3" w:uiPriority="70"/>
+    <w:lsdException w:name="Colorful Shading Accent 3" w:uiPriority="71"/>
+    <w:lsdException w:name="Colorful List Accent 3" w:uiPriority="72"/>
+    <w:lsdException w:name="Colorful Grid Accent 3" w:uiPriority="73"/>
+    <w:lsdException w:name="Light Shading Accent 4" w:uiPriority="60"/>
+    <w:lsdException w:name="Light List Accent 4" w:uiPriority="61"/>
+    <w:lsdException w:name="Light Grid Accent 4" w:uiPriority="62"/>
+    <w:lsdException w:name="Medium Shading 1 Accent 4" w:uiPriority="63"/>
+    <w:lsdException w:name="Medium Shading 2 Accent 4" w:uiPriority="64"/>
+    <w:lsdException w:name="Medium List 1 Accent 4" w:uiPriority="65"/>
+    <w:lsdException w:name="Medium List 2 Accent 4" w:uiPriority="66"/>
+    <w:lsdException w:name="Medium Grid 1 Accent 4" w:uiPriority="67"/>
+    <w:lsdException w:name="Medium Grid 2 Accent 4" w:uiPriority="68"/>
+    <w:lsdException w:name="Medium Grid 3 Accent 4" w:uiPriority="69"/>
+    <w:lsdException w:name="Dark List Accent 4" w:uiPriority="70"/>
+    <w:lsdException w:name="Colorful Shading Accent 4" w:uiPriority="71"/>
+    <w:lsdException w:name="Colorful List Accent 4" w:uiPriority="72"/>
+    <w:lsdException w:name="Colorful Grid Accent 4" w:uiPriority="73"/>
+    <w:lsdException w:name="Light Shading Accent 5" w:uiPriority="60"/>
+    <w:lsdException w:name="Light List Accent 5" w:uiPriority="61"/>
+    <w:lsdException w:name="Light Grid Accent 5" w:uiPriority="62"/>
+    <w:lsdException w:name="Medium Shading 1 Accent 5" w:uiPriority="63"/>
+    <w:lsdException w:name="Medium Shading 2 Accent 5" w:uiPriority="64"/>
+    <w:lsdException w:name="Medium List 1 Accent 5" w:uiPriority="65"/>
+    <w:lsdException w:name="Medium List 2 Accent 5" w:uiPriority="66"/>
+    <w:lsdException w:name="Medium Grid 1 Accent 5" w:uiPriority="67"/>
+    <w:lsdException w:name="Medium Grid 2 Accent 5" w:uiPriority="68"/>
+    <w:lsdException w:name="Medium Grid 3 Accent 5" w:uiPriority="69"/>
+    <w:lsdException w:name="Dark List Accent 5" w:uiPriority="70"/>
+    <w:lsdException w:name="Colorful Shading Accent 5" w:uiPriority="71"/>
+    <w:lsdException w:name="Colorful List Accent 5" w:uiPriority="72"/>
+    <w:lsdException w:name="Colorful Grid Accent 5" w:uiPriority="73"/>
+    <w:lsdException w:name="Light Shading Accent 6" w:uiPriority="60"/>
+    <w:lsdException w:name="Light List Accent 6" w:uiPriority="61"/>
+    <w:lsdException w:name="Light Grid Accent 6" w:uiPriority="62"/>
+    <w:lsdException w:name="Medium Shading 1 Accent 6" w:uiPriority="63"/>
+    <w:lsdException w:name="Medium Shading 2 Accent 6" w:uiPriority="64"/>
+    <w:lsdException w:name="Medium List 1 Accent 6" w:uiPriority="65"/>
+    <w:lsdException w:name="Medium List 2 Accent 6" w:uiPriority="66"/>
+    <w:lsdException w:name="Medium Grid 1 Accent 6" w:uiPriority="67"/>
+    <w:lsdException w:name="Medium Grid 2 Accent 6" w:uiPriority="68"/>
+    <w:lsdException w:name="Medium Grid 3 Accent 6" w:uiPriority="69"/>
+    <w:lsdException w:name="Dark List Accent 6" w:uiPriority="70"/>
+    <w:lsdException w:name="Colorful Shading Accent 6" w:uiPriority="71"/>
+    <w:lsdException w:name="Colorful List Accent 6" w:uiPriority="72"/>
+    <w:lsdException w:name="Colorful Grid Accent 6" w:uiPriority="73"/>
+    <w:lsdException w:name="Subtle Emphasis" w:uiPriority="19" w:qFormat="1"/>
+    <w:lsdException w:name="Intense Emphasis" w:uiPriority="21" w:qFormat="1"/>
+    <w:lsdException w:name="Subtle Reference" w:uiPriority="31" w:qFormat="1"/>
+    <w:lsdException w:name="Intense Reference" w:uiPriority="32" w:qFormat="1"/>
+    <w:lsdException w:name="Book Title" w:uiPriority="33" w:qFormat="1"/>
+    <w:lsdException w:name="Bibliography" w:semiHidden="1" w:uiPriority="37" w:unhideWhenUsed="1"/>
+    <w:lsdException w:name="TOC Heading" w:semiHidden="1" w:uiPriority="39" w:unhideWhenUsed="1" w:qFormat="1"/>
+    <w:lsdException w:name="Plain Table 1" w:uiPriority="41"/>
+    <w:lsdException w:name="Plain Table 2" w:uiPriority="42"/>
+    <w:lsdException w:name="Plain Table 3" w:uiPriority="43"/>
+    <w:lsdException w:name="Plain Table 4" w:uiPriority="44"/>
+    <w:lsdException w:name="Plain Table 5" w:uiPriority="45"/>
+    <w:lsdException w:name="Grid Table Light" w:uiPriority="40"/>
+    <w:lsdException w:name="Grid Table 1 Light" w:uiPriority="46"/>
+    <w:lsdException w:name="Grid Table 2" w:uiPriority="47"/>
+    <w:lsdException w:name="Grid Table 3" w:uiPriority="48"/>
+    <w:lsdException w:name="Grid Table 4" w:uiPriority="49"/>
+    <w:lsdException w:name="Grid Table 5 Dark" w:uiPriority="50"/>
+    <w:lsdException w:name="Grid Table 6 Colorful" w:uiPriority="51"/>
+    <w:lsdException w:name="Grid Table 7 Colorful" w:uiPriority="52"/>
+    <w:lsdException w:name="Grid Table 1 Light Accent 1" w:uiPriority="46"/>
+    <w:lsdException w:name="Grid Table 2 Accent 1" w:uiPriority="47"/>
+    <w:lsdException w:name="Grid Table 3 Accent 1" w:uiPriority="48"/>
+    <w:lsdException w:name="Grid Table 4 Accent 1" w:uiPriority="49"/>
+    <w:lsdException w:name="Grid Table 5 Dark Accent 1" w:uiPriority="50"/>
+    <w:lsdException w:name="Grid Table 6 Colorful Accent 1" w:uiPriority="51"/>
+    <w:lsdException w:name="Grid Table 7 Colorful Accent 1" w:uiPriority="52"/>
+    <w:lsdException w:name="Grid Table 1 Light Accent 2" w:uiPriority="46"/>
+    <w:lsdException w:name="Grid Table 2 Accent 2" w:uiPriority="47"/>
+    <w:lsdException w:name="Grid Table 3 Accent 2" w:uiPriority="48"/>
+    <w:lsdException w:name="Grid Table 4 Accent 2" w:uiPriority="49"/>
+    <w:lsdException w:name="Grid Table 5 Dark Accent 2" w:uiPriority="50"/>
+    <w:lsdException w:name="Grid Table 6 Colorful Accent 2" w:uiPriority="51"/>
+    <w:lsdException w:name="Grid Table 7 Colorful Accent 2" w:uiPriority="52"/>
+    <w:lsdException w:name="Grid Table 1 Light Accent 3" w:uiPriority="46"/>
+    <w:lsdException w:name="Grid Table 2 Accent 3" w:uiPriority="47"/>
+    <w:lsdException w:name="Grid Table 3 Accent 3" w:uiPriority="48"/>
+    <w:lsdException w:name="Grid Table 4 Accent 3" w:uiPriority="49"/>
+    <w:lsdException w:name="Grid Table 5 Dark Accent 3" w:uiPriority="50"/>
+    <w:lsdException w:name="Grid Table 6 Colorful Accent 3" w:uiPriority="51"/>
+    <w:lsdException w:name="Grid Table 7 Colorful Accent 3" w:uiPriority="52"/>
+    <w:lsdException w:name="Grid Table 1 Light Accent 4" w:uiPriority="46"/>
+    <w:lsdException w:name="Grid Table 2 Accent 4" w:uiPriority="47"/>
+    <w:lsdException w:name="Grid Table 3 Accent 4" w:uiPriority="48"/>
+    <w:lsdException w:name="Grid Table 4 Accent 4" w:uiPriority="49"/>
+    <w:lsdException w:name="Grid Table 5 Dark Accent 4" w:uiPriority="50"/>
+    <w:lsdException w:name="Grid Table 6 Colorful Accent 4" w:uiPriority="51"/>
+    <w:lsdException w:name="Grid Table 7 Colorful Accent 4" w:uiPriority="52"/>
+    <w:lsdException w:name="Grid Table 1 Light Accent 5" w:uiPriority="46"/>
+    <w:lsdException w:name="Grid Table 2 Accent 5" w:uiPriority="47"/>
+    <w:lsdException w:name="Grid Table 3 Accent 5" w:uiPriority="48"/>
+    <w:lsdException w:name="Grid Table 4 Accent 5" w:uiPriority="49"/>
+    <w:lsdException w:name="Grid Table 5 Dark Accent 5" w:uiPriority="50"/>
+    <w:lsdException w:name="Grid Table 6 Colorful Accent 5" w:uiPriority="51"/>
+    <w:lsdException w:name="Grid Table 7 Colorful Accent 5" w:uiPriority="52"/>
+    <w:lsdException w:name="Grid Table 1 Light Accent 6" w:uiPriority="46"/>
+    <w:lsdException w:name="Grid Table 2 Accent 6" w:uiPriority="47"/>
+    <w:lsdException w:name="Grid Table 3 Accent 6" w:uiPriority="48"/>
+    <w:lsdException w:name="Grid Table 4 Accent 6" w:uiPriority="49"/>
+    <w:lsdException w:name="Grid Table 5 Dark Accent 6" w:uiPriority="50"/>
+    <w:lsdException w:name="Grid Table 6 Colorful Accent 6" w:uiPriority="51"/>
+    <w:lsdException w:name="Grid Table 7 Colorful Accent 6" w:uiPriority="52"/>
+    <w:lsdException w:name="List Table 1 Light" w:uiPriority="46"/>
+    <w:lsdException w:name="List Table 2" w:uiPriority="47"/>
+    <w:lsdException w:name="List Table 3" w:uiPriority="48"/>
+    <w:lsdException w:name="List Table 4" w:uiPriority="49"/>
+    <w:lsdException w:name="List Table 5 Dark" w:uiPriority="50"/>
+    <w:lsdException w:name="List Table 6 Colorful" w:uiPriority="51"/>
+    <w:lsdException w:name="List Table 7 Colorful" w:uiPriority="52"/>
+    <w:lsdException w:name="List Table 1 Light Accent 1" w:uiPriority="46"/>
+    <w:lsdException w:name="List Table 2 Accent 1" w:uiPriority="47"/>
+    <w:lsdException w:name="List Table 3 Accent 1" w:uiPriority="48"/>
+    <w:lsdException w:name="List Table 4 Accent 1" w:uiPriority="49"/>
+    <w:lsdException w:name="List Table 5 Dark Accent 1" w:uiPriority="50"/>
+    <w:lsdException w:name="List Table 6 Colorful Accent 1" w:uiPriority="51"/>
+    <w:lsdException w:name="List Table 7 Colorful Accent 1" w:uiPriority="52"/>
+    <w:lsdException w:name="List Table 1 Light Accent 2" w:uiPriority="46"/>
+    <w:lsdException w:name="List Table 2 Accent 2" w:uiPriority="47"/>
+    <w:lsdException w:name="List Table 3 Accent 2" w:uiPriority="48"/>
+    <w:lsdException w:name="List Table 4 Accent 2" w:uiPriority="49"/>
+    <w:lsdException w:name="List Table 5 Dark Accent 2" w:uiPriority="50"/>
+    <w:lsdException w:name="List Table 6 Colorful Accent 2" w:uiPriority="51"/>
+    <w:lsdException w:name="List Table 7 Colorful Accent 2" w:uiPriority="52"/>
+    <w:lsdException w:name="List Table 1 Light Accent 3" w:uiPriority="46"/>
+    <w:lsdException w:name="List Table 2 Accent 3" w:uiPriority="47"/>
+    <w:lsdException w:name="List Table 3 Accent 3" w:uiPriority="48"/>
+    <w:lsdException w:name="List Table 4 Accent 3" w:uiPriority="49"/>
+    <w:lsdException w:name="List Table 5 Dark Accent 3" w:uiPriority="50"/>
+    <w:lsdException w:name="List Table 6 Colorful Accent 3" w:uiPriority="51"/>
+    <w:lsdException w:name="List Table 7 Colorful Accent 3" w:uiPriority="52"/>
+    <w:lsdException w:name="List Table 1 Light Accent 4" w:uiPriority="46"/>
+    <w:lsdException w:name="List Table 2 Accent 4" w:uiPriority="47"/>
+    <w:lsdException w:name="List Table 3 Accent 4" w:uiPriority="48"/>
+    <w:lsdException w:name="List Table 4 Accent 4" w:uiPriority="49"/>
+    <w:lsdException w:name="List Table 5 Dark Accent 4" w:uiPriority="50"/>
+    <w:lsdException w:name="List Table 6 Colorful Accent 4" w:uiPriority="51"/>
+    <w:lsdException w:name="List Table 7 Colorful Accent 4" w:uiPriority="52"/>
+    <w:lsdException w:name="List Table 1 Light Accent 5" w:uiPriority="46"/>
+    <w:lsdException w:name="List Table 2 Accent 5" w:uiPriority="47"/>
+    <w:lsdException w:name="List Table 3 Accent 5" w:uiPriority="48"/>
+    <w:lsdException w:name="List Table 4 Accent 5" w:uiPriority="49"/>
+    <w:lsdException w:name="List Table 5 Dark Accent 5" w:uiPriority="50"/>
+    <w:lsdException w:name="List Table 6 Colorful Accent 5" w:uiPriority="51"/>
+    <w:lsdException w:name="List Table 7 Colorful Accent 5" w:uiPriority="52"/>
+    <w:lsdException w:name="List Table 1 Light Accent 6" w:uiPriority="46"/>
+    <w:lsdException w:name="List Table 2 Accent 6" w:uiPriority="47"/>
+    <w:lsdException w:name="List Table 3 Accent 6" w:uiPriority="48"/>
+    <w:lsdException w:name="List Table 4 Accent 6" w:uiPriority="49"/>
+    <w:lsdException w:name="List Table 5 Dark Accent 6" w:uiPriority="50"/>
+    <w:lsdException w:name="List Table 6 Colorful Accent 6" w:uiPriority="51"/>
+    <w:lsdException w:name="List Table 7 Colorful Accent 6" w:uiPriority="52"/>
   </w:latentStyles>
   <w:style w:type="paragraph" w:default="1" w:styleId="Normal">
     <w:name w:val="Normal"/>
     <w:qFormat/>
     <w:rsid w:val="00345E81"/>
   </w:style>
-  <w:style w:type="paragraph" w:styleId="Ttulo1">
+  <w:style w:type="paragraph" w:styleId="Cabealho1">
     <w:name w:val="heading 1"/>
     <w:basedOn w:val="Normal"/>
     <w:next w:val="Normal"/>
-    <w:link w:val="Ttulo1Carcter"/>
+    <w:link w:val="Cabealho1Carter"/>
     <w:uiPriority w:val="9"/>
     <w:qFormat/>
     <w:rsid w:val="00906D0A"/>
@@ -9303,7 +9424,6 @@
     <w:uiPriority w:val="99"/>
     <w:semiHidden/>
     <w:unhideWhenUsed/>
-    <w:qFormat/>
     <w:tblPr>
       <w:tblInd w:w="0" w:type="dxa"/>
       <w:tblCellMar>
@@ -9323,7 +9443,7 @@
   <w:style w:type="paragraph" w:styleId="Cabealho">
     <w:name w:val="header"/>
     <w:basedOn w:val="Normal"/>
-    <w:link w:val="CabealhoCarcter"/>
+    <w:link w:val="CabealhoCarter"/>
     <w:uiPriority w:val="99"/>
     <w:unhideWhenUsed/>
     <w:rsid w:val="00042081"/>
@@ -9335,8 +9455,8 @@
       <w:spacing w:after="0" w:line="240" w:lineRule="auto"/>
     </w:pPr>
   </w:style>
-  <w:style w:type="character" w:customStyle="1" w:styleId="CabealhoCarcter">
-    <w:name w:val="Cabeçalho Carácter"/>
+  <w:style w:type="character" w:customStyle="1" w:styleId="CabealhoCarter">
+    <w:name w:val="Cabeçalho Caráter"/>
     <w:basedOn w:val="Tipodeletrapredefinidodopargrafo"/>
     <w:link w:val="Cabealho"/>
     <w:uiPriority w:val="99"/>
@@ -9345,7 +9465,7 @@
   <w:style w:type="paragraph" w:styleId="Rodap">
     <w:name w:val="footer"/>
     <w:basedOn w:val="Normal"/>
-    <w:link w:val="RodapCarcter"/>
+    <w:link w:val="RodapCarter"/>
     <w:uiPriority w:val="99"/>
     <w:unhideWhenUsed/>
     <w:rsid w:val="00042081"/>
@@ -9357,8 +9477,8 @@
       <w:spacing w:after="0" w:line="240" w:lineRule="auto"/>
     </w:pPr>
   </w:style>
-  <w:style w:type="character" w:customStyle="1" w:styleId="RodapCarcter">
-    <w:name w:val="Rodapé Carácter"/>
+  <w:style w:type="character" w:customStyle="1" w:styleId="RodapCarter">
+    <w:name w:val="Rodapé Caráter"/>
     <w:basedOn w:val="Tipodeletrapredefinidodopargrafo"/>
     <w:link w:val="Rodap"/>
     <w:uiPriority w:val="99"/>
@@ -9377,7 +9497,7 @@
   <w:style w:type="paragraph" w:styleId="Textodebalo">
     <w:name w:val="Balloon Text"/>
     <w:basedOn w:val="Normal"/>
-    <w:link w:val="TextodebaloCarcter"/>
+    <w:link w:val="TextodebaloCarter"/>
     <w:uiPriority w:val="99"/>
     <w:semiHidden/>
     <w:unhideWhenUsed/>
@@ -9391,8 +9511,8 @@
       <w:szCs w:val="16"/>
     </w:rPr>
   </w:style>
-  <w:style w:type="character" w:customStyle="1" w:styleId="TextodebaloCarcter">
-    <w:name w:val="Texto de balão Carácter"/>
+  <w:style w:type="character" w:customStyle="1" w:styleId="TextodebaloCarter">
+    <w:name w:val="Texto de balão Caráter"/>
     <w:basedOn w:val="Tipodeletrapredefinidodopargrafo"/>
     <w:link w:val="Textodebalo"/>
     <w:uiPriority w:val="99"/>
@@ -9406,7 +9526,7 @@
   </w:style>
   <w:style w:type="paragraph" w:styleId="SemEspaamento">
     <w:name w:val="No Spacing"/>
-    <w:link w:val="SemEspaamentoCarcter"/>
+    <w:link w:val="SemEspaamentoCarter"/>
     <w:uiPriority w:val="1"/>
     <w:qFormat/>
     <w:rsid w:val="00906D0A"/>
@@ -9417,8 +9537,8 @@
       <w:rFonts w:eastAsiaTheme="minorEastAsia"/>
     </w:rPr>
   </w:style>
-  <w:style w:type="character" w:customStyle="1" w:styleId="SemEspaamentoCarcter">
-    <w:name w:val="Sem Espaçamento Carácter"/>
+  <w:style w:type="character" w:customStyle="1" w:styleId="SemEspaamentoCarter">
+    <w:name w:val="Sem Espaçamento Caráter"/>
     <w:basedOn w:val="Tipodeletrapredefinidodopargrafo"/>
     <w:link w:val="SemEspaamento"/>
     <w:uiPriority w:val="1"/>
@@ -9453,10 +9573,10 @@
       </w:tblCellMar>
     </w:tblPr>
   </w:style>
-  <w:style w:type="character" w:customStyle="1" w:styleId="Ttulo1Carcter">
-    <w:name w:val="Título 1 Carácter"/>
+  <w:style w:type="character" w:customStyle="1" w:styleId="Cabealho1Carter">
+    <w:name w:val="Cabeçalho 1 Caráter"/>
     <w:basedOn w:val="Tipodeletrapredefinidodopargrafo"/>
-    <w:link w:val="Ttulo1"/>
+    <w:link w:val="Cabealho1"/>
     <w:uiPriority w:val="9"/>
     <w:rsid w:val="00906D0A"/>
     <w:rPr>
@@ -9468,9 +9588,9 @@
       <w:szCs w:val="28"/>
     </w:rPr>
   </w:style>
-  <w:style w:type="paragraph" w:styleId="Ttulodondice">
+  <w:style w:type="paragraph" w:styleId="Cabealhodondice">
     <w:name w:val="TOC Heading"/>
-    <w:basedOn w:val="Ttulo1"/>
+    <w:basedOn w:val="Cabealho1"/>
     <w:next w:val="Normal"/>
     <w:uiPriority w:val="39"/>
     <w:semiHidden/>
@@ -9570,196 +9690,6 @@
       <w:ind w:left="720"/>
       <w:contextualSpacing/>
     </w:pPr>
-  </w:style>
-</w:styles>
-</file>
-
-<file path=word/stylesWithEffects.xml><?xml version="1.0" encoding="utf-8"?>
-<w:styles xmlns:wpc="http://schemas.microsoft.com/office/word/2010/wordprocessingCanvas" xmlns:mc="http://schemas.openxmlformats.org/markup-compatibility/2006" xmlns:o="urn:schemas-microsoft-com:office:office" xmlns:r="http://schemas.openxmlformats.org/officeDocument/2006/relationships" xmlns:m="http://schemas.openxmlformats.org/officeDocument/2006/math" xmlns:v="urn:schemas-microsoft-com:vml" xmlns:wp14="http://schemas.microsoft.com/office/word/2010/wordprocessingDrawing" xmlns:wp="http://schemas.openxmlformats.org/drawingml/2006/wordprocessingDrawing" xmlns:w10="urn:schemas-microsoft-com:office:word" xmlns:w="http://schemas.openxmlformats.org/wordprocessingml/2006/main" xmlns:w14="http://schemas.microsoft.com/office/word/2010/wordml" xmlns:wpg="http://schemas.microsoft.com/office/word/2010/wordprocessingGroup" xmlns:wpi="http://schemas.microsoft.com/office/word/2010/wordprocessingInk" xmlns:wne="http://schemas.microsoft.com/office/word/2006/wordml" xmlns:wps="http://schemas.microsoft.com/office/word/2010/wordprocessingShape" mc:Ignorable="w14 wp14">
-  <w:docDefaults>
-    <w:rPrDefault>
-      <w:rPr>
-        <w:rFonts w:asciiTheme="minorHAnsi" w:eastAsiaTheme="minorEastAsia" w:hAnsiTheme="minorHAnsi" w:cstheme="minorBidi"/>
-        <w:sz w:val="22"/>
-        <w:szCs w:val="22"/>
-        <w:lang w:val="en-US" w:eastAsia="en-US" w:bidi="ar-SA"/>
-      </w:rPr>
-    </w:rPrDefault>
-    <w:pPrDefault>
-      <w:pPr>
-        <w:spacing w:after="200" w:line="276" w:lineRule="auto"/>
-      </w:pPr>
-    </w:pPrDefault>
-  </w:docDefaults>
-  <w:latentStyles w:defLockedState="0" w:defUIPriority="99" w:defSemiHidden="1" w:defUnhideWhenUsed="1" w:defQFormat="0" w:count="267">
-    <w:lsdException w:name="Normal" w:semiHidden="0" w:uiPriority="0" w:unhideWhenUsed="0" w:qFormat="1"/>
-    <w:lsdException w:name="heading 1" w:semiHidden="0" w:uiPriority="9" w:unhideWhenUsed="0" w:qFormat="1"/>
-    <w:lsdException w:name="heading 2" w:uiPriority="9" w:qFormat="1"/>
-    <w:lsdException w:name="heading 3" w:uiPriority="9" w:qFormat="1"/>
-    <w:lsdException w:name="heading 4" w:uiPriority="9" w:qFormat="1"/>
-    <w:lsdException w:name="heading 5" w:uiPriority="9" w:qFormat="1"/>
-    <w:lsdException w:name="heading 6" w:uiPriority="9" w:qFormat="1"/>
-    <w:lsdException w:name="heading 7" w:uiPriority="9" w:qFormat="1"/>
-    <w:lsdException w:name="heading 8" w:uiPriority="9" w:qFormat="1"/>
-    <w:lsdException w:name="heading 9" w:uiPriority="9" w:qFormat="1"/>
-    <w:lsdException w:name="toc 1" w:uiPriority="39"/>
-    <w:lsdException w:name="toc 2" w:uiPriority="39"/>
-    <w:lsdException w:name="toc 3" w:uiPriority="39"/>
-    <w:lsdException w:name="toc 4" w:uiPriority="39"/>
-    <w:lsdException w:name="toc 5" w:uiPriority="39"/>
-    <w:lsdException w:name="toc 6" w:uiPriority="39"/>
-    <w:lsdException w:name="toc 7" w:uiPriority="39"/>
-    <w:lsdException w:name="toc 8" w:uiPriority="39"/>
-    <w:lsdException w:name="toc 9" w:uiPriority="39"/>
-    <w:lsdException w:name="caption" w:uiPriority="35" w:qFormat="1"/>
-    <w:lsdException w:name="Title" w:semiHidden="0" w:uiPriority="10" w:unhideWhenUsed="0" w:qFormat="1"/>
-    <w:lsdException w:name="Default Paragraph Font" w:uiPriority="1"/>
-    <w:lsdException w:name="Subtitle" w:semiHidden="0" w:uiPriority="11" w:unhideWhenUsed="0" w:qFormat="1"/>
-    <w:lsdException w:name="Strong" w:semiHidden="0" w:uiPriority="22" w:unhideWhenUsed="0" w:qFormat="1"/>
-    <w:lsdException w:name="Emphasis" w:semiHidden="0" w:uiPriority="20" w:unhideWhenUsed="0" w:qFormat="1"/>
-    <w:lsdException w:name="Table Grid" w:semiHidden="0" w:uiPriority="59" w:unhideWhenUsed="0"/>
-    <w:lsdException w:name="Placeholder Text" w:unhideWhenUsed="0"/>
-    <w:lsdException w:name="No Spacing" w:semiHidden="0" w:uiPriority="1" w:unhideWhenUsed="0" w:qFormat="1"/>
-    <w:lsdException w:name="Light Shading" w:semiHidden="0" w:uiPriority="60" w:unhideWhenUsed="0"/>
-    <w:lsdException w:name="Light List" w:semiHidden="0" w:uiPriority="61" w:unhideWhenUsed="0"/>
-    <w:lsdException w:name="Light Grid" w:semiHidden="0" w:uiPriority="62" w:unhideWhenUsed="0"/>
-    <w:lsdException w:name="Medium Shading 1" w:semiHidden="0" w:uiPriority="63" w:unhideWhenUsed="0"/>
-    <w:lsdException w:name="Medium Shading 2" w:semiHidden="0" w:uiPriority="64" w:unhideWhenUsed="0"/>
-    <w:lsdException w:name="Medium List 1" w:semiHidden="0" w:uiPriority="65" w:unhideWhenUsed="0"/>
-    <w:lsdException w:name="Medium List 2" w:semiHidden="0" w:uiPriority="66" w:unhideWhenUsed="0"/>
-    <w:lsdException w:name="Medium Grid 1" w:semiHidden="0" w:uiPriority="67" w:unhideWhenUsed="0"/>
-    <w:lsdException w:name="Medium Grid 2" w:semiHidden="0" w:uiPriority="68" w:unhideWhenUsed="0"/>
-    <w:lsdException w:name="Medium Grid 3" w:semiHidden="0" w:uiPriority="69" w:unhideWhenUsed="0"/>
-    <w:lsdException w:name="Dark List" w:semiHidden="0" w:uiPriority="70" w:unhideWhenUsed="0"/>
-    <w:lsdException w:name="Colorful Shading" w:semiHidden="0" w:uiPriority="71" w:unhideWhenUsed="0"/>
-    <w:lsdException w:name="Colorful List" w:semiHidden="0" w:uiPriority="72" w:unhideWhenUsed="0"/>
-    <w:lsdException w:name="Colorful Grid" w:semiHidden="0" w:uiPriority="73" w:unhideWhenUsed="0"/>
-    <w:lsdException w:name="Light Shading Accent 1" w:semiHidden="0" w:uiPriority="60" w:unhideWhenUsed="0"/>
-    <w:lsdException w:name="Light List Accent 1" w:semiHidden="0" w:uiPriority="61" w:unhideWhenUsed="0"/>
-    <w:lsdException w:name="Light Grid Accent 1" w:semiHidden="0" w:uiPriority="62" w:unhideWhenUsed="0"/>
-    <w:lsdException w:name="Medium Shading 1 Accent 1" w:semiHidden="0" w:uiPriority="63" w:unhideWhenUsed="0"/>
-    <w:lsdException w:name="Medium Shading 2 Accent 1" w:semiHidden="0" w:uiPriority="64" w:unhideWhenUsed="0"/>
-    <w:lsdException w:name="Medium List 1 Accent 1" w:semiHidden="0" w:uiPriority="65" w:unhideWhenUsed="0"/>
-    <w:lsdException w:name="Revision" w:unhideWhenUsed="0"/>
-    <w:lsdException w:name="List Paragraph" w:semiHidden="0" w:uiPriority="34" w:unhideWhenUsed="0" w:qFormat="1"/>
-    <w:lsdException w:name="Quote" w:semiHidden="0" w:uiPriority="29" w:unhideWhenUsed="0" w:qFormat="1"/>
-    <w:lsdException w:name="Intense Quote" w:semiHidden="0" w:uiPriority="30" w:unhideWhenUsed="0" w:qFormat="1"/>
-    <w:lsdException w:name="Medium List 2 Accent 1" w:semiHidden="0" w:uiPriority="66" w:unhideWhenUsed="0"/>
-    <w:lsdException w:name="Medium Grid 1 Accent 1" w:semiHidden="0" w:uiPriority="67" w:unhideWhenUsed="0"/>
-    <w:lsdException w:name="Medium Grid 2 Accent 1" w:semiHidden="0" w:uiPriority="68" w:unhideWhenUsed="0"/>
-    <w:lsdException w:name="Medium Grid 3 Accent 1" w:semiHidden="0" w:uiPriority="69" w:unhideWhenUsed="0"/>
-    <w:lsdException w:name="Dark List Accent 1" w:semiHidden="0" w:uiPriority="70" w:unhideWhenUsed="0"/>
-    <w:lsdException w:name="Colorful Shading Accent 1" w:semiHidden="0" w:uiPriority="71" w:unhideWhenUsed="0"/>
-    <w:lsdException w:name="Colorful List Accent 1" w:semiHidden="0" w:uiPriority="72" w:unhideWhenUsed="0"/>
-    <w:lsdException w:name="Colorful Grid Accent 1" w:semiHidden="0" w:uiPriority="73" w:unhideWhenUsed="0"/>
-    <w:lsdException w:name="Light Shading Accent 2" w:semiHidden="0" w:uiPriority="60" w:unhideWhenUsed="0"/>
-    <w:lsdException w:name="Light List Accent 2" w:semiHidden="0" w:uiPriority="61" w:unhideWhenUsed="0"/>
-    <w:lsdException w:name="Light Grid Accent 2" w:semiHidden="0" w:uiPriority="62" w:unhideWhenUsed="0"/>
-    <w:lsdException w:name="Medium Shading 1 Accent 2" w:semiHidden="0" w:uiPriority="63" w:unhideWhenUsed="0"/>
-    <w:lsdException w:name="Medium Shading 2 Accent 2" w:semiHidden="0" w:uiPriority="64" w:unhideWhenUsed="0"/>
-    <w:lsdException w:name="Medium List 1 Accent 2" w:semiHidden="0" w:uiPriority="65" w:unhideWhenUsed="0"/>
-    <w:lsdException w:name="Medium List 2 Accent 2" w:semiHidden="0" w:uiPriority="66" w:unhideWhenUsed="0"/>
-    <w:lsdException w:name="Medium Grid 1 Accent 2" w:semiHidden="0" w:uiPriority="67" w:unhideWhenUsed="0"/>
-    <w:lsdException w:name="Medium Grid 2 Accent 2" w:semiHidden="0" w:uiPriority="68" w:unhideWhenUsed="0"/>
-    <w:lsdException w:name="Medium Grid 3 Accent 2" w:semiHidden="0" w:uiPriority="69" w:unhideWhenUsed="0"/>
-    <w:lsdException w:name="Dark List Accent 2" w:semiHidden="0" w:uiPriority="70" w:unhideWhenUsed="0"/>
-    <w:lsdException w:name="Colorful Shading Accent 2" w:semiHidden="0" w:uiPriority="71" w:unhideWhenUsed="0"/>
-    <w:lsdException w:name="Colorful List Accent 2" w:semiHidden="0" w:uiPriority="72" w:unhideWhenUsed="0"/>
-    <w:lsdException w:name="Colorful Grid Accent 2" w:semiHidden="0" w:uiPriority="73" w:unhideWhenUsed="0"/>
-    <w:lsdException w:name="Light Shading Accent 3" w:semiHidden="0" w:uiPriority="60" w:unhideWhenUsed="0"/>
-    <w:lsdException w:name="Light List Accent 3" w:semiHidden="0" w:uiPriority="61" w:unhideWhenUsed="0"/>
-    <w:lsdException w:name="Light Grid Accent 3" w:semiHidden="0" w:uiPriority="62" w:unhideWhenUsed="0"/>
-    <w:lsdException w:name="Medium Shading 1 Accent 3" w:semiHidden="0" w:uiPriority="63" w:unhideWhenUsed="0"/>
-    <w:lsdException w:name="Medium Shading 2 Accent 3" w:semiHidden="0" w:uiPriority="64" w:unhideWhenUsed="0"/>
-    <w:lsdException w:name="Medium List 1 Accent 3" w:semiHidden="0" w:uiPriority="65" w:unhideWhenUsed="0"/>
-    <w:lsdException w:name="Medium List 2 Accent 3" w:semiHidden="0" w:uiPriority="66" w:unhideWhenUsed="0"/>
-    <w:lsdException w:name="Medium Grid 1 Accent 3" w:semiHidden="0" w:uiPriority="67" w:unhideWhenUsed="0"/>
-    <w:lsdException w:name="Medium Grid 2 Accent 3" w:semiHidden="0" w:uiPriority="68" w:unhideWhenUsed="0"/>
-    <w:lsdException w:name="Medium Grid 3 Accent 3" w:semiHidden="0" w:uiPriority="69" w:unhideWhenUsed="0"/>
-    <w:lsdException w:name="Dark List Accent 3" w:semiHidden="0" w:uiPriority="70" w:unhideWhenUsed="0"/>
-    <w:lsdException w:name="Colorful Shading Accent 3" w:semiHidden="0" w:uiPriority="71" w:unhideWhenUsed="0"/>
-    <w:lsdException w:name="Colorful List Accent 3" w:semiHidden="0" w:uiPriority="72" w:unhideWhenUsed="0"/>
-    <w:lsdException w:name="Colorful Grid Accent 3" w:semiHidden="0" w:uiPriority="73" w:unhideWhenUsed="0"/>
-    <w:lsdException w:name="Light Shading Accent 4" w:semiHidden="0" w:uiPriority="60" w:unhideWhenUsed="0"/>
-    <w:lsdException w:name="Light List Accent 4" w:semiHidden="0" w:uiPriority="61" w:unhideWhenUsed="0"/>
-    <w:lsdException w:name="Light Grid Accent 4" w:semiHidden="0" w:uiPriority="62" w:unhideWhenUsed="0"/>
-    <w:lsdException w:name="Medium Shading 1 Accent 4" w:semiHidden="0" w:uiPriority="63" w:unhideWhenUsed="0"/>
-    <w:lsdException w:name="Medium Shading 2 Accent 4" w:semiHidden="0" w:uiPriority="64" w:unhideWhenUsed="0"/>
-    <w:lsdException w:name="Medium List 1 Accent 4" w:semiHidden="0" w:uiPriority="65" w:unhideWhenUsed="0"/>
-    <w:lsdException w:name="Medium List 2 Accent 4" w:semiHidden="0" w:uiPriority="66" w:unhideWhenUsed="0"/>
-    <w:lsdException w:name="Medium Grid 1 Accent 4" w:semiHidden="0" w:uiPriority="67" w:unhideWhenUsed="0"/>
-    <w:lsdException w:name="Medium Grid 2 Accent 4" w:semiHidden="0" w:uiPriority="68" w:unhideWhenUsed="0"/>
-    <w:lsdException w:name="Medium Grid 3 Accent 4" w:semiHidden="0" w:uiPriority="69" w:unhideWhenUsed="0"/>
-    <w:lsdException w:name="Dark List Accent 4" w:semiHidden="0" w:uiPriority="70" w:unhideWhenUsed="0"/>
-    <w:lsdException w:name="Colorful Shading Accent 4" w:semiHidden="0" w:uiPriority="71" w:unhideWhenUsed="0"/>
-    <w:lsdException w:name="Colorful List Accent 4" w:semiHidden="0" w:uiPriority="72" w:unhideWhenUsed="0"/>
-    <w:lsdException w:name="Colorful Grid Accent 4" w:semiHidden="0" w:uiPriority="73" w:unhideWhenUsed="0"/>
-    <w:lsdException w:name="Light Shading Accent 5" w:semiHidden="0" w:uiPriority="60" w:unhideWhenUsed="0"/>
-    <w:lsdException w:name="Light List Accent 5" w:semiHidden="0" w:uiPriority="61" w:unhideWhenUsed="0"/>
-    <w:lsdException w:name="Light Grid Accent 5" w:semiHidden="0" w:uiPriority="62" w:unhideWhenUsed="0"/>
-    <w:lsdException w:name="Medium Shading 1 Accent 5" w:semiHidden="0" w:uiPriority="63" w:unhideWhenUsed="0"/>
-    <w:lsdException w:name="Medium Shading 2 Accent 5" w:semiHidden="0" w:uiPriority="64" w:unhideWhenUsed="0"/>
-    <w:lsdException w:name="Medium List 1 Accent 5" w:semiHidden="0" w:uiPriority="65" w:unhideWhenUsed="0"/>
-    <w:lsdException w:name="Medium List 2 Accent 5" w:semiHidden="0" w:uiPriority="66" w:unhideWhenUsed="0"/>
-    <w:lsdException w:name="Medium Grid 1 Accent 5" w:semiHidden="0" w:uiPriority="67" w:unhideWhenUsed="0"/>
-    <w:lsdException w:name="Medium Grid 2 Accent 5" w:semiHidden="0" w:uiPriority="68" w:unhideWhenUsed="0"/>
-    <w:lsdException w:name="Medium Grid 3 Accent 5" w:semiHidden="0" w:uiPriority="69" w:unhideWhenUsed="0"/>
-    <w:lsdException w:name="Dark List Accent 5" w:semiHidden="0" w:uiPriority="70" w:unhideWhenUsed="0"/>
-    <w:lsdException w:name="Colorful Shading Accent 5" w:semiHidden="0" w:uiPriority="71" w:unhideWhenUsed="0"/>
-    <w:lsdException w:name="Colorful List Accent 5" w:semiHidden="0" w:uiPriority="72" w:unhideWhenUsed="0"/>
-    <w:lsdException w:name="Colorful Grid Accent 5" w:semiHidden="0" w:uiPriority="73" w:unhideWhenUsed="0"/>
-    <w:lsdException w:name="Light Shading Accent 6" w:semiHidden="0" w:uiPriority="60" w:unhideWhenUsed="0"/>
-    <w:lsdException w:name="Light List Accent 6" w:semiHidden="0" w:uiPriority="61" w:unhideWhenUsed="0"/>
-    <w:lsdException w:name="Light Grid Accent 6" w:semiHidden="0" w:uiPriority="62" w:unhideWhenUsed="0"/>
-    <w:lsdException w:name="Medium Shading 1 Accent 6" w:semiHidden="0" w:uiPriority="63" w:unhideWhenUsed="0"/>
-    <w:lsdException w:name="Medium Shading 2 Accent 6" w:semiHidden="0" w:uiPriority="64" w:unhideWhenUsed="0"/>
-    <w:lsdException w:name="Medium List 1 Accent 6" w:semiHidden="0" w:uiPriority="65" w:unhideWhenUsed="0"/>
-    <w:lsdException w:name="Medium List 2 Accent 6" w:semiHidden="0" w:uiPriority="66" w:unhideWhenUsed="0"/>
-    <w:lsdException w:name="Medium Grid 1 Accent 6" w:semiHidden="0" w:uiPriority="67" w:unhideWhenUsed="0"/>
-    <w:lsdException w:name="Medium Grid 2 Accent 6" w:semiHidden="0" w:uiPriority="68" w:unhideWhenUsed="0"/>
-    <w:lsdException w:name="Medium Grid 3 Accent 6" w:semiHidden="0" w:uiPriority="69" w:unhideWhenUsed="0"/>
-    <w:lsdException w:name="Dark List Accent 6" w:semiHidden="0" w:uiPriority="70" w:unhideWhenUsed="0"/>
-    <w:lsdException w:name="Colorful Shading Accent 6" w:semiHidden="0" w:uiPriority="71" w:unhideWhenUsed="0"/>
-    <w:lsdException w:name="Colorful List Accent 6" w:semiHidden="0" w:uiPriority="72" w:unhideWhenUsed="0"/>
-    <w:lsdException w:name="Colorful Grid Accent 6" w:semiHidden="0" w:uiPriority="73" w:unhideWhenUsed="0"/>
-    <w:lsdException w:name="Subtle Emphasis" w:semiHidden="0" w:uiPriority="19" w:unhideWhenUsed="0" w:qFormat="1"/>
-    <w:lsdException w:name="Intense Emphasis" w:semiHidden="0" w:uiPriority="21" w:unhideWhenUsed="0" w:qFormat="1"/>
-    <w:lsdException w:name="Subtle Reference" w:semiHidden="0" w:uiPriority="31" w:unhideWhenUsed="0" w:qFormat="1"/>
-    <w:lsdException w:name="Intense Reference" w:semiHidden="0" w:uiPriority="32" w:unhideWhenUsed="0" w:qFormat="1"/>
-    <w:lsdException w:name="Book Title" w:semiHidden="0" w:uiPriority="33" w:unhideWhenUsed="0" w:qFormat="1"/>
-    <w:lsdException w:name="Bibliography" w:uiPriority="37"/>
-    <w:lsdException w:name="TOC Heading" w:uiPriority="39" w:qFormat="1"/>
-  </w:latentStyles>
-  <w:style w:type="paragraph" w:default="1" w:styleId="Normal">
-    <w:name w:val="Normal"/>
-    <w:qFormat/>
-  </w:style>
-  <w:style w:type="character" w:default="1" w:styleId="DefaultParagraphFont">
-    <w:name w:val="Default Paragraph Font"/>
-    <w:uiPriority w:val="1"/>
-    <w:semiHidden/>
-    <w:unhideWhenUsed/>
-  </w:style>
-  <w:style w:type="table" w:default="1" w:styleId="TableNormal">
-    <w:name w:val="Normal Table"/>
-    <w:uiPriority w:val="99"/>
-    <w:semiHidden/>
-    <w:unhideWhenUsed/>
-    <w:tblPr>
-      <w:tblInd w:w="0" w:type="dxa"/>
-      <w:tblCellMar>
-        <w:top w:w="0" w:type="dxa"/>
-        <w:left w:w="108" w:type="dxa"/>
-        <w:bottom w:w="0" w:type="dxa"/>
-        <w:right w:w="108" w:type="dxa"/>
-      </w:tblCellMar>
-    </w:tblPr>
-  </w:style>
-  <w:style w:type="numbering" w:default="1" w:styleId="NoList">
-    <w:name w:val="No List"/>
-    <w:uiPriority w:val="99"/>
-    <w:semiHidden/>
-    <w:unhideWhenUsed/>
   </w:style>
 </w:styles>
 </file>
@@ -10071,7 +10001,7 @@
 </file>
 
 <file path=customXml/itemProps2.xml><?xml version="1.0" encoding="utf-8"?>
-<ds:datastoreItem xmlns:ds="http://schemas.openxmlformats.org/officeDocument/2006/customXml" ds:itemID="{E76D75D3-2FAB-45D5-BF44-8E6E2402CB3C}">
+<ds:datastoreItem xmlns:ds="http://schemas.openxmlformats.org/officeDocument/2006/customXml" ds:itemID="{CAFD80E0-8F36-457D-BC71-53D7E8F0341B}">
   <ds:schemaRefs>
     <ds:schemaRef ds:uri="http://schemas.openxmlformats.org/officeDocument/2006/bibliography"/>
   </ds:schemaRefs>

</xml_diff>

<commit_message>
Approval of Weekly Report - Week4
</commit_message>
<xml_diff>
--- a/Docs/Weekly Report/Weekly Report - Week4.docx
+++ b/Docs/Weekly Report/Weekly Report - Week4.docx
@@ -57,7 +57,7 @@
                   </w:tcPr>
                   <w:p>
                     <w:pPr>
-                      <w:pStyle w:val="SemEspaamento"/>
+                      <w:pStyle w:val="NoSpacing"/>
                       <w:rPr>
                         <w:rFonts w:asciiTheme="majorHAnsi" w:eastAsiaTheme="majorEastAsia" w:hAnsiTheme="majorHAnsi" w:cstheme="majorBidi"/>
                       </w:rPr>
@@ -95,7 +95,7 @@
                 <w:sdtContent>
                   <w:p>
                     <w:pPr>
-                      <w:pStyle w:val="SemEspaamento"/>
+                      <w:pStyle w:val="NoSpacing"/>
                       <w:rPr>
                         <w:rFonts w:asciiTheme="majorHAnsi" w:eastAsiaTheme="majorEastAsia" w:hAnsiTheme="majorHAnsi" w:cstheme="majorBidi"/>
                         <w:color w:val="4F81BD" w:themeColor="accent1"/>
@@ -103,6 +103,7 @@
                         <w:szCs w:val="80"/>
                       </w:rPr>
                     </w:pPr>
+                    <w:proofErr w:type="spellStart"/>
                     <w:r>
                       <w:rPr>
                         <w:rFonts w:asciiTheme="majorHAnsi" w:eastAsiaTheme="majorEastAsia" w:hAnsiTheme="majorHAnsi" w:cstheme="majorBidi"/>
@@ -110,8 +111,29 @@
                         <w:sz w:val="80"/>
                         <w:szCs w:val="80"/>
                       </w:rPr>
-                      <w:t>Weekly Report</w:t>
+                      <w:t>Weekly</w:t>
                     </w:r>
+                    <w:proofErr w:type="spellEnd"/>
+                    <w:r>
+                      <w:rPr>
+                        <w:rFonts w:asciiTheme="majorHAnsi" w:eastAsiaTheme="majorEastAsia" w:hAnsiTheme="majorHAnsi" w:cstheme="majorBidi"/>
+                        <w:color w:val="4F81BD" w:themeColor="accent1"/>
+                        <w:sz w:val="80"/>
+                        <w:szCs w:val="80"/>
+                      </w:rPr>
+                      <w:t xml:space="preserve"> </w:t>
+                    </w:r>
+                    <w:proofErr w:type="spellStart"/>
+                    <w:r>
+                      <w:rPr>
+                        <w:rFonts w:asciiTheme="majorHAnsi" w:eastAsiaTheme="majorEastAsia" w:hAnsiTheme="majorHAnsi" w:cstheme="majorBidi"/>
+                        <w:color w:val="4F81BD" w:themeColor="accent1"/>
+                        <w:sz w:val="80"/>
+                        <w:szCs w:val="80"/>
+                      </w:rPr>
+                      <w:t>Report</w:t>
+                    </w:r>
+                    <w:proofErr w:type="spellEnd"/>
                   </w:p>
                 </w:sdtContent>
               </w:sdt>
@@ -142,16 +164,38 @@
                   </w:tcPr>
                   <w:p>
                     <w:pPr>
-                      <w:pStyle w:val="SemEspaamento"/>
+                      <w:pStyle w:val="NoSpacing"/>
                       <w:rPr>
                         <w:rFonts w:asciiTheme="majorHAnsi" w:eastAsiaTheme="majorEastAsia" w:hAnsiTheme="majorHAnsi" w:cstheme="majorBidi"/>
                       </w:rPr>
                     </w:pPr>
+                    <w:proofErr w:type="spellStart"/>
                     <w:r>
                       <w:rPr>
                         <w:rFonts w:asciiTheme="majorHAnsi" w:eastAsiaTheme="majorEastAsia" w:hAnsiTheme="majorHAnsi" w:cstheme="majorBidi"/>
                       </w:rPr>
-                      <w:t>Keep Your Time</w:t>
+                      <w:t>Keep</w:t>
+                    </w:r>
+                    <w:proofErr w:type="spellEnd"/>
+                    <w:r>
+                      <w:rPr>
+                        <w:rFonts w:asciiTheme="majorHAnsi" w:eastAsiaTheme="majorEastAsia" w:hAnsiTheme="majorHAnsi" w:cstheme="majorBidi"/>
+                      </w:rPr>
+                      <w:t xml:space="preserve"> </w:t>
+                    </w:r>
+                    <w:proofErr w:type="spellStart"/>
+                    <w:r>
+                      <w:rPr>
+                        <w:rFonts w:asciiTheme="majorHAnsi" w:eastAsiaTheme="majorEastAsia" w:hAnsiTheme="majorHAnsi" w:cstheme="majorBidi"/>
+                      </w:rPr>
+                      <w:t>Your</w:t>
+                    </w:r>
+                    <w:proofErr w:type="spellEnd"/>
+                    <w:r>
+                      <w:rPr>
+                        <w:rFonts w:asciiTheme="majorHAnsi" w:eastAsiaTheme="majorEastAsia" w:hAnsiTheme="majorHAnsi" w:cstheme="majorBidi"/>
+                      </w:rPr>
+                      <w:t xml:space="preserve"> Time</w:t>
                     </w:r>
                   </w:p>
                 </w:tc>
@@ -195,7 +239,7 @@
                 <w:sdtContent>
                   <w:p>
                     <w:pPr>
-                      <w:pStyle w:val="SemEspaamento"/>
+                      <w:pStyle w:val="NoSpacing"/>
                       <w:rPr>
                         <w:color w:val="4F81BD" w:themeColor="accent1"/>
                       </w:rPr>
@@ -228,7 +272,7 @@
                 <w:sdtContent>
                   <w:p>
                     <w:pPr>
-                      <w:pStyle w:val="SemEspaamento"/>
+                      <w:pStyle w:val="NoSpacing"/>
                       <w:rPr>
                         <w:color w:val="4F81BD" w:themeColor="accent1"/>
                       </w:rPr>
@@ -244,7 +288,7 @@
               </w:sdt>
               <w:p>
                 <w:pPr>
-                  <w:pStyle w:val="SemEspaamento"/>
+                  <w:pStyle w:val="NoSpacing"/>
                   <w:rPr>
                     <w:color w:val="4F81BD" w:themeColor="accent1"/>
                   </w:rPr>
@@ -355,13 +399,41 @@
               <w:szCs w:val="24"/>
             </w:rPr>
           </w:pPr>
+          <w:proofErr w:type="gramStart"/>
           <w:r>
             <w:rPr>
               <w:b/>
               <w:sz w:val="24"/>
               <w:szCs w:val="24"/>
             </w:rPr>
-            <w:t>Team Members:</w:t>
+            <w:t>Team</w:t>
+          </w:r>
+          <w:proofErr w:type="gramEnd"/>
+          <w:r>
+            <w:rPr>
+              <w:b/>
+              <w:sz w:val="24"/>
+              <w:szCs w:val="24"/>
+            </w:rPr>
+            <w:t xml:space="preserve"> </w:t>
+          </w:r>
+          <w:proofErr w:type="spellStart"/>
+          <w:r>
+            <w:rPr>
+              <w:b/>
+              <w:sz w:val="24"/>
+              <w:szCs w:val="24"/>
+            </w:rPr>
+            <w:t>Members</w:t>
+          </w:r>
+          <w:proofErr w:type="spellEnd"/>
+          <w:r>
+            <w:rPr>
+              <w:b/>
+              <w:sz w:val="24"/>
+              <w:szCs w:val="24"/>
+            </w:rPr>
+            <w:t>:</w:t>
           </w:r>
         </w:p>
         <w:p>
@@ -601,15 +673,17 @@
       <w:sdtContent>
         <w:p>
           <w:pPr>
-            <w:pStyle w:val="Cabealhodondice"/>
+            <w:pStyle w:val="TOCHeading"/>
           </w:pPr>
+          <w:proofErr w:type="spellStart"/>
           <w:r>
             <w:t>Content</w:t>
           </w:r>
+          <w:proofErr w:type="spellEnd"/>
         </w:p>
         <w:p>
           <w:pPr>
-            <w:pStyle w:val="ndice1"/>
+            <w:pStyle w:val="TOC1"/>
             <w:tabs>
               <w:tab w:val="left" w:pos="440"/>
               <w:tab w:val="right" w:leader="dot" w:pos="8494"/>
@@ -638,7 +712,7 @@
           <w:hyperlink w:anchor="_Toc351316530" w:history="1">
             <w:r>
               <w:rPr>
-                <w:rStyle w:val="Hiperligao"/>
+                <w:rStyle w:val="Hyperlink"/>
                 <w:noProof/>
                 <w:lang w:val="en-US"/>
               </w:rPr>
@@ -654,7 +728,7 @@
             </w:r>
             <w:r>
               <w:rPr>
-                <w:rStyle w:val="Hiperligao"/>
+                <w:rStyle w:val="Hyperlink"/>
                 <w:noProof/>
                 <w:lang w:val="en-US"/>
               </w:rPr>
@@ -712,7 +786,7 @@
         </w:p>
         <w:p>
           <w:pPr>
-            <w:pStyle w:val="ndice1"/>
+            <w:pStyle w:val="TOC1"/>
             <w:tabs>
               <w:tab w:val="left" w:pos="660"/>
               <w:tab w:val="right" w:leader="dot" w:pos="8494"/>
@@ -726,7 +800,7 @@
           <w:hyperlink w:anchor="_Toc351316531" w:history="1">
             <w:r>
               <w:rPr>
-                <w:rStyle w:val="Hiperligao"/>
+                <w:rStyle w:val="Hyperlink"/>
                 <w:noProof/>
                 <w:lang w:val="en-US"/>
               </w:rPr>
@@ -742,7 +816,7 @@
             </w:r>
             <w:r>
               <w:rPr>
-                <w:rStyle w:val="Hiperligao"/>
+                <w:rStyle w:val="Hyperlink"/>
                 <w:noProof/>
                 <w:lang w:val="en-US"/>
               </w:rPr>
@@ -800,7 +874,7 @@
         </w:p>
         <w:p>
           <w:pPr>
-            <w:pStyle w:val="ndice1"/>
+            <w:pStyle w:val="TOC1"/>
             <w:tabs>
               <w:tab w:val="left" w:pos="660"/>
               <w:tab w:val="right" w:leader="dot" w:pos="8494"/>
@@ -814,7 +888,7 @@
           <w:hyperlink w:anchor="_Toc351316532" w:history="1">
             <w:r>
               <w:rPr>
-                <w:rStyle w:val="Hiperligao"/>
+                <w:rStyle w:val="Hyperlink"/>
                 <w:noProof/>
                 <w:lang w:val="en-US"/>
               </w:rPr>
@@ -830,7 +904,7 @@
             </w:r>
             <w:r>
               <w:rPr>
-                <w:rStyle w:val="Hiperligao"/>
+                <w:rStyle w:val="Hyperlink"/>
                 <w:noProof/>
                 <w:lang w:val="en-US"/>
               </w:rPr>
@@ -888,7 +962,7 @@
         </w:p>
         <w:p>
           <w:pPr>
-            <w:pStyle w:val="ndice1"/>
+            <w:pStyle w:val="TOC1"/>
             <w:tabs>
               <w:tab w:val="left" w:pos="660"/>
               <w:tab w:val="right" w:leader="dot" w:pos="8494"/>
@@ -902,7 +976,7 @@
           <w:hyperlink w:anchor="_Toc351316533" w:history="1">
             <w:r>
               <w:rPr>
-                <w:rStyle w:val="Hiperligao"/>
+                <w:rStyle w:val="Hyperlink"/>
                 <w:noProof/>
                 <w:lang w:val="en-US"/>
               </w:rPr>
@@ -918,7 +992,7 @@
             </w:r>
             <w:r>
               <w:rPr>
-                <w:rStyle w:val="Hiperligao"/>
+                <w:rStyle w:val="Hyperlink"/>
                 <w:noProof/>
                 <w:lang w:val="en-US"/>
               </w:rPr>
@@ -976,7 +1050,7 @@
         </w:p>
         <w:p>
           <w:pPr>
-            <w:pStyle w:val="ndice1"/>
+            <w:pStyle w:val="TOC1"/>
             <w:tabs>
               <w:tab w:val="left" w:pos="440"/>
               <w:tab w:val="right" w:leader="dot" w:pos="8494"/>
@@ -990,7 +1064,7 @@
           <w:hyperlink w:anchor="_Toc351316534" w:history="1">
             <w:r>
               <w:rPr>
-                <w:rStyle w:val="Hiperligao"/>
+                <w:rStyle w:val="Hyperlink"/>
                 <w:noProof/>
                 <w:lang w:val="en-US"/>
               </w:rPr>
@@ -1006,7 +1080,7 @@
             </w:r>
             <w:r>
               <w:rPr>
-                <w:rStyle w:val="Hiperligao"/>
+                <w:rStyle w:val="Hyperlink"/>
                 <w:noProof/>
                 <w:lang w:val="en-US"/>
               </w:rPr>
@@ -1064,7 +1138,7 @@
         </w:p>
         <w:p>
           <w:pPr>
-            <w:pStyle w:val="ndice1"/>
+            <w:pStyle w:val="TOC1"/>
             <w:tabs>
               <w:tab w:val="left" w:pos="440"/>
               <w:tab w:val="right" w:leader="dot" w:pos="8494"/>
@@ -1078,7 +1152,7 @@
           <w:hyperlink w:anchor="_Toc351316535" w:history="1">
             <w:r>
               <w:rPr>
-                <w:rStyle w:val="Hiperligao"/>
+                <w:rStyle w:val="Hyperlink"/>
                 <w:noProof/>
                 <w:lang w:val="en-US"/>
               </w:rPr>
@@ -1094,7 +1168,7 @@
             </w:r>
             <w:r>
               <w:rPr>
-                <w:rStyle w:val="Hiperligao"/>
+                <w:rStyle w:val="Hyperlink"/>
                 <w:noProof/>
                 <w:lang w:val="en-US"/>
               </w:rPr>
@@ -1152,7 +1226,7 @@
         </w:p>
         <w:p>
           <w:pPr>
-            <w:pStyle w:val="ndice1"/>
+            <w:pStyle w:val="TOC1"/>
             <w:tabs>
               <w:tab w:val="left" w:pos="440"/>
               <w:tab w:val="right" w:leader="dot" w:pos="8494"/>
@@ -1166,7 +1240,7 @@
           <w:hyperlink w:anchor="_Toc351316536" w:history="1">
             <w:r>
               <w:rPr>
-                <w:rStyle w:val="Hiperligao"/>
+                <w:rStyle w:val="Hyperlink"/>
                 <w:noProof/>
                 <w:lang w:val="en-US"/>
               </w:rPr>
@@ -1182,7 +1256,7 @@
             </w:r>
             <w:r>
               <w:rPr>
-                <w:rStyle w:val="Hiperligao"/>
+                <w:rStyle w:val="Hyperlink"/>
                 <w:noProof/>
                 <w:lang w:val="en-US"/>
               </w:rPr>
@@ -1240,7 +1314,7 @@
         </w:p>
         <w:p>
           <w:pPr>
-            <w:pStyle w:val="ndice1"/>
+            <w:pStyle w:val="TOC1"/>
             <w:tabs>
               <w:tab w:val="left" w:pos="660"/>
               <w:tab w:val="right" w:leader="dot" w:pos="8494"/>
@@ -1254,7 +1328,7 @@
           <w:hyperlink w:anchor="_Toc351316537" w:history="1">
             <w:r>
               <w:rPr>
-                <w:rStyle w:val="Hiperligao"/>
+                <w:rStyle w:val="Hyperlink"/>
                 <w:noProof/>
                 <w:lang w:val="en-US"/>
               </w:rPr>
@@ -1270,7 +1344,7 @@
             </w:r>
             <w:r>
               <w:rPr>
-                <w:rStyle w:val="Hiperligao"/>
+                <w:rStyle w:val="Hyperlink"/>
                 <w:noProof/>
                 <w:lang w:val="en-US"/>
               </w:rPr>
@@ -1328,7 +1402,7 @@
         </w:p>
         <w:p>
           <w:pPr>
-            <w:pStyle w:val="ndice1"/>
+            <w:pStyle w:val="TOC1"/>
             <w:tabs>
               <w:tab w:val="left" w:pos="660"/>
               <w:tab w:val="right" w:leader="dot" w:pos="8494"/>
@@ -1342,7 +1416,7 @@
           <w:hyperlink w:anchor="_Toc351316538" w:history="1">
             <w:r>
               <w:rPr>
-                <w:rStyle w:val="Hiperligao"/>
+                <w:rStyle w:val="Hyperlink"/>
                 <w:noProof/>
                 <w:lang w:val="en-US"/>
               </w:rPr>
@@ -1358,7 +1432,7 @@
             </w:r>
             <w:r>
               <w:rPr>
-                <w:rStyle w:val="Hiperligao"/>
+                <w:rStyle w:val="Hyperlink"/>
                 <w:noProof/>
                 <w:lang w:val="en-US"/>
               </w:rPr>
@@ -1416,7 +1490,7 @@
         </w:p>
         <w:p>
           <w:pPr>
-            <w:pStyle w:val="ndice1"/>
+            <w:pStyle w:val="TOC1"/>
             <w:tabs>
               <w:tab w:val="left" w:pos="660"/>
               <w:tab w:val="right" w:leader="dot" w:pos="8494"/>
@@ -1430,7 +1504,7 @@
           <w:hyperlink w:anchor="_Toc351316539" w:history="1">
             <w:r>
               <w:rPr>
-                <w:rStyle w:val="Hiperligao"/>
+                <w:rStyle w:val="Hyperlink"/>
                 <w:noProof/>
                 <w:lang w:val="en-US"/>
               </w:rPr>
@@ -1446,7 +1520,7 @@
             </w:r>
             <w:r>
               <w:rPr>
-                <w:rStyle w:val="Hiperligao"/>
+                <w:rStyle w:val="Hyperlink"/>
                 <w:noProof/>
                 <w:lang w:val="en-US"/>
               </w:rPr>
@@ -1504,7 +1578,7 @@
         </w:p>
         <w:p>
           <w:pPr>
-            <w:pStyle w:val="ndice1"/>
+            <w:pStyle w:val="TOC1"/>
             <w:tabs>
               <w:tab w:val="left" w:pos="440"/>
               <w:tab w:val="right" w:leader="dot" w:pos="8494"/>
@@ -1518,7 +1592,7 @@
           <w:hyperlink w:anchor="_Toc351316540" w:history="1">
             <w:r>
               <w:rPr>
-                <w:rStyle w:val="Hiperligao"/>
+                <w:rStyle w:val="Hyperlink"/>
                 <w:noProof/>
                 <w:lang w:val="en-US"/>
               </w:rPr>
@@ -1534,7 +1608,7 @@
             </w:r>
             <w:r>
               <w:rPr>
-                <w:rStyle w:val="Hiperligao"/>
+                <w:rStyle w:val="Hyperlink"/>
                 <w:noProof/>
                 <w:lang w:val="en-US"/>
               </w:rPr>
@@ -1621,7 +1695,7 @@
     </w:p>
     <w:p>
       <w:pPr>
-        <w:pStyle w:val="ndicedeilustraes"/>
+        <w:pStyle w:val="TableofFigures"/>
         <w:tabs>
           <w:tab w:val="right" w:leader="dot" w:pos="8494"/>
         </w:tabs>
@@ -1652,7 +1726,7 @@
       <w:hyperlink w:anchor="_Toc351316541" w:history="1">
         <w:r>
           <w:rPr>
-            <w:rStyle w:val="Hiperligao"/>
+            <w:rStyle w:val="Hyperlink"/>
             <w:noProof/>
             <w:lang w:val="en-US"/>
           </w:rPr>
@@ -1710,7 +1784,7 @@
     </w:p>
     <w:p>
       <w:pPr>
-        <w:pStyle w:val="ndicedeilustraes"/>
+        <w:pStyle w:val="TableofFigures"/>
         <w:tabs>
           <w:tab w:val="right" w:leader="dot" w:pos="8494"/>
         </w:tabs>
@@ -1723,7 +1797,7 @@
       <w:hyperlink w:anchor="_Toc351316542" w:history="1">
         <w:r>
           <w:rPr>
-            <w:rStyle w:val="Hiperligao"/>
+            <w:rStyle w:val="Hyperlink"/>
             <w:noProof/>
           </w:rPr>
           <w:t>Figure 2 - Effort by task type</w:t>
@@ -1780,7 +1854,7 @@
     </w:p>
     <w:p>
       <w:pPr>
-        <w:pStyle w:val="ndicedeilustraes"/>
+        <w:pStyle w:val="TableofFigures"/>
         <w:tabs>
           <w:tab w:val="right" w:leader="dot" w:pos="8494"/>
         </w:tabs>
@@ -1793,7 +1867,7 @@
       <w:hyperlink w:anchor="_Toc351316543" w:history="1">
         <w:r>
           <w:rPr>
-            <w:rStyle w:val="Hiperligao"/>
+            <w:rStyle w:val="Hyperlink"/>
             <w:noProof/>
           </w:rPr>
           <w:t>Figure 3 - Individual Effort</w:t>
@@ -1862,6 +1936,7 @@
       </w:r>
     </w:p>
     <w:p>
+      <w:proofErr w:type="spellStart"/>
       <w:r>
         <w:rPr>
           <w:rFonts w:asciiTheme="majorHAnsi" w:eastAsiaTheme="majorEastAsia" w:hAnsiTheme="majorHAnsi" w:cstheme="majorBidi"/>
@@ -1873,10 +1948,11 @@
         </w:rPr>
         <w:t>Tables</w:t>
       </w:r>
-    </w:p>
-    <w:p>
-      <w:pPr>
-        <w:pStyle w:val="ndicedeilustraes"/>
+      <w:proofErr w:type="spellEnd"/>
+    </w:p>
+    <w:p>
+      <w:pPr>
+        <w:pStyle w:val="TableofFigures"/>
         <w:tabs>
           <w:tab w:val="right" w:leader="dot" w:pos="8494"/>
         </w:tabs>
@@ -1904,7 +1980,7 @@
       <w:hyperlink w:anchor="_Toc351316544" w:history="1">
         <w:r>
           <w:rPr>
-            <w:rStyle w:val="Hiperligao"/>
+            <w:rStyle w:val="Hyperlink"/>
             <w:noProof/>
             <w:lang w:val="en-US"/>
           </w:rPr>
@@ -1962,7 +2038,7 @@
     </w:p>
     <w:p>
       <w:pPr>
-        <w:pStyle w:val="ndicedeilustraes"/>
+        <w:pStyle w:val="TableofFigures"/>
         <w:tabs>
           <w:tab w:val="right" w:leader="dot" w:pos="8494"/>
         </w:tabs>
@@ -1975,7 +2051,7 @@
       <w:hyperlink w:anchor="_Toc351316545" w:history="1">
         <w:r>
           <w:rPr>
-            <w:rStyle w:val="Hiperligao"/>
+            <w:rStyle w:val="Hyperlink"/>
             <w:noProof/>
             <w:lang w:val="en-US"/>
           </w:rPr>
@@ -2033,7 +2109,7 @@
     </w:p>
     <w:p>
       <w:pPr>
-        <w:pStyle w:val="ndicedeilustraes"/>
+        <w:pStyle w:val="TableofFigures"/>
         <w:tabs>
           <w:tab w:val="right" w:leader="dot" w:pos="8494"/>
         </w:tabs>
@@ -2046,7 +2122,7 @@
       <w:hyperlink w:anchor="_Toc351316546" w:history="1">
         <w:r>
           <w:rPr>
-            <w:rStyle w:val="Hiperligao"/>
+            <w:rStyle w:val="Hyperlink"/>
             <w:noProof/>
             <w:lang w:val="en-US"/>
           </w:rPr>
@@ -2118,7 +2194,7 @@
     <w:p/>
     <w:tbl>
       <w:tblPr>
-        <w:tblStyle w:val="Tabelacomgrelha"/>
+        <w:tblStyle w:val="TableGrid"/>
         <w:tblW w:w="9606" w:type="dxa"/>
         <w:tblLook w:val="04A0" w:firstRow="1" w:lastRow="0" w:firstColumn="1" w:lastColumn="0" w:noHBand="0" w:noVBand="1"/>
       </w:tblPr>
@@ -2286,7 +2362,7 @@
             <w:sdtContent>
               <w:p>
                 <w:pPr>
-                  <w:pStyle w:val="SemEspaamento"/>
+                  <w:pStyle w:val="NoSpacing"/>
                   <w:jc w:val="center"/>
                   <w:rPr>
                     <w:rFonts w:eastAsiaTheme="minorHAnsi"/>
@@ -2370,7 +2446,7 @@
           </w:tcPr>
           <w:p>
             <w:pPr>
-              <w:pStyle w:val="SemEspaamento"/>
+              <w:pStyle w:val="NoSpacing"/>
               <w:jc w:val="center"/>
               <w:rPr>
                 <w:rFonts w:eastAsiaTheme="minorHAnsi"/>
@@ -2402,8 +2478,16 @@
               <w:rPr>
                 <w:lang w:val="en-US"/>
               </w:rPr>
-              <w:t>Filipe Brandão</w:t>
-            </w:r>
+              <w:t xml:space="preserve">Filipe </w:t>
+            </w:r>
+            <w:proofErr w:type="spellStart"/>
+            <w:r>
+              <w:rPr>
+                <w:lang w:val="en-US"/>
+              </w:rPr>
+              <w:t>Brandão</w:t>
+            </w:r>
+            <w:proofErr w:type="spellEnd"/>
           </w:p>
         </w:tc>
         <w:tc>
@@ -2457,13 +2541,20 @@
           </w:tcPr>
           <w:p>
             <w:pPr>
-              <w:pStyle w:val="SemEspaamento"/>
+              <w:pStyle w:val="NoSpacing"/>
               <w:jc w:val="center"/>
               <w:rPr>
                 <w:rFonts w:eastAsiaTheme="minorHAnsi"/>
                 <w:lang w:val="en-US"/>
               </w:rPr>
             </w:pPr>
+            <w:r>
+              <w:rPr>
+                <w:rFonts w:eastAsiaTheme="minorHAnsi"/>
+                <w:lang w:val="en-US"/>
+              </w:rPr>
+              <w:t>18-03-2013</w:t>
+            </w:r>
           </w:p>
         </w:tc>
         <w:tc>
@@ -2478,6 +2569,20 @@
                 <w:lang w:val="en-US"/>
               </w:rPr>
             </w:pPr>
+            <w:proofErr w:type="spellStart"/>
+            <w:r>
+              <w:rPr>
+                <w:lang w:val="en-US"/>
+              </w:rPr>
+              <w:t>Mário</w:t>
+            </w:r>
+            <w:proofErr w:type="spellEnd"/>
+            <w:r>
+              <w:rPr>
+                <w:lang w:val="en-US"/>
+              </w:rPr>
+              <w:t xml:space="preserve"> Oliveira</w:t>
+            </w:r>
           </w:p>
         </w:tc>
         <w:tc>
@@ -2493,6 +2598,12 @@
                 <w:lang w:val="en-US"/>
               </w:rPr>
             </w:pPr>
+            <w:r>
+              <w:rPr>
+                <w:lang w:val="en-US"/>
+              </w:rPr>
+              <w:t>a21170292@alunos.isec.pt</w:t>
+            </w:r>
           </w:p>
         </w:tc>
         <w:tc>
@@ -2508,6 +2619,12 @@
                 <w:lang w:val="en-US"/>
               </w:rPr>
             </w:pPr>
+            <w:r>
+              <w:rPr>
+                <w:lang w:val="en-US"/>
+              </w:rPr>
+              <w:t>Contributor</w:t>
+            </w:r>
           </w:p>
         </w:tc>
       </w:tr>
@@ -2519,13 +2636,20 @@
           </w:tcPr>
           <w:p>
             <w:pPr>
-              <w:pStyle w:val="SemEspaamento"/>
+              <w:pStyle w:val="NoSpacing"/>
               <w:jc w:val="center"/>
               <w:rPr>
                 <w:rFonts w:eastAsiaTheme="minorHAnsi"/>
                 <w:lang w:val="en-US"/>
               </w:rPr>
             </w:pPr>
+            <w:r>
+              <w:rPr>
+                <w:rFonts w:eastAsiaTheme="minorHAnsi"/>
+                <w:lang w:val="en-US"/>
+              </w:rPr>
+              <w:t>18-03-2013</w:t>
+            </w:r>
           </w:p>
         </w:tc>
         <w:tc>
@@ -2540,6 +2664,12 @@
                 <w:lang w:val="en-US"/>
               </w:rPr>
             </w:pPr>
+            <w:r>
+              <w:rPr>
+                <w:lang w:val="en-US"/>
+              </w:rPr>
+              <w:t>Rui Ganhoto</w:t>
+            </w:r>
           </w:p>
         </w:tc>
         <w:tc>
@@ -2555,6 +2685,12 @@
                 <w:lang w:val="en-US"/>
               </w:rPr>
             </w:pPr>
+            <w:r>
+              <w:rPr>
+                <w:lang w:val="en-US"/>
+              </w:rPr>
+              <w:t>a21170262@alunos.isec.pt</w:t>
+            </w:r>
           </w:p>
         </w:tc>
         <w:tc>
@@ -2570,6 +2706,14 @@
                 <w:lang w:val="en-US"/>
               </w:rPr>
             </w:pPr>
+            <w:r>
+              <w:rPr>
+                <w:lang w:val="en-US"/>
+              </w:rPr>
+              <w:t>Contributor</w:t>
+            </w:r>
+            <w:bookmarkStart w:id="0" w:name="_GoBack"/>
+            <w:bookmarkEnd w:id="0"/>
           </w:p>
         </w:tc>
       </w:tr>
@@ -2581,7 +2725,7 @@
           </w:tcPr>
           <w:p>
             <w:pPr>
-              <w:pStyle w:val="SemEspaamento"/>
+              <w:pStyle w:val="NoSpacing"/>
               <w:jc w:val="center"/>
               <w:rPr>
                 <w:rFonts w:eastAsiaTheme="minorHAnsi"/>
@@ -2643,7 +2787,7 @@
           </w:tcPr>
           <w:p>
             <w:pPr>
-              <w:pStyle w:val="SemEspaamento"/>
+              <w:pStyle w:val="NoSpacing"/>
               <w:jc w:val="center"/>
               <w:rPr>
                 <w:rFonts w:eastAsiaTheme="minorHAnsi"/>
@@ -2705,7 +2849,7 @@
           </w:tcPr>
           <w:p>
             <w:pPr>
-              <w:pStyle w:val="SemEspaamento"/>
+              <w:pStyle w:val="NoSpacing"/>
               <w:jc w:val="center"/>
               <w:rPr>
                 <w:rFonts w:eastAsiaTheme="minorHAnsi"/>
@@ -2762,12 +2906,12 @@
     </w:tbl>
     <w:p>
       <w:pPr>
-        <w:pStyle w:val="Legenda"/>
-        <w:rPr>
-          <w:lang w:val="en-US"/>
-        </w:rPr>
-      </w:pPr>
-      <w:bookmarkStart w:id="0" w:name="_Toc351316544"/>
+        <w:pStyle w:val="Caption"/>
+        <w:rPr>
+          <w:lang w:val="en-US"/>
+        </w:rPr>
+      </w:pPr>
+      <w:bookmarkStart w:id="1" w:name="_Toc351316544"/>
       <w:r>
         <w:rPr>
           <w:lang w:val="en-US"/>
@@ -2818,7 +2962,7 @@
         </w:rPr>
         <w:t>Contributors</w:t>
       </w:r>
-      <w:bookmarkEnd w:id="0"/>
+      <w:bookmarkEnd w:id="1"/>
     </w:p>
     <w:p>
       <w:pPr>
@@ -2829,7 +2973,7 @@
     </w:p>
     <w:tbl>
       <w:tblPr>
-        <w:tblStyle w:val="Tabelacomgrelha"/>
+        <w:tblStyle w:val="TableGrid"/>
         <w:tblW w:w="9607" w:type="dxa"/>
         <w:tblLook w:val="04A0" w:firstRow="1" w:lastRow="0" w:firstColumn="1" w:lastColumn="0" w:noHBand="0" w:noVBand="1"/>
       </w:tblPr>
@@ -3051,7 +3195,7 @@
             <w:sdtContent>
               <w:p>
                 <w:pPr>
-                  <w:pStyle w:val="SemEspaamento"/>
+                  <w:pStyle w:val="NoSpacing"/>
                   <w:jc w:val="center"/>
                   <w:rPr>
                     <w:rFonts w:eastAsiaTheme="minorHAnsi"/>
@@ -3177,7 +3321,7 @@
           </w:tcPr>
           <w:p>
             <w:pPr>
-              <w:pStyle w:val="SemEspaamento"/>
+              <w:pStyle w:val="NoSpacing"/>
               <w:jc w:val="center"/>
               <w:rPr>
                 <w:rFonts w:eastAsiaTheme="minorHAnsi"/>
@@ -3229,8 +3373,16 @@
               <w:rPr>
                 <w:lang w:val="en-US"/>
               </w:rPr>
-              <w:t>Filipe Brandão</w:t>
-            </w:r>
+              <w:t xml:space="preserve">Filipe </w:t>
+            </w:r>
+            <w:proofErr w:type="spellStart"/>
+            <w:r>
+              <w:rPr>
+                <w:lang w:val="en-US"/>
+              </w:rPr>
+              <w:t>Brandão</w:t>
+            </w:r>
+            <w:proofErr w:type="spellEnd"/>
           </w:p>
         </w:tc>
         <w:tc>
@@ -3296,7 +3448,7 @@
           </w:tcPr>
           <w:p>
             <w:pPr>
-              <w:pStyle w:val="SemEspaamento"/>
+              <w:pStyle w:val="NoSpacing"/>
               <w:jc w:val="center"/>
               <w:rPr>
                 <w:rFonts w:eastAsiaTheme="minorHAnsi"/>
@@ -3414,7 +3566,7 @@
           </w:tcPr>
           <w:p>
             <w:pPr>
-              <w:pStyle w:val="SemEspaamento"/>
+              <w:pStyle w:val="NoSpacing"/>
               <w:jc w:val="center"/>
               <w:rPr>
                 <w:rFonts w:eastAsiaTheme="minorHAnsi"/>
@@ -3466,8 +3618,16 @@
               <w:rPr>
                 <w:lang w:val="en-US"/>
               </w:rPr>
-              <w:t>Filipe Brandão</w:t>
-            </w:r>
+              <w:t xml:space="preserve">Filipe </w:t>
+            </w:r>
+            <w:proofErr w:type="spellStart"/>
+            <w:r>
+              <w:rPr>
+                <w:lang w:val="en-US"/>
+              </w:rPr>
+              <w:t>Brandão</w:t>
+            </w:r>
+            <w:proofErr w:type="spellEnd"/>
           </w:p>
         </w:tc>
         <w:tc>
@@ -3533,7 +3693,7 @@
           </w:tcPr>
           <w:p>
             <w:pPr>
-              <w:pStyle w:val="SemEspaamento"/>
+              <w:pStyle w:val="NoSpacing"/>
               <w:jc w:val="center"/>
               <w:rPr>
                 <w:rFonts w:eastAsiaTheme="minorHAnsi"/>
@@ -3545,14 +3705,7 @@
                 <w:rFonts w:eastAsiaTheme="minorHAnsi"/>
                 <w:lang w:val="en-US"/>
               </w:rPr>
-              <w:t>18</w:t>
-            </w:r>
-            <w:r>
-              <w:rPr>
-                <w:rFonts w:eastAsiaTheme="minorHAnsi"/>
-                <w:lang w:val="en-US"/>
-              </w:rPr>
-              <w:t>-03-2013</w:t>
+              <w:t>18-03-2013</w:t>
             </w:r>
           </w:p>
         </w:tc>
@@ -3588,11 +3741,19 @@
                 <w:lang w:val="en-US"/>
               </w:rPr>
             </w:pPr>
-            <w:r>
-              <w:rPr>
-                <w:lang w:val="en-US"/>
-              </w:rPr>
-              <w:t>Mário Oliveira</w:t>
+            <w:proofErr w:type="spellStart"/>
+            <w:r>
+              <w:rPr>
+                <w:lang w:val="en-US"/>
+              </w:rPr>
+              <w:t>Mário</w:t>
+            </w:r>
+            <w:proofErr w:type="spellEnd"/>
+            <w:r>
+              <w:rPr>
+                <w:lang w:val="en-US"/>
+              </w:rPr>
+              <w:t xml:space="preserve"> Oliveira</w:t>
             </w:r>
           </w:p>
         </w:tc>
@@ -3660,7 +3821,7 @@
           </w:tcPr>
           <w:p>
             <w:pPr>
-              <w:pStyle w:val="SemEspaamento"/>
+              <w:pStyle w:val="NoSpacing"/>
               <w:jc w:val="center"/>
               <w:rPr>
                 <w:rFonts w:eastAsiaTheme="minorHAnsi"/>
@@ -3712,8 +3873,16 @@
               <w:rPr>
                 <w:lang w:val="en-US"/>
               </w:rPr>
-              <w:t>Filipe Brandão</w:t>
-            </w:r>
+              <w:t xml:space="preserve">Filipe </w:t>
+            </w:r>
+            <w:proofErr w:type="spellStart"/>
+            <w:r>
+              <w:rPr>
+                <w:lang w:val="en-US"/>
+              </w:rPr>
+              <w:t>Brandão</w:t>
+            </w:r>
+            <w:proofErr w:type="spellEnd"/>
           </w:p>
         </w:tc>
         <w:tc>
@@ -3780,13 +3949,20 @@
           </w:tcPr>
           <w:p>
             <w:pPr>
-              <w:pStyle w:val="SemEspaamento"/>
+              <w:pStyle w:val="NoSpacing"/>
               <w:jc w:val="center"/>
               <w:rPr>
                 <w:rFonts w:eastAsiaTheme="minorHAnsi"/>
                 <w:lang w:val="en-US"/>
               </w:rPr>
             </w:pPr>
+            <w:r>
+              <w:rPr>
+                <w:rFonts w:eastAsiaTheme="minorHAnsi"/>
+                <w:lang w:val="en-US"/>
+              </w:rPr>
+              <w:t>18-03-2013</w:t>
+            </w:r>
           </w:p>
         </w:tc>
         <w:tc>
@@ -3801,6 +3977,12 @@
                 <w:lang w:val="en-US"/>
               </w:rPr>
             </w:pPr>
+            <w:r>
+              <w:rPr>
+                <w:lang w:val="en-US"/>
+              </w:rPr>
+              <w:t>Approval</w:t>
+            </w:r>
           </w:p>
         </w:tc>
         <w:tc>
@@ -3829,6 +4011,12 @@
                 <w:lang w:val="en-US"/>
               </w:rPr>
             </w:pPr>
+            <w:r>
+              <w:rPr>
+                <w:lang w:val="en-US"/>
+              </w:rPr>
+              <w:t>0.3</w:t>
+            </w:r>
           </w:p>
         </w:tc>
         <w:tc>
@@ -3843,6 +4031,12 @@
                 <w:lang w:val="en-US"/>
               </w:rPr>
             </w:pPr>
+            <w:r>
+              <w:rPr>
+                <w:lang w:val="en-US"/>
+              </w:rPr>
+              <w:t>Rui Ganhoto</w:t>
+            </w:r>
           </w:p>
         </w:tc>
         <w:tc>
@@ -3858,6 +4052,12 @@
                 <w:lang w:val="en-US"/>
               </w:rPr>
             </w:pPr>
+            <w:r>
+              <w:rPr>
+                <w:lang w:val="en-US"/>
+              </w:rPr>
+              <w:t>Ready for approval</w:t>
+            </w:r>
           </w:p>
         </w:tc>
       </w:tr>
@@ -3869,7 +4069,7 @@
           </w:tcPr>
           <w:p>
             <w:pPr>
-              <w:pStyle w:val="SemEspaamento"/>
+              <w:pStyle w:val="NoSpacing"/>
               <w:jc w:val="center"/>
               <w:rPr>
                 <w:rFonts w:eastAsiaTheme="minorHAnsi"/>
@@ -3958,7 +4158,7 @@
           </w:tcPr>
           <w:p>
             <w:pPr>
-              <w:pStyle w:val="SemEspaamento"/>
+              <w:pStyle w:val="NoSpacing"/>
               <w:jc w:val="center"/>
               <w:rPr>
                 <w:rFonts w:eastAsiaTheme="minorHAnsi"/>
@@ -4047,7 +4247,7 @@
           </w:tcPr>
           <w:p>
             <w:pPr>
-              <w:pStyle w:val="SemEspaamento"/>
+              <w:pStyle w:val="NoSpacing"/>
               <w:jc w:val="center"/>
               <w:rPr>
                 <w:rFonts w:eastAsiaTheme="minorHAnsi"/>
@@ -4136,7 +4336,7 @@
           </w:tcPr>
           <w:p>
             <w:pPr>
-              <w:pStyle w:val="SemEspaamento"/>
+              <w:pStyle w:val="NoSpacing"/>
               <w:jc w:val="center"/>
               <w:rPr>
                 <w:rFonts w:eastAsiaTheme="minorHAnsi"/>
@@ -4225,7 +4425,7 @@
           </w:tcPr>
           <w:p>
             <w:pPr>
-              <w:pStyle w:val="SemEspaamento"/>
+              <w:pStyle w:val="NoSpacing"/>
               <w:jc w:val="center"/>
               <w:rPr>
                 <w:rFonts w:eastAsiaTheme="minorHAnsi"/>
@@ -4309,12 +4509,12 @@
     </w:tbl>
     <w:p>
       <w:pPr>
-        <w:pStyle w:val="Legenda"/>
-        <w:rPr>
-          <w:lang w:val="en-US"/>
-        </w:rPr>
-      </w:pPr>
-      <w:bookmarkStart w:id="1" w:name="_Toc351316545"/>
+        <w:pStyle w:val="Caption"/>
+        <w:rPr>
+          <w:lang w:val="en-US"/>
+        </w:rPr>
+      </w:pPr>
+      <w:bookmarkStart w:id="2" w:name="_Toc351316545"/>
       <w:r>
         <w:rPr>
           <w:lang w:val="en-US"/>
@@ -4352,7 +4552,7 @@
         </w:rPr>
         <w:t>: Version history</w:t>
       </w:r>
-      <w:bookmarkEnd w:id="1"/>
+      <w:bookmarkEnd w:id="2"/>
     </w:p>
     <w:p>
       <w:pPr>
@@ -4378,7 +4578,7 @@
     </w:p>
     <w:p>
       <w:pPr>
-        <w:pStyle w:val="Cabealho1"/>
+        <w:pStyle w:val="Heading1"/>
         <w:numPr>
           <w:ilvl w:val="0"/>
           <w:numId w:val="1"/>
@@ -4387,7 +4587,7 @@
           <w:lang w:val="en-US"/>
         </w:rPr>
       </w:pPr>
-      <w:bookmarkStart w:id="2" w:name="_Toc351316530"/>
+      <w:bookmarkStart w:id="3" w:name="_Toc351316530"/>
       <w:r>
         <w:rPr>
           <w:lang w:val="en-US"/>
@@ -4395,18 +4595,18 @@
         <w:lastRenderedPageBreak/>
         <w:t>Week Activities</w:t>
       </w:r>
-      <w:bookmarkEnd w:id="2"/>
-    </w:p>
-    <w:p>
-      <w:pPr>
-        <w:rPr>
-          <w:lang w:val="en-US"/>
-        </w:rPr>
-      </w:pPr>
-    </w:p>
-    <w:p>
-      <w:pPr>
-        <w:pStyle w:val="Cabealho1"/>
+      <w:bookmarkEnd w:id="3"/>
+    </w:p>
+    <w:p>
+      <w:pPr>
+        <w:rPr>
+          <w:lang w:val="en-US"/>
+        </w:rPr>
+      </w:pPr>
+    </w:p>
+    <w:p>
+      <w:pPr>
+        <w:pStyle w:val="Heading1"/>
         <w:numPr>
           <w:ilvl w:val="1"/>
           <w:numId w:val="1"/>
@@ -4415,25 +4615,25 @@
           <w:lang w:val="en-US"/>
         </w:rPr>
       </w:pPr>
-      <w:bookmarkStart w:id="3" w:name="_Toc351316531"/>
+      <w:bookmarkStart w:id="4" w:name="_Toc351316531"/>
       <w:r>
         <w:rPr>
           <w:lang w:val="en-US"/>
         </w:rPr>
         <w:t>Work Executed</w:t>
       </w:r>
-      <w:bookmarkEnd w:id="3"/>
-    </w:p>
-    <w:p>
-      <w:pPr>
-        <w:rPr>
-          <w:lang w:val="en-US"/>
-        </w:rPr>
-      </w:pPr>
-    </w:p>
-    <w:p>
-      <w:pPr>
-        <w:pStyle w:val="PargrafodaLista"/>
+      <w:bookmarkEnd w:id="4"/>
+    </w:p>
+    <w:p>
+      <w:pPr>
+        <w:rPr>
+          <w:lang w:val="en-US"/>
+        </w:rPr>
+      </w:pPr>
+    </w:p>
+    <w:p>
+      <w:pPr>
+        <w:pStyle w:val="ListParagraph"/>
         <w:numPr>
           <w:ilvl w:val="0"/>
           <w:numId w:val="5"/>
@@ -4457,7 +4657,7 @@
     </w:p>
     <w:p>
       <w:pPr>
-        <w:pStyle w:val="PargrafodaLista"/>
+        <w:pStyle w:val="ListParagraph"/>
         <w:numPr>
           <w:ilvl w:val="0"/>
           <w:numId w:val="5"/>
@@ -4475,7 +4675,7 @@
     </w:p>
     <w:p>
       <w:pPr>
-        <w:pStyle w:val="PargrafodaLista"/>
+        <w:pStyle w:val="ListParagraph"/>
         <w:numPr>
           <w:ilvl w:val="0"/>
           <w:numId w:val="5"/>
@@ -4493,7 +4693,7 @@
     </w:p>
     <w:p>
       <w:pPr>
-        <w:pStyle w:val="PargrafodaLista"/>
+        <w:pStyle w:val="ListParagraph"/>
         <w:numPr>
           <w:ilvl w:val="0"/>
           <w:numId w:val="5"/>
@@ -4517,7 +4717,7 @@
     </w:p>
     <w:p>
       <w:pPr>
-        <w:pStyle w:val="PargrafodaLista"/>
+        <w:pStyle w:val="ListParagraph"/>
         <w:numPr>
           <w:ilvl w:val="0"/>
           <w:numId w:val="5"/>
@@ -4541,7 +4741,7 @@
     </w:p>
     <w:p>
       <w:pPr>
-        <w:pStyle w:val="Cabealho1"/>
+        <w:pStyle w:val="Heading1"/>
         <w:numPr>
           <w:ilvl w:val="1"/>
           <w:numId w:val="1"/>
@@ -4550,14 +4750,14 @@
           <w:lang w:val="en-US"/>
         </w:rPr>
       </w:pPr>
-      <w:bookmarkStart w:id="4" w:name="_Toc351316532"/>
+      <w:bookmarkStart w:id="5" w:name="_Toc351316532"/>
       <w:r>
         <w:rPr>
           <w:lang w:val="en-US"/>
         </w:rPr>
         <w:t>Work Analyses</w:t>
       </w:r>
-      <w:bookmarkEnd w:id="4"/>
+      <w:bookmarkEnd w:id="5"/>
       <w:r>
         <w:rPr>
           <w:lang w:val="en-US"/>
@@ -4576,15 +4776,7 @@
         <w:rPr>
           <w:lang w:val="en-US"/>
         </w:rPr>
-        <w:t xml:space="preserve">Overall the work </w:t>
-      </w:r>
-      <w:bookmarkStart w:id="5" w:name="_GoBack"/>
-      <w:bookmarkEnd w:id="5"/>
-      <w:r>
-        <w:rPr>
-          <w:lang w:val="en-US"/>
-        </w:rPr>
-        <w:t xml:space="preserve">scheduled for the week was accomplished although if the team had managed to be more efficient </w:t>
+        <w:t xml:space="preserve">Overall the work scheduled for the week was accomplished although if the team had managed to be more efficient </w:t>
       </w:r>
       <w:r>
         <w:rPr>
@@ -4681,7 +4873,7 @@
     </w:p>
     <w:p>
       <w:pPr>
-        <w:pStyle w:val="Cabealho1"/>
+        <w:pStyle w:val="Heading1"/>
         <w:numPr>
           <w:ilvl w:val="1"/>
           <w:numId w:val="1"/>
@@ -4701,7 +4893,7 @@
     </w:p>
     <w:p>
       <w:pPr>
-        <w:pStyle w:val="PargrafodaLista"/>
+        <w:pStyle w:val="ListParagraph"/>
         <w:numPr>
           <w:ilvl w:val="0"/>
           <w:numId w:val="4"/>
@@ -4734,16 +4926,24 @@
         </w:rPr>
         <w:t xml:space="preserve">is </w:t>
       </w:r>
-      <w:r>
-        <w:rPr>
-          <w:lang w:val="en-US"/>
-        </w:rPr>
-        <w:t>baselined.</w:t>
-      </w:r>
-    </w:p>
-    <w:p>
-      <w:pPr>
-        <w:pStyle w:val="PargrafodaLista"/>
+      <w:proofErr w:type="spellStart"/>
+      <w:r>
+        <w:rPr>
+          <w:lang w:val="en-US"/>
+        </w:rPr>
+        <w:t>baselined</w:t>
+      </w:r>
+      <w:proofErr w:type="spellEnd"/>
+      <w:r>
+        <w:rPr>
+          <w:lang w:val="en-US"/>
+        </w:rPr>
+        <w:t>.</w:t>
+      </w:r>
+    </w:p>
+    <w:p>
+      <w:pPr>
+        <w:pStyle w:val="ListParagraph"/>
         <w:numPr>
           <w:ilvl w:val="0"/>
           <w:numId w:val="4"/>
@@ -4779,7 +4979,7 @@
     </w:p>
     <w:p>
       <w:pPr>
-        <w:pStyle w:val="PargrafodaLista"/>
+        <w:pStyle w:val="ListParagraph"/>
         <w:numPr>
           <w:ilvl w:val="0"/>
           <w:numId w:val="4"/>
@@ -4803,7 +5003,7 @@
     </w:p>
     <w:p>
       <w:pPr>
-        <w:pStyle w:val="PargrafodaLista"/>
+        <w:pStyle w:val="ListParagraph"/>
         <w:numPr>
           <w:ilvl w:val="0"/>
           <w:numId w:val="4"/>
@@ -4846,7 +5046,7 @@
     </w:p>
     <w:p>
       <w:pPr>
-        <w:pStyle w:val="Cabealho1"/>
+        <w:pStyle w:val="Heading1"/>
         <w:numPr>
           <w:ilvl w:val="0"/>
           <w:numId w:val="1"/>
@@ -4887,7 +5087,7 @@
     </w:p>
     <w:p>
       <w:pPr>
-        <w:pStyle w:val="PargrafodaLista"/>
+        <w:pStyle w:val="ListParagraph"/>
         <w:numPr>
           <w:ilvl w:val="0"/>
           <w:numId w:val="2"/>
@@ -4906,7 +5106,7 @@
     </w:p>
     <w:p>
       <w:pPr>
-        <w:pStyle w:val="PargrafodaLista"/>
+        <w:pStyle w:val="ListParagraph"/>
         <w:numPr>
           <w:ilvl w:val="0"/>
           <w:numId w:val="2"/>
@@ -4937,7 +5137,7 @@
     </w:p>
     <w:p>
       <w:pPr>
-        <w:pStyle w:val="PargrafodaLista"/>
+        <w:pStyle w:val="ListParagraph"/>
         <w:numPr>
           <w:ilvl w:val="1"/>
           <w:numId w:val="2"/>
@@ -4956,7 +5156,7 @@
     </w:p>
     <w:p>
       <w:pPr>
-        <w:pStyle w:val="PargrafodaLista"/>
+        <w:pStyle w:val="ListParagraph"/>
         <w:numPr>
           <w:ilvl w:val="0"/>
           <w:numId w:val="2"/>
@@ -4987,7 +5187,7 @@
     </w:p>
     <w:p>
       <w:pPr>
-        <w:pStyle w:val="Cabealho1"/>
+        <w:pStyle w:val="Heading1"/>
         <w:numPr>
           <w:ilvl w:val="0"/>
           <w:numId w:val="1"/>
@@ -5001,13 +5201,27 @@
         <w:rPr>
           <w:lang w:val="en-US"/>
         </w:rPr>
-        <w:t>Plans For Next Week</w:t>
+        <w:t xml:space="preserve">Plans </w:t>
+      </w:r>
+      <w:proofErr w:type="gramStart"/>
+      <w:r>
+        <w:rPr>
+          <w:lang w:val="en-US"/>
+        </w:rPr>
+        <w:t>For</w:t>
+      </w:r>
+      <w:proofErr w:type="gramEnd"/>
+      <w:r>
+        <w:rPr>
+          <w:lang w:val="en-US"/>
+        </w:rPr>
+        <w:t xml:space="preserve"> Next Week</w:t>
       </w:r>
       <w:bookmarkEnd w:id="8"/>
     </w:p>
     <w:p>
       <w:pPr>
-        <w:pStyle w:val="PargrafodaLista"/>
+        <w:pStyle w:val="ListParagraph"/>
         <w:numPr>
           <w:ilvl w:val="0"/>
           <w:numId w:val="3"/>
@@ -5026,7 +5240,7 @@
     </w:p>
     <w:p>
       <w:pPr>
-        <w:pStyle w:val="PargrafodaLista"/>
+        <w:pStyle w:val="ListParagraph"/>
         <w:numPr>
           <w:ilvl w:val="1"/>
           <w:numId w:val="3"/>
@@ -5045,7 +5259,7 @@
     </w:p>
     <w:p>
       <w:pPr>
-        <w:pStyle w:val="PargrafodaLista"/>
+        <w:pStyle w:val="ListParagraph"/>
         <w:numPr>
           <w:ilvl w:val="0"/>
           <w:numId w:val="3"/>
@@ -5064,7 +5278,7 @@
     </w:p>
     <w:p>
       <w:pPr>
-        <w:pStyle w:val="PargrafodaLista"/>
+        <w:pStyle w:val="ListParagraph"/>
         <w:numPr>
           <w:ilvl w:val="0"/>
           <w:numId w:val="3"/>
@@ -5089,7 +5303,7 @@
     </w:p>
     <w:p>
       <w:pPr>
-        <w:pStyle w:val="PargrafodaLista"/>
+        <w:pStyle w:val="ListParagraph"/>
         <w:numPr>
           <w:ilvl w:val="0"/>
           <w:numId w:val="3"/>
@@ -5132,7 +5346,7 @@
     </w:p>
     <w:p>
       <w:pPr>
-        <w:pStyle w:val="PargrafodaLista"/>
+        <w:pStyle w:val="ListParagraph"/>
         <w:numPr>
           <w:ilvl w:val="0"/>
           <w:numId w:val="3"/>
@@ -5157,7 +5371,7 @@
     </w:p>
     <w:p>
       <w:pPr>
-        <w:pStyle w:val="Cabealho1"/>
+        <w:pStyle w:val="Heading1"/>
         <w:numPr>
           <w:ilvl w:val="0"/>
           <w:numId w:val="1"/>
@@ -5177,7 +5391,7 @@
     </w:p>
     <w:p>
       <w:pPr>
-        <w:pStyle w:val="Cabealho1"/>
+        <w:pStyle w:val="Heading1"/>
         <w:numPr>
           <w:ilvl w:val="1"/>
           <w:numId w:val="1"/>
@@ -5264,7 +5478,7 @@
     </w:p>
     <w:p>
       <w:pPr>
-        <w:pStyle w:val="Legenda"/>
+        <w:pStyle w:val="Caption"/>
         <w:jc w:val="center"/>
         <w:rPr>
           <w:lang w:val="en-US"/>
@@ -5354,7 +5568,7 @@
     </w:p>
     <w:p>
       <w:pPr>
-        <w:pStyle w:val="Cabealho1"/>
+        <w:pStyle w:val="Heading1"/>
         <w:numPr>
           <w:ilvl w:val="1"/>
           <w:numId w:val="1"/>
@@ -5447,7 +5661,7 @@
     </w:p>
     <w:p>
       <w:pPr>
-        <w:pStyle w:val="Legenda"/>
+        <w:pStyle w:val="Caption"/>
         <w:jc w:val="center"/>
         <w:rPr>
           <w:color w:val="000000"/>
@@ -5460,29 +5674,71 @@
       <w:r>
         <w:t xml:space="preserve">Figure </w:t>
       </w:r>
-      <w:fldSimple w:instr=" SEQ Figure \* ARABIC ">
-        <w:r>
-          <w:rPr>
-            <w:noProof/>
-          </w:rPr>
-          <w:t>2</w:t>
-        </w:r>
-      </w:fldSimple>
-      <w:r>
-        <w:t xml:space="preserve"> - Effort by task type</w:t>
+      <w:r>
+        <w:fldChar w:fldCharType="begin"/>
+      </w:r>
+      <w:r>
+        <w:instrText xml:space="preserve"> SEQ Figure \* ARABIC </w:instrText>
+      </w:r>
+      <w:r>
+        <w:fldChar w:fldCharType="separate"/>
+      </w:r>
+      <w:r>
+        <w:rPr>
+          <w:noProof/>
+        </w:rPr>
+        <w:t>2</w:t>
+      </w:r>
+      <w:r>
+        <w:rPr>
+          <w:noProof/>
+        </w:rPr>
+        <w:fldChar w:fldCharType="end"/>
+      </w:r>
+      <w:r>
+        <w:t xml:space="preserve"> - </w:t>
+      </w:r>
+      <w:proofErr w:type="spellStart"/>
+      <w:r>
+        <w:t>Effort</w:t>
+      </w:r>
+      <w:proofErr w:type="spellEnd"/>
+      <w:r>
+        <w:t xml:space="preserve"> </w:t>
+      </w:r>
+      <w:proofErr w:type="spellStart"/>
+      <w:r>
+        <w:t>by</w:t>
+      </w:r>
+      <w:proofErr w:type="spellEnd"/>
+      <w:r>
+        <w:t xml:space="preserve"> </w:t>
+      </w:r>
+      <w:proofErr w:type="spellStart"/>
+      <w:r>
+        <w:t>task</w:t>
+      </w:r>
+      <w:proofErr w:type="spellEnd"/>
+      <w:r>
+        <w:t xml:space="preserve"> </w:t>
+      </w:r>
+      <w:proofErr w:type="spellStart"/>
+      <w:r>
+        <w:t>type</w:t>
       </w:r>
       <w:bookmarkEnd w:id="13"/>
-    </w:p>
-    <w:p>
-      <w:pPr>
-        <w:rPr>
-          <w:lang w:val="en-US"/>
-        </w:rPr>
-      </w:pPr>
-    </w:p>
-    <w:p>
-      <w:pPr>
-        <w:pStyle w:val="Cabealho1"/>
+      <w:proofErr w:type="spellEnd"/>
+    </w:p>
+    <w:p>
+      <w:pPr>
+        <w:rPr>
+          <w:lang w:val="en-US"/>
+        </w:rPr>
+      </w:pPr>
+    </w:p>
+    <w:p>
+      <w:pPr>
+        <w:pStyle w:val="Heading1"/>
         <w:numPr>
           <w:ilvl w:val="1"/>
           <w:numId w:val="1"/>
@@ -5567,7 +5823,7 @@
     </w:p>
     <w:p>
       <w:pPr>
-        <w:pStyle w:val="Legenda"/>
+        <w:pStyle w:val="Caption"/>
         <w:jc w:val="center"/>
         <w:rPr>
           <w:color w:val="000000"/>
@@ -5580,18 +5836,36 @@
       <w:r>
         <w:t xml:space="preserve">Figure </w:t>
       </w:r>
-      <w:fldSimple w:instr=" SEQ Figure \* ARABIC ">
-        <w:r>
-          <w:rPr>
-            <w:noProof/>
-          </w:rPr>
-          <w:t>3</w:t>
-        </w:r>
-      </w:fldSimple>
-      <w:r>
-        <w:t xml:space="preserve"> - Individual Effort</w:t>
+      <w:r>
+        <w:fldChar w:fldCharType="begin"/>
+      </w:r>
+      <w:r>
+        <w:instrText xml:space="preserve"> SEQ Figure \* ARABIC </w:instrText>
+      </w:r>
+      <w:r>
+        <w:fldChar w:fldCharType="separate"/>
+      </w:r>
+      <w:r>
+        <w:rPr>
+          <w:noProof/>
+        </w:rPr>
+        <w:t>3</w:t>
+      </w:r>
+      <w:r>
+        <w:rPr>
+          <w:noProof/>
+        </w:rPr>
+        <w:fldChar w:fldCharType="end"/>
+      </w:r>
+      <w:r>
+        <w:t xml:space="preserve"> - Individual </w:t>
+      </w:r>
+      <w:proofErr w:type="spellStart"/>
+      <w:r>
+        <w:t>Effort</w:t>
       </w:r>
       <w:bookmarkEnd w:id="15"/>
+      <w:proofErr w:type="spellEnd"/>
     </w:p>
     <w:p>
       <w:pPr>
@@ -5615,7 +5889,7 @@
     </w:p>
     <w:tbl>
       <w:tblPr>
-        <w:tblStyle w:val="Tabelacomgrelha"/>
+        <w:tblStyle w:val="TableGrid"/>
         <w:tblW w:w="0" w:type="auto"/>
         <w:jc w:val="center"/>
         <w:tblLook w:val="04A0" w:firstRow="1" w:lastRow="0" w:firstColumn="1" w:lastColumn="0" w:noHBand="0" w:noVBand="1"/>
@@ -5924,7 +6198,7 @@
     </w:tbl>
     <w:p>
       <w:pPr>
-        <w:pStyle w:val="Legenda"/>
+        <w:pStyle w:val="Caption"/>
         <w:jc w:val="center"/>
         <w:rPr>
           <w:lang w:val="en-US"/>
@@ -5969,7 +6243,7 @@
     </w:p>
     <w:p>
       <w:pPr>
-        <w:pStyle w:val="Cabealho1"/>
+        <w:pStyle w:val="Heading1"/>
         <w:numPr>
           <w:ilvl w:val="0"/>
           <w:numId w:val="1"/>
@@ -6152,7 +6426,29 @@
           <w:shd w:val="clear" w:color="auto" w:fill="FFFFFF"/>
           <w:lang w:val="en-US"/>
         </w:rPr>
-        <w:t>David João - Tasks done</w:t>
+        <w:t xml:space="preserve">David </w:t>
+      </w:r>
+      <w:proofErr w:type="spellStart"/>
+      <w:r>
+        <w:rPr>
+          <w:rFonts w:ascii="Arial" w:hAnsi="Arial" w:cs="Arial"/>
+          <w:b/>
+          <w:color w:val="000000"/>
+          <w:shd w:val="clear" w:color="auto" w:fill="FFFFFF"/>
+          <w:lang w:val="en-US"/>
+        </w:rPr>
+        <w:t>João</w:t>
+      </w:r>
+      <w:proofErr w:type="spellEnd"/>
+      <w:r>
+        <w:rPr>
+          <w:rFonts w:ascii="Arial" w:hAnsi="Arial" w:cs="Arial"/>
+          <w:b/>
+          <w:color w:val="000000"/>
+          <w:shd w:val="clear" w:color="auto" w:fill="FFFFFF"/>
+          <w:lang w:val="en-US"/>
+        </w:rPr>
+        <w:t xml:space="preserve"> - Tasks done</w:t>
       </w:r>
       <w:r>
         <w:rPr>
@@ -6277,7 +6573,29 @@
           <w:shd w:val="clear" w:color="auto" w:fill="FFFFFF"/>
           <w:lang w:val="en-US"/>
         </w:rPr>
-        <w:t>Filipe Brandão - Tasks done</w:t>
+        <w:t xml:space="preserve">Filipe </w:t>
+      </w:r>
+      <w:proofErr w:type="spellStart"/>
+      <w:r>
+        <w:rPr>
+          <w:rFonts w:ascii="Arial" w:hAnsi="Arial" w:cs="Arial"/>
+          <w:b/>
+          <w:color w:val="000000"/>
+          <w:shd w:val="clear" w:color="auto" w:fill="FFFFFF"/>
+          <w:lang w:val="en-US"/>
+        </w:rPr>
+        <w:t>Brandão</w:t>
+      </w:r>
+      <w:proofErr w:type="spellEnd"/>
+      <w:r>
+        <w:rPr>
+          <w:rFonts w:ascii="Arial" w:hAnsi="Arial" w:cs="Arial"/>
+          <w:b/>
+          <w:color w:val="000000"/>
+          <w:shd w:val="clear" w:color="auto" w:fill="FFFFFF"/>
+          <w:lang w:val="en-US"/>
+        </w:rPr>
+        <w:t xml:space="preserve"> - Tasks done</w:t>
       </w:r>
       <w:r>
         <w:rPr>
@@ -6467,6 +6785,7 @@
           <w:lang w:val="en-US"/>
         </w:rPr>
       </w:pPr>
+      <w:proofErr w:type="spellStart"/>
       <w:r>
         <w:rPr>
           <w:rFonts w:ascii="Arial" w:hAnsi="Arial" w:cs="Arial"/>
@@ -6475,7 +6794,40 @@
           <w:shd w:val="clear" w:color="auto" w:fill="FFFFFF"/>
           <w:lang w:val="en-US"/>
         </w:rPr>
-        <w:t>João Girão - Tasks done:</w:t>
+        <w:t>João</w:t>
+      </w:r>
+      <w:proofErr w:type="spellEnd"/>
+      <w:r>
+        <w:rPr>
+          <w:rFonts w:ascii="Arial" w:hAnsi="Arial" w:cs="Arial"/>
+          <w:b/>
+          <w:color w:val="000000"/>
+          <w:shd w:val="clear" w:color="auto" w:fill="FFFFFF"/>
+          <w:lang w:val="en-US"/>
+        </w:rPr>
+        <w:t xml:space="preserve"> </w:t>
+      </w:r>
+      <w:proofErr w:type="spellStart"/>
+      <w:r>
+        <w:rPr>
+          <w:rFonts w:ascii="Arial" w:hAnsi="Arial" w:cs="Arial"/>
+          <w:b/>
+          <w:color w:val="000000"/>
+          <w:shd w:val="clear" w:color="auto" w:fill="FFFFFF"/>
+          <w:lang w:val="en-US"/>
+        </w:rPr>
+        <w:t>Girão</w:t>
+      </w:r>
+      <w:proofErr w:type="spellEnd"/>
+      <w:r>
+        <w:rPr>
+          <w:rFonts w:ascii="Arial" w:hAnsi="Arial" w:cs="Arial"/>
+          <w:b/>
+          <w:color w:val="000000"/>
+          <w:shd w:val="clear" w:color="auto" w:fill="FFFFFF"/>
+          <w:lang w:val="en-US"/>
+        </w:rPr>
+        <w:t xml:space="preserve"> - Tasks done:</w:t>
       </w:r>
     </w:p>
     <w:p>
@@ -6553,8 +6905,19 @@
           <w:shd w:val="clear" w:color="auto" w:fill="FFFFFF"/>
           <w:lang w:val="en-US"/>
         </w:rPr>
-        <w:t>Vision and Scope Baselined</w:t>
-      </w:r>
+        <w:t xml:space="preserve">Vision and Scope </w:t>
+      </w:r>
+      <w:proofErr w:type="spellStart"/>
+      <w:r>
+        <w:rPr>
+          <w:rFonts w:ascii="Arial" w:hAnsi="Arial" w:cs="Arial"/>
+          <w:color w:val="000000"/>
+          <w:shd w:val="clear" w:color="auto" w:fill="FFFFFF"/>
+          <w:lang w:val="en-US"/>
+        </w:rPr>
+        <w:t>Baselined</w:t>
+      </w:r>
+      <w:proofErr w:type="spellEnd"/>
     </w:p>
     <w:p>
       <w:pPr>
@@ -6604,6 +6967,7 @@
           <w:lang w:val="en-US"/>
         </w:rPr>
       </w:pPr>
+      <w:proofErr w:type="spellStart"/>
       <w:r>
         <w:rPr>
           <w:rFonts w:ascii="Arial" w:hAnsi="Arial" w:cs="Arial"/>
@@ -6613,7 +6977,18 @@
           <w:lang w:val="en-US"/>
         </w:rPr>
         <w:lastRenderedPageBreak/>
-        <w:t>João Martins - Tasks done:</w:t>
+        <w:t>João</w:t>
+      </w:r>
+      <w:proofErr w:type="spellEnd"/>
+      <w:r>
+        <w:rPr>
+          <w:rFonts w:ascii="Arial" w:hAnsi="Arial" w:cs="Arial"/>
+          <w:b/>
+          <w:color w:val="000000"/>
+          <w:shd w:val="clear" w:color="auto" w:fill="FFFFFF"/>
+          <w:lang w:val="en-US"/>
+        </w:rPr>
+        <w:t xml:space="preserve"> Martins - Tasks done:</w:t>
       </w:r>
     </w:p>
     <w:p>
@@ -6843,6 +7218,7 @@
           <w:lang w:val="en-US"/>
         </w:rPr>
       </w:pPr>
+      <w:proofErr w:type="spellStart"/>
       <w:r>
         <w:rPr>
           <w:rFonts w:ascii="Arial" w:hAnsi="Arial" w:cs="Arial"/>
@@ -6851,7 +7227,18 @@
           <w:shd w:val="clear" w:color="auto" w:fill="FFFFFF"/>
           <w:lang w:val="en-US"/>
         </w:rPr>
-        <w:t>Mário Oliveira - Tasks done:</w:t>
+        <w:t>Mário</w:t>
+      </w:r>
+      <w:proofErr w:type="spellEnd"/>
+      <w:r>
+        <w:rPr>
+          <w:rFonts w:ascii="Arial" w:hAnsi="Arial" w:cs="Arial"/>
+          <w:b/>
+          <w:color w:val="000000"/>
+          <w:shd w:val="clear" w:color="auto" w:fill="FFFFFF"/>
+          <w:lang w:val="en-US"/>
+        </w:rPr>
+        <w:t xml:space="preserve"> Oliveira - Tasks done:</w:t>
       </w:r>
     </w:p>
     <w:p>
@@ -7212,7 +7599,7 @@
 <w:ftr xmlns:wpc="http://schemas.microsoft.com/office/word/2010/wordprocessingCanvas" xmlns:mc="http://schemas.openxmlformats.org/markup-compatibility/2006" xmlns:o="urn:schemas-microsoft-com:office:office" xmlns:r="http://schemas.openxmlformats.org/officeDocument/2006/relationships" xmlns:m="http://schemas.openxmlformats.org/officeDocument/2006/math" xmlns:v="urn:schemas-microsoft-com:vml" xmlns:wp14="http://schemas.microsoft.com/office/word/2010/wordprocessingDrawing" xmlns:wp="http://schemas.openxmlformats.org/drawingml/2006/wordprocessingDrawing" xmlns:w10="urn:schemas-microsoft-com:office:word" xmlns:w="http://schemas.openxmlformats.org/wordprocessingml/2006/main" xmlns:w14="http://schemas.microsoft.com/office/word/2010/wordml" xmlns:w15="http://schemas.microsoft.com/office/word/2012/wordml" xmlns:wpg="http://schemas.microsoft.com/office/word/2010/wordprocessingGroup" xmlns:wpi="http://schemas.microsoft.com/office/word/2010/wordprocessingInk" xmlns:wne="http://schemas.microsoft.com/office/word/2006/wordml" xmlns:wps="http://schemas.microsoft.com/office/word/2010/wordprocessingShape" mc:Ignorable="w14 w15 wp14">
   <w:p>
     <w:pPr>
-      <w:pStyle w:val="Rodap"/>
+      <w:pStyle w:val="Footer"/>
     </w:pPr>
     <w:r>
       <w:t>Projeto Soft</w:t>
@@ -7223,7 +7610,7 @@
   </w:p>
   <w:p>
     <w:pPr>
-      <w:pStyle w:val="Rodap"/>
+      <w:pStyle w:val="Footer"/>
     </w:pPr>
     <w:sdt>
       <w:sdtPr>
@@ -7234,9 +7621,19 @@
       </w:sdtPr>
       <w:sdtEndPr/>
       <w:sdtContent>
+        <w:proofErr w:type="spellStart"/>
         <w:r>
-          <w:t>Weekly Report</w:t>
+          <w:t>Weekly</w:t>
         </w:r>
+        <w:proofErr w:type="spellEnd"/>
+        <w:r>
+          <w:t xml:space="preserve"> </w:t>
+        </w:r>
+        <w:proofErr w:type="spellStart"/>
+        <w:r>
+          <w:t>Report</w:t>
+        </w:r>
+        <w:proofErr w:type="spellEnd"/>
       </w:sdtContent>
     </w:sdt>
     <w:r>
@@ -7253,7 +7650,7 @@
 <w:ftr xmlns:wpc="http://schemas.microsoft.com/office/word/2010/wordprocessingCanvas" xmlns:mc="http://schemas.openxmlformats.org/markup-compatibility/2006" xmlns:o="urn:schemas-microsoft-com:office:office" xmlns:r="http://schemas.openxmlformats.org/officeDocument/2006/relationships" xmlns:m="http://schemas.openxmlformats.org/officeDocument/2006/math" xmlns:v="urn:schemas-microsoft-com:vml" xmlns:wp14="http://schemas.microsoft.com/office/word/2010/wordprocessingDrawing" xmlns:wp="http://schemas.openxmlformats.org/drawingml/2006/wordprocessingDrawing" xmlns:w10="urn:schemas-microsoft-com:office:word" xmlns:w="http://schemas.openxmlformats.org/wordprocessingml/2006/main" xmlns:w14="http://schemas.microsoft.com/office/word/2010/wordml" xmlns:w15="http://schemas.microsoft.com/office/word/2012/wordml" xmlns:wpg="http://schemas.microsoft.com/office/word/2010/wordprocessingGroup" xmlns:wpi="http://schemas.microsoft.com/office/word/2010/wordprocessingInk" xmlns:wne="http://schemas.microsoft.com/office/word/2006/wordml" xmlns:wps="http://schemas.microsoft.com/office/word/2010/wordprocessingShape" mc:Ignorable="w14 w15 wp14">
   <w:p>
     <w:pPr>
-      <w:pStyle w:val="Rodap"/>
+      <w:pStyle w:val="Footer"/>
     </w:pPr>
     <w:r>
       <w:t>Projeto Software 2013</w:t>
@@ -7267,7 +7664,7 @@
   </w:p>
   <w:p>
     <w:pPr>
-      <w:pStyle w:val="Rodap"/>
+      <w:pStyle w:val="Footer"/>
       <w:tabs>
         <w:tab w:val="clear" w:pos="4252"/>
       </w:tabs>
@@ -7281,9 +7678,19 @@
       </w:sdtPr>
       <w:sdtEndPr/>
       <w:sdtContent>
+        <w:proofErr w:type="spellStart"/>
         <w:r>
-          <w:t>Weekly Report</w:t>
+          <w:t>Weekly</w:t>
         </w:r>
+        <w:proofErr w:type="spellEnd"/>
+        <w:r>
+          <w:t xml:space="preserve"> </w:t>
+        </w:r>
+        <w:proofErr w:type="spellStart"/>
+        <w:r>
+          <w:t>Report</w:t>
+        </w:r>
+        <w:proofErr w:type="spellEnd"/>
       </w:sdtContent>
     </w:sdt>
     <w:r>
@@ -7297,7 +7704,7 @@
 <w:ftr xmlns:wpc="http://schemas.microsoft.com/office/word/2010/wordprocessingCanvas" xmlns:mc="http://schemas.openxmlformats.org/markup-compatibility/2006" xmlns:o="urn:schemas-microsoft-com:office:office" xmlns:r="http://schemas.openxmlformats.org/officeDocument/2006/relationships" xmlns:m="http://schemas.openxmlformats.org/officeDocument/2006/math" xmlns:v="urn:schemas-microsoft-com:vml" xmlns:wp14="http://schemas.microsoft.com/office/word/2010/wordprocessingDrawing" xmlns:wp="http://schemas.openxmlformats.org/drawingml/2006/wordprocessingDrawing" xmlns:w10="urn:schemas-microsoft-com:office:word" xmlns:w="http://schemas.openxmlformats.org/wordprocessingml/2006/main" xmlns:w14="http://schemas.microsoft.com/office/word/2010/wordml" xmlns:w15="http://schemas.microsoft.com/office/word/2012/wordml" xmlns:wpg="http://schemas.microsoft.com/office/word/2010/wordprocessingGroup" xmlns:wpi="http://schemas.microsoft.com/office/word/2010/wordprocessingInk" xmlns:wne="http://schemas.microsoft.com/office/word/2006/wordml" xmlns:wps="http://schemas.microsoft.com/office/word/2010/wordprocessingShape" mc:Ignorable="w14 w15 wp14">
   <w:p>
     <w:pPr>
-      <w:pStyle w:val="Rodap"/>
+      <w:pStyle w:val="Footer"/>
     </w:pPr>
     <w:r>
       <w:t>Projeto Software 2013</w:t>
@@ -7305,7 +7712,7 @@
   </w:p>
   <w:p>
     <w:pPr>
-      <w:pStyle w:val="Rodap"/>
+      <w:pStyle w:val="Footer"/>
     </w:pPr>
     <w:sdt>
       <w:sdtPr>
@@ -7316,9 +7723,19 @@
       </w:sdtPr>
       <w:sdtEndPr/>
       <w:sdtContent>
+        <w:proofErr w:type="spellStart"/>
         <w:r>
-          <w:t>Weekly Report</w:t>
+          <w:t>Weekly</w:t>
         </w:r>
+        <w:proofErr w:type="spellEnd"/>
+        <w:r>
+          <w:t xml:space="preserve"> </w:t>
+        </w:r>
+        <w:proofErr w:type="spellStart"/>
+        <w:r>
+          <w:t>Report</w:t>
+        </w:r>
+        <w:proofErr w:type="spellEnd"/>
       </w:sdtContent>
     </w:sdt>
     <w:r>
@@ -7356,7 +7773,7 @@
 <w:ftr xmlns:wpc="http://schemas.microsoft.com/office/word/2010/wordprocessingCanvas" xmlns:mc="http://schemas.openxmlformats.org/markup-compatibility/2006" xmlns:o="urn:schemas-microsoft-com:office:office" xmlns:r="http://schemas.openxmlformats.org/officeDocument/2006/relationships" xmlns:m="http://schemas.openxmlformats.org/officeDocument/2006/math" xmlns:v="urn:schemas-microsoft-com:vml" xmlns:wp14="http://schemas.microsoft.com/office/word/2010/wordprocessingDrawing" xmlns:wp="http://schemas.openxmlformats.org/drawingml/2006/wordprocessingDrawing" xmlns:w10="urn:schemas-microsoft-com:office:word" xmlns:w="http://schemas.openxmlformats.org/wordprocessingml/2006/main" xmlns:w14="http://schemas.microsoft.com/office/word/2010/wordml" xmlns:w15="http://schemas.microsoft.com/office/word/2012/wordml" xmlns:wpg="http://schemas.microsoft.com/office/word/2010/wordprocessingGroup" xmlns:wpi="http://schemas.microsoft.com/office/word/2010/wordprocessingInk" xmlns:wne="http://schemas.microsoft.com/office/word/2006/wordml" xmlns:wps="http://schemas.microsoft.com/office/word/2010/wordprocessingShape" mc:Ignorable="w14 w15 wp14">
   <w:p>
     <w:pPr>
-      <w:pStyle w:val="Rodap"/>
+      <w:pStyle w:val="Footer"/>
     </w:pPr>
     <w:r>
       <w:t>Projeto Software 2013</w:t>
@@ -7370,7 +7787,7 @@
   </w:p>
   <w:p>
     <w:pPr>
-      <w:pStyle w:val="Rodap"/>
+      <w:pStyle w:val="Footer"/>
       <w:tabs>
         <w:tab w:val="clear" w:pos="4252"/>
       </w:tabs>
@@ -7384,9 +7801,19 @@
       </w:sdtPr>
       <w:sdtEndPr/>
       <w:sdtContent>
+        <w:proofErr w:type="spellStart"/>
         <w:r>
-          <w:t>Weekly Report</w:t>
+          <w:t>Weekly</w:t>
         </w:r>
+        <w:proofErr w:type="spellEnd"/>
+        <w:r>
+          <w:t xml:space="preserve"> </w:t>
+        </w:r>
+        <w:proofErr w:type="spellStart"/>
+        <w:r>
+          <w:t>Report</w:t>
+        </w:r>
+        <w:proofErr w:type="spellEnd"/>
       </w:sdtContent>
     </w:sdt>
     <w:r>
@@ -7446,7 +7873,7 @@
 <w:hdr xmlns:wpc="http://schemas.microsoft.com/office/word/2010/wordprocessingCanvas" xmlns:mc="http://schemas.openxmlformats.org/markup-compatibility/2006" xmlns:o="urn:schemas-microsoft-com:office:office" xmlns:r="http://schemas.openxmlformats.org/officeDocument/2006/relationships" xmlns:m="http://schemas.openxmlformats.org/officeDocument/2006/math" xmlns:v="urn:schemas-microsoft-com:vml" xmlns:wp14="http://schemas.microsoft.com/office/word/2010/wordprocessingDrawing" xmlns:wp="http://schemas.openxmlformats.org/drawingml/2006/wordprocessingDrawing" xmlns:w10="urn:schemas-microsoft-com:office:word" xmlns:w="http://schemas.openxmlformats.org/wordprocessingml/2006/main" xmlns:w14="http://schemas.microsoft.com/office/word/2010/wordml" xmlns:w15="http://schemas.microsoft.com/office/word/2012/wordml" xmlns:wpg="http://schemas.microsoft.com/office/word/2010/wordprocessingGroup" xmlns:wpi="http://schemas.microsoft.com/office/word/2010/wordprocessingInk" xmlns:wne="http://schemas.microsoft.com/office/word/2006/wordml" xmlns:wps="http://schemas.microsoft.com/office/word/2010/wordprocessingShape" mc:Ignorable="w14 w15 wp14">
   <w:p>
     <w:pPr>
-      <w:pStyle w:val="Cabealho"/>
+      <w:pStyle w:val="Header"/>
       <w:rPr>
         <w:lang w:val="en-US"/>
       </w:rPr>
@@ -7557,7 +7984,7 @@
   </w:p>
   <w:p>
     <w:pPr>
-      <w:pStyle w:val="Cabealho"/>
+      <w:pStyle w:val="Header"/>
       <w:rPr>
         <w:lang w:val="en-US"/>
       </w:rPr>
@@ -7603,7 +8030,7 @@
     <w:sdt>
       <w:sdtPr>
         <w:rPr>
-          <w:lang w:val="en-US"/>
+          <w:lang w:val="en-GB"/>
         </w:rPr>
         <w:alias w:val="Estado"/>
         <w:id w:val="9027330"/>
@@ -7613,6 +8040,9 @@
       <w:sdtEndPr/>
       <w:sdtContent>
         <w:r>
+          <w:rPr>
+            <w:lang w:val="en-GB"/>
+          </w:rPr>
           <w:t>Ready for Approval</w:t>
         </w:r>
       </w:sdtContent>
@@ -7625,7 +8055,7 @@
 <w:hdr xmlns:wpc="http://schemas.microsoft.com/office/word/2010/wordprocessingCanvas" xmlns:mc="http://schemas.openxmlformats.org/markup-compatibility/2006" xmlns:o="urn:schemas-microsoft-com:office:office" xmlns:r="http://schemas.openxmlformats.org/officeDocument/2006/relationships" xmlns:m="http://schemas.openxmlformats.org/officeDocument/2006/math" xmlns:v="urn:schemas-microsoft-com:vml" xmlns:wp14="http://schemas.microsoft.com/office/word/2010/wordprocessingDrawing" xmlns:wp="http://schemas.openxmlformats.org/drawingml/2006/wordprocessingDrawing" xmlns:w10="urn:schemas-microsoft-com:office:word" xmlns:w="http://schemas.openxmlformats.org/wordprocessingml/2006/main" xmlns:w14="http://schemas.microsoft.com/office/word/2010/wordml" xmlns:w15="http://schemas.microsoft.com/office/word/2012/wordml" xmlns:wpg="http://schemas.microsoft.com/office/word/2010/wordprocessingGroup" xmlns:wpi="http://schemas.microsoft.com/office/word/2010/wordprocessingInk" xmlns:wne="http://schemas.microsoft.com/office/word/2006/wordml" xmlns:wps="http://schemas.microsoft.com/office/word/2010/wordprocessingShape" mc:Ignorable="w14 w15 wp14">
   <w:p>
     <w:pPr>
-      <w:pStyle w:val="Cabealho"/>
+      <w:pStyle w:val="Header"/>
       <w:rPr>
         <w:lang w:val="en-US"/>
       </w:rPr>
@@ -7736,7 +8166,7 @@
   </w:p>
   <w:p>
     <w:pPr>
-      <w:pStyle w:val="Cabealho"/>
+      <w:pStyle w:val="Header"/>
       <w:rPr>
         <w:lang w:val="en-US"/>
       </w:rPr>
@@ -7782,7 +8212,7 @@
     <w:sdt>
       <w:sdtPr>
         <w:rPr>
-          <w:lang w:val="en-US"/>
+          <w:lang w:val="en-GB"/>
         </w:rPr>
         <w:alias w:val="Estado"/>
         <w:id w:val="9027333"/>
@@ -7792,6 +8222,9 @@
       <w:sdtEndPr/>
       <w:sdtContent>
         <w:r>
+          <w:rPr>
+            <w:lang w:val="en-GB"/>
+          </w:rPr>
           <w:t>Ready for Approval</w:t>
         </w:r>
       </w:sdtContent>
@@ -9455,11 +9888,11 @@
     <w:qFormat/>
     <w:rsid w:val="00345E81"/>
   </w:style>
-  <w:style w:type="paragraph" w:styleId="Cabealho1">
+  <w:style w:type="paragraph" w:styleId="Heading1">
     <w:name w:val="heading 1"/>
     <w:basedOn w:val="Normal"/>
     <w:next w:val="Normal"/>
-    <w:link w:val="Cabealho1Carter"/>
+    <w:link w:val="Heading1Char"/>
     <w:uiPriority w:val="9"/>
     <w:qFormat/>
     <w:rsid w:val="00906D0A"/>
@@ -9478,13 +9911,13 @@
       <w:szCs w:val="28"/>
     </w:rPr>
   </w:style>
-  <w:style w:type="character" w:default="1" w:styleId="Tipodeletrapredefinidodopargrafo">
+  <w:style w:type="character" w:default="1" w:styleId="DefaultParagraphFont">
     <w:name w:val="Default Paragraph Font"/>
     <w:uiPriority w:val="1"/>
     <w:semiHidden/>
     <w:unhideWhenUsed/>
   </w:style>
-  <w:style w:type="table" w:default="1" w:styleId="Tabelanormal">
+  <w:style w:type="table" w:default="1" w:styleId="TableNormal">
     <w:name w:val="Normal Table"/>
     <w:uiPriority w:val="99"/>
     <w:semiHidden/>
@@ -9499,16 +9932,16 @@
       </w:tblCellMar>
     </w:tblPr>
   </w:style>
-  <w:style w:type="numbering" w:default="1" w:styleId="Semlista">
+  <w:style w:type="numbering" w:default="1" w:styleId="NoList">
     <w:name w:val="No List"/>
     <w:uiPriority w:val="99"/>
     <w:semiHidden/>
     <w:unhideWhenUsed/>
   </w:style>
-  <w:style w:type="paragraph" w:styleId="Cabealho">
+  <w:style w:type="paragraph" w:styleId="Header">
     <w:name w:val="header"/>
     <w:basedOn w:val="Normal"/>
-    <w:link w:val="CabealhoCarter"/>
+    <w:link w:val="HeaderChar"/>
     <w:uiPriority w:val="99"/>
     <w:unhideWhenUsed/>
     <w:rsid w:val="00042081"/>
@@ -9520,17 +9953,17 @@
       <w:spacing w:after="0" w:line="240" w:lineRule="auto"/>
     </w:pPr>
   </w:style>
-  <w:style w:type="character" w:customStyle="1" w:styleId="CabealhoCarter">
-    <w:name w:val="Cabeçalho Caráter"/>
-    <w:basedOn w:val="Tipodeletrapredefinidodopargrafo"/>
-    <w:link w:val="Cabealho"/>
+  <w:style w:type="character" w:customStyle="1" w:styleId="HeaderChar">
+    <w:name w:val="Header Char"/>
+    <w:basedOn w:val="DefaultParagraphFont"/>
+    <w:link w:val="Header"/>
     <w:uiPriority w:val="99"/>
     <w:rsid w:val="00042081"/>
   </w:style>
-  <w:style w:type="paragraph" w:styleId="Rodap">
+  <w:style w:type="paragraph" w:styleId="Footer">
     <w:name w:val="footer"/>
     <w:basedOn w:val="Normal"/>
-    <w:link w:val="RodapCarter"/>
+    <w:link w:val="FooterChar"/>
     <w:uiPriority w:val="99"/>
     <w:unhideWhenUsed/>
     <w:rsid w:val="00042081"/>
@@ -9542,16 +9975,16 @@
       <w:spacing w:after="0" w:line="240" w:lineRule="auto"/>
     </w:pPr>
   </w:style>
-  <w:style w:type="character" w:customStyle="1" w:styleId="RodapCarter">
-    <w:name w:val="Rodapé Caráter"/>
-    <w:basedOn w:val="Tipodeletrapredefinidodopargrafo"/>
-    <w:link w:val="Rodap"/>
+  <w:style w:type="character" w:customStyle="1" w:styleId="FooterChar">
+    <w:name w:val="Footer Char"/>
+    <w:basedOn w:val="DefaultParagraphFont"/>
+    <w:link w:val="Footer"/>
     <w:uiPriority w:val="99"/>
     <w:rsid w:val="00042081"/>
   </w:style>
-  <w:style w:type="character" w:styleId="TextodoMarcadordePosio">
+  <w:style w:type="character" w:styleId="PlaceholderText">
     <w:name w:val="Placeholder Text"/>
-    <w:basedOn w:val="Tipodeletrapredefinidodopargrafo"/>
+    <w:basedOn w:val="DefaultParagraphFont"/>
     <w:uiPriority w:val="99"/>
     <w:semiHidden/>
     <w:rsid w:val="009553EC"/>
@@ -9559,10 +9992,10 @@
       <w:color w:val="808080"/>
     </w:rPr>
   </w:style>
-  <w:style w:type="paragraph" w:styleId="Textodebalo">
+  <w:style w:type="paragraph" w:styleId="BalloonText">
     <w:name w:val="Balloon Text"/>
     <w:basedOn w:val="Normal"/>
-    <w:link w:val="TextodebaloCarter"/>
+    <w:link w:val="BalloonTextChar"/>
     <w:uiPriority w:val="99"/>
     <w:semiHidden/>
     <w:unhideWhenUsed/>
@@ -9576,10 +10009,10 @@
       <w:szCs w:val="16"/>
     </w:rPr>
   </w:style>
-  <w:style w:type="character" w:customStyle="1" w:styleId="TextodebaloCarter">
-    <w:name w:val="Texto de balão Caráter"/>
-    <w:basedOn w:val="Tipodeletrapredefinidodopargrafo"/>
-    <w:link w:val="Textodebalo"/>
+  <w:style w:type="character" w:customStyle="1" w:styleId="BalloonTextChar">
+    <w:name w:val="Balloon Text Char"/>
+    <w:basedOn w:val="DefaultParagraphFont"/>
+    <w:link w:val="BalloonText"/>
     <w:uiPriority w:val="99"/>
     <w:semiHidden/>
     <w:rsid w:val="009553EC"/>
@@ -9589,9 +10022,9 @@
       <w:szCs w:val="16"/>
     </w:rPr>
   </w:style>
-  <w:style w:type="paragraph" w:styleId="SemEspaamento">
+  <w:style w:type="paragraph" w:styleId="NoSpacing">
     <w:name w:val="No Spacing"/>
-    <w:link w:val="SemEspaamentoCarter"/>
+    <w:link w:val="NoSpacingChar"/>
     <w:uiPriority w:val="1"/>
     <w:qFormat/>
     <w:rsid w:val="00906D0A"/>
@@ -9602,19 +10035,19 @@
       <w:rFonts w:eastAsiaTheme="minorEastAsia"/>
     </w:rPr>
   </w:style>
-  <w:style w:type="character" w:customStyle="1" w:styleId="SemEspaamentoCarter">
-    <w:name w:val="Sem Espaçamento Caráter"/>
-    <w:basedOn w:val="Tipodeletrapredefinidodopargrafo"/>
-    <w:link w:val="SemEspaamento"/>
+  <w:style w:type="character" w:customStyle="1" w:styleId="NoSpacingChar">
+    <w:name w:val="No Spacing Char"/>
+    <w:basedOn w:val="DefaultParagraphFont"/>
+    <w:link w:val="NoSpacing"/>
     <w:uiPriority w:val="1"/>
     <w:rsid w:val="00906D0A"/>
     <w:rPr>
       <w:rFonts w:eastAsiaTheme="minorEastAsia"/>
     </w:rPr>
   </w:style>
-  <w:style w:type="table" w:styleId="Tabelacomgrelha">
+  <w:style w:type="table" w:styleId="TableGrid">
     <w:name w:val="Table Grid"/>
-    <w:basedOn w:val="Tabelanormal"/>
+    <w:basedOn w:val="TableNormal"/>
     <w:uiPriority w:val="59"/>
     <w:rsid w:val="00906D0A"/>
     <w:pPr>
@@ -9638,10 +10071,10 @@
       </w:tblCellMar>
     </w:tblPr>
   </w:style>
-  <w:style w:type="character" w:customStyle="1" w:styleId="Cabealho1Carter">
-    <w:name w:val="Cabeçalho 1 Caráter"/>
-    <w:basedOn w:val="Tipodeletrapredefinidodopargrafo"/>
-    <w:link w:val="Cabealho1"/>
+  <w:style w:type="character" w:customStyle="1" w:styleId="Heading1Char">
+    <w:name w:val="Heading 1 Char"/>
+    <w:basedOn w:val="DefaultParagraphFont"/>
+    <w:link w:val="Heading1"/>
     <w:uiPriority w:val="9"/>
     <w:rsid w:val="00906D0A"/>
     <w:rPr>
@@ -9653,9 +10086,9 @@
       <w:szCs w:val="28"/>
     </w:rPr>
   </w:style>
-  <w:style w:type="paragraph" w:styleId="Cabealhodondice">
+  <w:style w:type="paragraph" w:styleId="TOCHeading">
     <w:name w:val="TOC Heading"/>
-    <w:basedOn w:val="Cabealho1"/>
+    <w:basedOn w:val="Heading1"/>
     <w:next w:val="Normal"/>
     <w:uiPriority w:val="39"/>
     <w:semiHidden/>
@@ -9666,7 +10099,7 @@
       <w:outlineLvl w:val="9"/>
     </w:pPr>
   </w:style>
-  <w:style w:type="paragraph" w:styleId="Legenda">
+  <w:style w:type="paragraph" w:styleId="Caption">
     <w:name w:val="caption"/>
     <w:basedOn w:val="Normal"/>
     <w:next w:val="Normal"/>
@@ -9685,7 +10118,7 @@
       <w:szCs w:val="18"/>
     </w:rPr>
   </w:style>
-  <w:style w:type="paragraph" w:styleId="ndicedeilustraes">
+  <w:style w:type="paragraph" w:styleId="TableofFigures">
     <w:name w:val="table of figures"/>
     <w:basedOn w:val="Normal"/>
     <w:next w:val="Normal"/>
@@ -9696,9 +10129,9 @@
       <w:spacing w:after="0"/>
     </w:pPr>
   </w:style>
-  <w:style w:type="character" w:styleId="Hiperligao">
+  <w:style w:type="character" w:styleId="Hyperlink">
     <w:name w:val="Hyperlink"/>
-    <w:basedOn w:val="Tipodeletrapredefinidodopargrafo"/>
+    <w:basedOn w:val="DefaultParagraphFont"/>
     <w:uiPriority w:val="99"/>
     <w:unhideWhenUsed/>
     <w:rsid w:val="0071045A"/>
@@ -9725,7 +10158,7 @@
   </w:style>
   <w:style w:type="character" w:customStyle="1" w:styleId="xdtextbox1">
     <w:name w:val="xdtextbox1"/>
-    <w:basedOn w:val="Tipodeletrapredefinidodopargrafo"/>
+    <w:basedOn w:val="DefaultParagraphFont"/>
     <w:rsid w:val="003C28E8"/>
     <w:rPr>
       <w:color w:val="auto"/>
@@ -9733,7 +10166,7 @@
       <w:shd w:val="clear" w:color="auto" w:fill="FFFFFF"/>
     </w:rPr>
   </w:style>
-  <w:style w:type="paragraph" w:styleId="ndice1">
+  <w:style w:type="paragraph" w:styleId="TOC1">
     <w:name w:val="toc 1"/>
     <w:basedOn w:val="Normal"/>
     <w:next w:val="Normal"/>
@@ -9745,7 +10178,7 @@
       <w:spacing w:after="100"/>
     </w:pPr>
   </w:style>
-  <w:style w:type="paragraph" w:styleId="PargrafodaLista">
+  <w:style w:type="paragraph" w:styleId="ListParagraph">
     <w:name w:val="List Paragraph"/>
     <w:basedOn w:val="Normal"/>
     <w:uiPriority w:val="34"/>
@@ -10066,7 +10499,7 @@
 </file>
 
 <file path=customXml/itemProps2.xml><?xml version="1.0" encoding="utf-8"?>
-<ds:datastoreItem xmlns:ds="http://schemas.openxmlformats.org/officeDocument/2006/customXml" ds:itemID="{64BD8093-214D-4948-A907-8EB3F86511EE}">
+<ds:datastoreItem xmlns:ds="http://schemas.openxmlformats.org/officeDocument/2006/customXml" ds:itemID="{F4C5ED87-EB17-4551-89BC-BA7CB2D49283}">
   <ds:schemaRefs>
     <ds:schemaRef ds:uri="http://schemas.openxmlformats.org/officeDocument/2006/bibliography"/>
   </ds:schemaRefs>

</xml_diff>

<commit_message>
Weekly Report - Week4.docx BASELINED
</commit_message>
<xml_diff>
--- a/Docs/Weekly Report/Weekly Report - Week4.docx
+++ b/Docs/Weekly Report/Weekly Report - Week4.docx
@@ -57,7 +57,7 @@
                   </w:tcPr>
                   <w:p>
                     <w:pPr>
-                      <w:pStyle w:val="NoSpacing"/>
+                      <w:pStyle w:val="SemEspaamento"/>
                       <w:rPr>
                         <w:rFonts w:asciiTheme="majorHAnsi" w:eastAsiaTheme="majorEastAsia" w:hAnsiTheme="majorHAnsi" w:cstheme="majorBidi"/>
                       </w:rPr>
@@ -95,7 +95,7 @@
                 <w:sdtContent>
                   <w:p>
                     <w:pPr>
-                      <w:pStyle w:val="NoSpacing"/>
+                      <w:pStyle w:val="SemEspaamento"/>
                       <w:rPr>
                         <w:rFonts w:asciiTheme="majorHAnsi" w:eastAsiaTheme="majorEastAsia" w:hAnsiTheme="majorHAnsi" w:cstheme="majorBidi"/>
                         <w:color w:val="4F81BD" w:themeColor="accent1"/>
@@ -103,7 +103,6 @@
                         <w:szCs w:val="80"/>
                       </w:rPr>
                     </w:pPr>
-                    <w:proofErr w:type="spellStart"/>
                     <w:r>
                       <w:rPr>
                         <w:rFonts w:asciiTheme="majorHAnsi" w:eastAsiaTheme="majorEastAsia" w:hAnsiTheme="majorHAnsi" w:cstheme="majorBidi"/>
@@ -111,29 +110,8 @@
                         <w:sz w:val="80"/>
                         <w:szCs w:val="80"/>
                       </w:rPr>
-                      <w:t>Weekly</w:t>
+                      <w:t>Weekly Report</w:t>
                     </w:r>
-                    <w:proofErr w:type="spellEnd"/>
-                    <w:r>
-                      <w:rPr>
-                        <w:rFonts w:asciiTheme="majorHAnsi" w:eastAsiaTheme="majorEastAsia" w:hAnsiTheme="majorHAnsi" w:cstheme="majorBidi"/>
-                        <w:color w:val="4F81BD" w:themeColor="accent1"/>
-                        <w:sz w:val="80"/>
-                        <w:szCs w:val="80"/>
-                      </w:rPr>
-                      <w:t xml:space="preserve"> </w:t>
-                    </w:r>
-                    <w:proofErr w:type="spellStart"/>
-                    <w:r>
-                      <w:rPr>
-                        <w:rFonts w:asciiTheme="majorHAnsi" w:eastAsiaTheme="majorEastAsia" w:hAnsiTheme="majorHAnsi" w:cstheme="majorBidi"/>
-                        <w:color w:val="4F81BD" w:themeColor="accent1"/>
-                        <w:sz w:val="80"/>
-                        <w:szCs w:val="80"/>
-                      </w:rPr>
-                      <w:t>Report</w:t>
-                    </w:r>
-                    <w:proofErr w:type="spellEnd"/>
                   </w:p>
                 </w:sdtContent>
               </w:sdt>
@@ -164,38 +142,16 @@
                   </w:tcPr>
                   <w:p>
                     <w:pPr>
-                      <w:pStyle w:val="NoSpacing"/>
+                      <w:pStyle w:val="SemEspaamento"/>
                       <w:rPr>
                         <w:rFonts w:asciiTheme="majorHAnsi" w:eastAsiaTheme="majorEastAsia" w:hAnsiTheme="majorHAnsi" w:cstheme="majorBidi"/>
                       </w:rPr>
                     </w:pPr>
-                    <w:proofErr w:type="spellStart"/>
                     <w:r>
                       <w:rPr>
                         <w:rFonts w:asciiTheme="majorHAnsi" w:eastAsiaTheme="majorEastAsia" w:hAnsiTheme="majorHAnsi" w:cstheme="majorBidi"/>
                       </w:rPr>
-                      <w:t>Keep</w:t>
-                    </w:r>
-                    <w:proofErr w:type="spellEnd"/>
-                    <w:r>
-                      <w:rPr>
-                        <w:rFonts w:asciiTheme="majorHAnsi" w:eastAsiaTheme="majorEastAsia" w:hAnsiTheme="majorHAnsi" w:cstheme="majorBidi"/>
-                      </w:rPr>
-                      <w:t xml:space="preserve"> </w:t>
-                    </w:r>
-                    <w:proofErr w:type="spellStart"/>
-                    <w:r>
-                      <w:rPr>
-                        <w:rFonts w:asciiTheme="majorHAnsi" w:eastAsiaTheme="majorEastAsia" w:hAnsiTheme="majorHAnsi" w:cstheme="majorBidi"/>
-                      </w:rPr>
-                      <w:t>Your</w:t>
-                    </w:r>
-                    <w:proofErr w:type="spellEnd"/>
-                    <w:r>
-                      <w:rPr>
-                        <w:rFonts w:asciiTheme="majorHAnsi" w:eastAsiaTheme="majorEastAsia" w:hAnsiTheme="majorHAnsi" w:cstheme="majorBidi"/>
-                      </w:rPr>
-                      <w:t xml:space="preserve"> Time</w:t>
+                      <w:t>Keep Your Time</w:t>
                     </w:r>
                   </w:p>
                 </w:tc>
@@ -239,7 +195,7 @@
                 <w:sdtContent>
                   <w:p>
                     <w:pPr>
-                      <w:pStyle w:val="NoSpacing"/>
+                      <w:pStyle w:val="SemEspaamento"/>
                       <w:rPr>
                         <w:color w:val="4F81BD" w:themeColor="accent1"/>
                       </w:rPr>
@@ -272,7 +228,7 @@
                 <w:sdtContent>
                   <w:p>
                     <w:pPr>
-                      <w:pStyle w:val="NoSpacing"/>
+                      <w:pStyle w:val="SemEspaamento"/>
                       <w:rPr>
                         <w:color w:val="4F81BD" w:themeColor="accent1"/>
                       </w:rPr>
@@ -288,7 +244,7 @@
               </w:sdt>
               <w:p>
                 <w:pPr>
-                  <w:pStyle w:val="NoSpacing"/>
+                  <w:pStyle w:val="SemEspaamento"/>
                   <w:rPr>
                     <w:color w:val="4F81BD" w:themeColor="accent1"/>
                   </w:rPr>
@@ -399,41 +355,13 @@
               <w:szCs w:val="24"/>
             </w:rPr>
           </w:pPr>
-          <w:proofErr w:type="gramStart"/>
           <w:r>
             <w:rPr>
               <w:b/>
               <w:sz w:val="24"/>
               <w:szCs w:val="24"/>
             </w:rPr>
-            <w:t>Team</w:t>
-          </w:r>
-          <w:proofErr w:type="gramEnd"/>
-          <w:r>
-            <w:rPr>
-              <w:b/>
-              <w:sz w:val="24"/>
-              <w:szCs w:val="24"/>
-            </w:rPr>
-            <w:t xml:space="preserve"> </w:t>
-          </w:r>
-          <w:proofErr w:type="spellStart"/>
-          <w:r>
-            <w:rPr>
-              <w:b/>
-              <w:sz w:val="24"/>
-              <w:szCs w:val="24"/>
-            </w:rPr>
-            <w:t>Members</w:t>
-          </w:r>
-          <w:proofErr w:type="spellEnd"/>
-          <w:r>
-            <w:rPr>
-              <w:b/>
-              <w:sz w:val="24"/>
-              <w:szCs w:val="24"/>
-            </w:rPr>
-            <w:t>:</w:t>
+            <w:t>Team Members:</w:t>
           </w:r>
         </w:p>
         <w:p>
@@ -673,17 +601,15 @@
       <w:sdtContent>
         <w:p>
           <w:pPr>
-            <w:pStyle w:val="TOCHeading"/>
+            <w:pStyle w:val="Cabealhodondice"/>
           </w:pPr>
-          <w:proofErr w:type="spellStart"/>
           <w:r>
             <w:t>Content</w:t>
           </w:r>
-          <w:proofErr w:type="spellEnd"/>
         </w:p>
         <w:p>
           <w:pPr>
-            <w:pStyle w:val="TOC1"/>
+            <w:pStyle w:val="ndice1"/>
             <w:tabs>
               <w:tab w:val="left" w:pos="440"/>
               <w:tab w:val="right" w:leader="dot" w:pos="8494"/>
@@ -712,7 +638,7 @@
           <w:hyperlink w:anchor="_Toc351316530" w:history="1">
             <w:r>
               <w:rPr>
-                <w:rStyle w:val="Hyperlink"/>
+                <w:rStyle w:val="Hiperligao"/>
                 <w:noProof/>
                 <w:lang w:val="en-US"/>
               </w:rPr>
@@ -728,7 +654,7 @@
             </w:r>
             <w:r>
               <w:rPr>
-                <w:rStyle w:val="Hyperlink"/>
+                <w:rStyle w:val="Hiperligao"/>
                 <w:noProof/>
                 <w:lang w:val="en-US"/>
               </w:rPr>
@@ -786,7 +712,7 @@
         </w:p>
         <w:p>
           <w:pPr>
-            <w:pStyle w:val="TOC1"/>
+            <w:pStyle w:val="ndice1"/>
             <w:tabs>
               <w:tab w:val="left" w:pos="660"/>
               <w:tab w:val="right" w:leader="dot" w:pos="8494"/>
@@ -800,7 +726,7 @@
           <w:hyperlink w:anchor="_Toc351316531" w:history="1">
             <w:r>
               <w:rPr>
-                <w:rStyle w:val="Hyperlink"/>
+                <w:rStyle w:val="Hiperligao"/>
                 <w:noProof/>
                 <w:lang w:val="en-US"/>
               </w:rPr>
@@ -816,7 +742,7 @@
             </w:r>
             <w:r>
               <w:rPr>
-                <w:rStyle w:val="Hyperlink"/>
+                <w:rStyle w:val="Hiperligao"/>
                 <w:noProof/>
                 <w:lang w:val="en-US"/>
               </w:rPr>
@@ -874,7 +800,7 @@
         </w:p>
         <w:p>
           <w:pPr>
-            <w:pStyle w:val="TOC1"/>
+            <w:pStyle w:val="ndice1"/>
             <w:tabs>
               <w:tab w:val="left" w:pos="660"/>
               <w:tab w:val="right" w:leader="dot" w:pos="8494"/>
@@ -888,7 +814,7 @@
           <w:hyperlink w:anchor="_Toc351316532" w:history="1">
             <w:r>
               <w:rPr>
-                <w:rStyle w:val="Hyperlink"/>
+                <w:rStyle w:val="Hiperligao"/>
                 <w:noProof/>
                 <w:lang w:val="en-US"/>
               </w:rPr>
@@ -904,7 +830,7 @@
             </w:r>
             <w:r>
               <w:rPr>
-                <w:rStyle w:val="Hyperlink"/>
+                <w:rStyle w:val="Hiperligao"/>
                 <w:noProof/>
                 <w:lang w:val="en-US"/>
               </w:rPr>
@@ -962,7 +888,7 @@
         </w:p>
         <w:p>
           <w:pPr>
-            <w:pStyle w:val="TOC1"/>
+            <w:pStyle w:val="ndice1"/>
             <w:tabs>
               <w:tab w:val="left" w:pos="660"/>
               <w:tab w:val="right" w:leader="dot" w:pos="8494"/>
@@ -976,7 +902,7 @@
           <w:hyperlink w:anchor="_Toc351316533" w:history="1">
             <w:r>
               <w:rPr>
-                <w:rStyle w:val="Hyperlink"/>
+                <w:rStyle w:val="Hiperligao"/>
                 <w:noProof/>
                 <w:lang w:val="en-US"/>
               </w:rPr>
@@ -992,7 +918,7 @@
             </w:r>
             <w:r>
               <w:rPr>
-                <w:rStyle w:val="Hyperlink"/>
+                <w:rStyle w:val="Hiperligao"/>
                 <w:noProof/>
                 <w:lang w:val="en-US"/>
               </w:rPr>
@@ -1050,7 +976,7 @@
         </w:p>
         <w:p>
           <w:pPr>
-            <w:pStyle w:val="TOC1"/>
+            <w:pStyle w:val="ndice1"/>
             <w:tabs>
               <w:tab w:val="left" w:pos="440"/>
               <w:tab w:val="right" w:leader="dot" w:pos="8494"/>
@@ -1064,7 +990,7 @@
           <w:hyperlink w:anchor="_Toc351316534" w:history="1">
             <w:r>
               <w:rPr>
-                <w:rStyle w:val="Hyperlink"/>
+                <w:rStyle w:val="Hiperligao"/>
                 <w:noProof/>
                 <w:lang w:val="en-US"/>
               </w:rPr>
@@ -1080,7 +1006,7 @@
             </w:r>
             <w:r>
               <w:rPr>
-                <w:rStyle w:val="Hyperlink"/>
+                <w:rStyle w:val="Hiperligao"/>
                 <w:noProof/>
                 <w:lang w:val="en-US"/>
               </w:rPr>
@@ -1138,7 +1064,7 @@
         </w:p>
         <w:p>
           <w:pPr>
-            <w:pStyle w:val="TOC1"/>
+            <w:pStyle w:val="ndice1"/>
             <w:tabs>
               <w:tab w:val="left" w:pos="440"/>
               <w:tab w:val="right" w:leader="dot" w:pos="8494"/>
@@ -1152,7 +1078,7 @@
           <w:hyperlink w:anchor="_Toc351316535" w:history="1">
             <w:r>
               <w:rPr>
-                <w:rStyle w:val="Hyperlink"/>
+                <w:rStyle w:val="Hiperligao"/>
                 <w:noProof/>
                 <w:lang w:val="en-US"/>
               </w:rPr>
@@ -1168,7 +1094,7 @@
             </w:r>
             <w:r>
               <w:rPr>
-                <w:rStyle w:val="Hyperlink"/>
+                <w:rStyle w:val="Hiperligao"/>
                 <w:noProof/>
                 <w:lang w:val="en-US"/>
               </w:rPr>
@@ -1226,7 +1152,7 @@
         </w:p>
         <w:p>
           <w:pPr>
-            <w:pStyle w:val="TOC1"/>
+            <w:pStyle w:val="ndice1"/>
             <w:tabs>
               <w:tab w:val="left" w:pos="440"/>
               <w:tab w:val="right" w:leader="dot" w:pos="8494"/>
@@ -1240,7 +1166,7 @@
           <w:hyperlink w:anchor="_Toc351316536" w:history="1">
             <w:r>
               <w:rPr>
-                <w:rStyle w:val="Hyperlink"/>
+                <w:rStyle w:val="Hiperligao"/>
                 <w:noProof/>
                 <w:lang w:val="en-US"/>
               </w:rPr>
@@ -1256,7 +1182,7 @@
             </w:r>
             <w:r>
               <w:rPr>
-                <w:rStyle w:val="Hyperlink"/>
+                <w:rStyle w:val="Hiperligao"/>
                 <w:noProof/>
                 <w:lang w:val="en-US"/>
               </w:rPr>
@@ -1314,7 +1240,7 @@
         </w:p>
         <w:p>
           <w:pPr>
-            <w:pStyle w:val="TOC1"/>
+            <w:pStyle w:val="ndice1"/>
             <w:tabs>
               <w:tab w:val="left" w:pos="660"/>
               <w:tab w:val="right" w:leader="dot" w:pos="8494"/>
@@ -1328,7 +1254,7 @@
           <w:hyperlink w:anchor="_Toc351316537" w:history="1">
             <w:r>
               <w:rPr>
-                <w:rStyle w:val="Hyperlink"/>
+                <w:rStyle w:val="Hiperligao"/>
                 <w:noProof/>
                 <w:lang w:val="en-US"/>
               </w:rPr>
@@ -1344,7 +1270,7 @@
             </w:r>
             <w:r>
               <w:rPr>
-                <w:rStyle w:val="Hyperlink"/>
+                <w:rStyle w:val="Hiperligao"/>
                 <w:noProof/>
                 <w:lang w:val="en-US"/>
               </w:rPr>
@@ -1402,7 +1328,7 @@
         </w:p>
         <w:p>
           <w:pPr>
-            <w:pStyle w:val="TOC1"/>
+            <w:pStyle w:val="ndice1"/>
             <w:tabs>
               <w:tab w:val="left" w:pos="660"/>
               <w:tab w:val="right" w:leader="dot" w:pos="8494"/>
@@ -1416,7 +1342,7 @@
           <w:hyperlink w:anchor="_Toc351316538" w:history="1">
             <w:r>
               <w:rPr>
-                <w:rStyle w:val="Hyperlink"/>
+                <w:rStyle w:val="Hiperligao"/>
                 <w:noProof/>
                 <w:lang w:val="en-US"/>
               </w:rPr>
@@ -1432,7 +1358,7 @@
             </w:r>
             <w:r>
               <w:rPr>
-                <w:rStyle w:val="Hyperlink"/>
+                <w:rStyle w:val="Hiperligao"/>
                 <w:noProof/>
                 <w:lang w:val="en-US"/>
               </w:rPr>
@@ -1490,7 +1416,7 @@
         </w:p>
         <w:p>
           <w:pPr>
-            <w:pStyle w:val="TOC1"/>
+            <w:pStyle w:val="ndice1"/>
             <w:tabs>
               <w:tab w:val="left" w:pos="660"/>
               <w:tab w:val="right" w:leader="dot" w:pos="8494"/>
@@ -1504,7 +1430,7 @@
           <w:hyperlink w:anchor="_Toc351316539" w:history="1">
             <w:r>
               <w:rPr>
-                <w:rStyle w:val="Hyperlink"/>
+                <w:rStyle w:val="Hiperligao"/>
                 <w:noProof/>
                 <w:lang w:val="en-US"/>
               </w:rPr>
@@ -1520,7 +1446,7 @@
             </w:r>
             <w:r>
               <w:rPr>
-                <w:rStyle w:val="Hyperlink"/>
+                <w:rStyle w:val="Hiperligao"/>
                 <w:noProof/>
                 <w:lang w:val="en-US"/>
               </w:rPr>
@@ -1578,7 +1504,7 @@
         </w:p>
         <w:p>
           <w:pPr>
-            <w:pStyle w:val="TOC1"/>
+            <w:pStyle w:val="ndice1"/>
             <w:tabs>
               <w:tab w:val="left" w:pos="440"/>
               <w:tab w:val="right" w:leader="dot" w:pos="8494"/>
@@ -1592,7 +1518,7 @@
           <w:hyperlink w:anchor="_Toc351316540" w:history="1">
             <w:r>
               <w:rPr>
-                <w:rStyle w:val="Hyperlink"/>
+                <w:rStyle w:val="Hiperligao"/>
                 <w:noProof/>
                 <w:lang w:val="en-US"/>
               </w:rPr>
@@ -1608,7 +1534,7 @@
             </w:r>
             <w:r>
               <w:rPr>
-                <w:rStyle w:val="Hyperlink"/>
+                <w:rStyle w:val="Hiperligao"/>
                 <w:noProof/>
                 <w:lang w:val="en-US"/>
               </w:rPr>
@@ -1695,7 +1621,7 @@
     </w:p>
     <w:p>
       <w:pPr>
-        <w:pStyle w:val="TableofFigures"/>
+        <w:pStyle w:val="ndicedeilustraes"/>
         <w:tabs>
           <w:tab w:val="right" w:leader="dot" w:pos="8494"/>
         </w:tabs>
@@ -1726,7 +1652,7 @@
       <w:hyperlink w:anchor="_Toc351316541" w:history="1">
         <w:r>
           <w:rPr>
-            <w:rStyle w:val="Hyperlink"/>
+            <w:rStyle w:val="Hiperligao"/>
             <w:noProof/>
             <w:lang w:val="en-US"/>
           </w:rPr>
@@ -1784,7 +1710,7 @@
     </w:p>
     <w:p>
       <w:pPr>
-        <w:pStyle w:val="TableofFigures"/>
+        <w:pStyle w:val="ndicedeilustraes"/>
         <w:tabs>
           <w:tab w:val="right" w:leader="dot" w:pos="8494"/>
         </w:tabs>
@@ -1797,7 +1723,7 @@
       <w:hyperlink w:anchor="_Toc351316542" w:history="1">
         <w:r>
           <w:rPr>
-            <w:rStyle w:val="Hyperlink"/>
+            <w:rStyle w:val="Hiperligao"/>
             <w:noProof/>
           </w:rPr>
           <w:t>Figure 2 - Effort by task type</w:t>
@@ -1854,7 +1780,7 @@
     </w:p>
     <w:p>
       <w:pPr>
-        <w:pStyle w:val="TableofFigures"/>
+        <w:pStyle w:val="ndicedeilustraes"/>
         <w:tabs>
           <w:tab w:val="right" w:leader="dot" w:pos="8494"/>
         </w:tabs>
@@ -1867,7 +1793,7 @@
       <w:hyperlink w:anchor="_Toc351316543" w:history="1">
         <w:r>
           <w:rPr>
-            <w:rStyle w:val="Hyperlink"/>
+            <w:rStyle w:val="Hiperligao"/>
             <w:noProof/>
           </w:rPr>
           <w:t>Figure 3 - Individual Effort</w:t>
@@ -1936,7 +1862,6 @@
       </w:r>
     </w:p>
     <w:p>
-      <w:proofErr w:type="spellStart"/>
       <w:r>
         <w:rPr>
           <w:rFonts w:asciiTheme="majorHAnsi" w:eastAsiaTheme="majorEastAsia" w:hAnsiTheme="majorHAnsi" w:cstheme="majorBidi"/>
@@ -1948,11 +1873,10 @@
         </w:rPr>
         <w:t>Tables</w:t>
       </w:r>
-      <w:proofErr w:type="spellEnd"/>
-    </w:p>
-    <w:p>
-      <w:pPr>
-        <w:pStyle w:val="TableofFigures"/>
+    </w:p>
+    <w:p>
+      <w:pPr>
+        <w:pStyle w:val="ndicedeilustraes"/>
         <w:tabs>
           <w:tab w:val="right" w:leader="dot" w:pos="8494"/>
         </w:tabs>
@@ -1980,7 +1904,7 @@
       <w:hyperlink w:anchor="_Toc351316544" w:history="1">
         <w:r>
           <w:rPr>
-            <w:rStyle w:val="Hyperlink"/>
+            <w:rStyle w:val="Hiperligao"/>
             <w:noProof/>
             <w:lang w:val="en-US"/>
           </w:rPr>
@@ -2038,7 +1962,7 @@
     </w:p>
     <w:p>
       <w:pPr>
-        <w:pStyle w:val="TableofFigures"/>
+        <w:pStyle w:val="ndicedeilustraes"/>
         <w:tabs>
           <w:tab w:val="right" w:leader="dot" w:pos="8494"/>
         </w:tabs>
@@ -2051,7 +1975,7 @@
       <w:hyperlink w:anchor="_Toc351316545" w:history="1">
         <w:r>
           <w:rPr>
-            <w:rStyle w:val="Hyperlink"/>
+            <w:rStyle w:val="Hiperligao"/>
             <w:noProof/>
             <w:lang w:val="en-US"/>
           </w:rPr>
@@ -2109,7 +2033,7 @@
     </w:p>
     <w:p>
       <w:pPr>
-        <w:pStyle w:val="TableofFigures"/>
+        <w:pStyle w:val="ndicedeilustraes"/>
         <w:tabs>
           <w:tab w:val="right" w:leader="dot" w:pos="8494"/>
         </w:tabs>
@@ -2122,7 +2046,7 @@
       <w:hyperlink w:anchor="_Toc351316546" w:history="1">
         <w:r>
           <w:rPr>
-            <w:rStyle w:val="Hyperlink"/>
+            <w:rStyle w:val="Hiperligao"/>
             <w:noProof/>
             <w:lang w:val="en-US"/>
           </w:rPr>
@@ -2194,7 +2118,7 @@
     <w:p/>
     <w:tbl>
       <w:tblPr>
-        <w:tblStyle w:val="TableGrid"/>
+        <w:tblStyle w:val="Tabelacomgrelha"/>
         <w:tblW w:w="9606" w:type="dxa"/>
         <w:tblLook w:val="04A0" w:firstRow="1" w:lastRow="0" w:firstColumn="1" w:lastColumn="0" w:noHBand="0" w:noVBand="1"/>
       </w:tblPr>
@@ -2362,7 +2286,7 @@
             <w:sdtContent>
               <w:p>
                 <w:pPr>
-                  <w:pStyle w:val="NoSpacing"/>
+                  <w:pStyle w:val="SemEspaamento"/>
                   <w:jc w:val="center"/>
                   <w:rPr>
                     <w:rFonts w:eastAsiaTheme="minorHAnsi"/>
@@ -2446,7 +2370,7 @@
           </w:tcPr>
           <w:p>
             <w:pPr>
-              <w:pStyle w:val="NoSpacing"/>
+              <w:pStyle w:val="SemEspaamento"/>
               <w:jc w:val="center"/>
               <w:rPr>
                 <w:rFonts w:eastAsiaTheme="minorHAnsi"/>
@@ -2478,16 +2402,8 @@
               <w:rPr>
                 <w:lang w:val="en-US"/>
               </w:rPr>
-              <w:t xml:space="preserve">Filipe </w:t>
-            </w:r>
-            <w:proofErr w:type="spellStart"/>
-            <w:r>
-              <w:rPr>
-                <w:lang w:val="en-US"/>
-              </w:rPr>
-              <w:t>Brandão</w:t>
-            </w:r>
-            <w:proofErr w:type="spellEnd"/>
+              <w:t>Filipe Brandão</w:t>
+            </w:r>
           </w:p>
         </w:tc>
         <w:tc>
@@ -2541,7 +2457,7 @@
           </w:tcPr>
           <w:p>
             <w:pPr>
-              <w:pStyle w:val="NoSpacing"/>
+              <w:pStyle w:val="SemEspaamento"/>
               <w:jc w:val="center"/>
               <w:rPr>
                 <w:rFonts w:eastAsiaTheme="minorHAnsi"/>
@@ -2569,19 +2485,11 @@
                 <w:lang w:val="en-US"/>
               </w:rPr>
             </w:pPr>
-            <w:proofErr w:type="spellStart"/>
-            <w:r>
-              <w:rPr>
-                <w:lang w:val="en-US"/>
-              </w:rPr>
-              <w:t>Mário</w:t>
-            </w:r>
-            <w:proofErr w:type="spellEnd"/>
-            <w:r>
-              <w:rPr>
-                <w:lang w:val="en-US"/>
-              </w:rPr>
-              <w:t xml:space="preserve"> Oliveira</w:t>
+            <w:r>
+              <w:rPr>
+                <w:lang w:val="en-US"/>
+              </w:rPr>
+              <w:t>Mário Oliveira</w:t>
             </w:r>
           </w:p>
         </w:tc>
@@ -2636,7 +2544,7 @@
           </w:tcPr>
           <w:p>
             <w:pPr>
-              <w:pStyle w:val="NoSpacing"/>
+              <w:pStyle w:val="SemEspaamento"/>
               <w:jc w:val="center"/>
               <w:rPr>
                 <w:rFonts w:eastAsiaTheme="minorHAnsi"/>
@@ -2712,8 +2620,6 @@
               </w:rPr>
               <w:t>Contributor</w:t>
             </w:r>
-            <w:bookmarkStart w:id="0" w:name="_GoBack"/>
-            <w:bookmarkEnd w:id="0"/>
           </w:p>
         </w:tc>
       </w:tr>
@@ -2725,13 +2631,20 @@
           </w:tcPr>
           <w:p>
             <w:pPr>
-              <w:pStyle w:val="NoSpacing"/>
+              <w:pStyle w:val="SemEspaamento"/>
               <w:jc w:val="center"/>
               <w:rPr>
                 <w:rFonts w:eastAsiaTheme="minorHAnsi"/>
                 <w:lang w:val="en-US"/>
               </w:rPr>
             </w:pPr>
+            <w:r>
+              <w:rPr>
+                <w:rFonts w:eastAsiaTheme="minorHAnsi"/>
+                <w:lang w:val="en-US"/>
+              </w:rPr>
+              <w:t>18-03-2013</w:t>
+            </w:r>
           </w:p>
         </w:tc>
         <w:tc>
@@ -2746,6 +2659,12 @@
                 <w:lang w:val="en-US"/>
               </w:rPr>
             </w:pPr>
+            <w:r>
+              <w:rPr>
+                <w:lang w:val="en-US"/>
+              </w:rPr>
+              <w:t>David Silva</w:t>
+            </w:r>
           </w:p>
         </w:tc>
         <w:tc>
@@ -2761,6 +2680,18 @@
                 <w:lang w:val="en-US"/>
               </w:rPr>
             </w:pPr>
+            <w:r>
+              <w:rPr>
+                <w:lang w:val="en-US"/>
+              </w:rPr>
+              <w:t>a</w:t>
+            </w:r>
+            <w:r>
+              <w:rPr>
+                <w:lang w:val="en-US"/>
+              </w:rPr>
+              <w:t>21170222@alunos.isec.pt</w:t>
+            </w:r>
           </w:p>
         </w:tc>
         <w:tc>
@@ -2776,6 +2707,12 @@
                 <w:lang w:val="en-US"/>
               </w:rPr>
             </w:pPr>
+            <w:r>
+              <w:rPr>
+                <w:lang w:val="en-US"/>
+              </w:rPr>
+              <w:t>Contributor</w:t>
+            </w:r>
           </w:p>
         </w:tc>
       </w:tr>
@@ -2787,7 +2724,7 @@
           </w:tcPr>
           <w:p>
             <w:pPr>
-              <w:pStyle w:val="NoSpacing"/>
+              <w:pStyle w:val="SemEspaamento"/>
               <w:jc w:val="center"/>
               <w:rPr>
                 <w:rFonts w:eastAsiaTheme="minorHAnsi"/>
@@ -2849,7 +2786,7 @@
           </w:tcPr>
           <w:p>
             <w:pPr>
-              <w:pStyle w:val="NoSpacing"/>
+              <w:pStyle w:val="SemEspaamento"/>
               <w:jc w:val="center"/>
               <w:rPr>
                 <w:rFonts w:eastAsiaTheme="minorHAnsi"/>
@@ -2906,12 +2843,12 @@
     </w:tbl>
     <w:p>
       <w:pPr>
-        <w:pStyle w:val="Caption"/>
-        <w:rPr>
-          <w:lang w:val="en-US"/>
-        </w:rPr>
-      </w:pPr>
-      <w:bookmarkStart w:id="1" w:name="_Toc351316544"/>
+        <w:pStyle w:val="Legenda"/>
+        <w:rPr>
+          <w:lang w:val="en-US"/>
+        </w:rPr>
+      </w:pPr>
+      <w:bookmarkStart w:id="0" w:name="_Toc351316544"/>
       <w:r>
         <w:rPr>
           <w:lang w:val="en-US"/>
@@ -2962,7 +2899,7 @@
         </w:rPr>
         <w:t>Contributors</w:t>
       </w:r>
-      <w:bookmarkEnd w:id="1"/>
+      <w:bookmarkEnd w:id="0"/>
     </w:p>
     <w:p>
       <w:pPr>
@@ -2973,7 +2910,7 @@
     </w:p>
     <w:tbl>
       <w:tblPr>
-        <w:tblStyle w:val="TableGrid"/>
+        <w:tblStyle w:val="Tabelacomgrelha"/>
         <w:tblW w:w="9607" w:type="dxa"/>
         <w:tblLook w:val="04A0" w:firstRow="1" w:lastRow="0" w:firstColumn="1" w:lastColumn="0" w:noHBand="0" w:noVBand="1"/>
       </w:tblPr>
@@ -3195,7 +3132,7 @@
             <w:sdtContent>
               <w:p>
                 <w:pPr>
-                  <w:pStyle w:val="NoSpacing"/>
+                  <w:pStyle w:val="SemEspaamento"/>
                   <w:jc w:val="center"/>
                   <w:rPr>
                     <w:rFonts w:eastAsiaTheme="minorHAnsi"/>
@@ -3321,7 +3258,7 @@
           </w:tcPr>
           <w:p>
             <w:pPr>
-              <w:pStyle w:val="NoSpacing"/>
+              <w:pStyle w:val="SemEspaamento"/>
               <w:jc w:val="center"/>
               <w:rPr>
                 <w:rFonts w:eastAsiaTheme="minorHAnsi"/>
@@ -3373,16 +3310,8 @@
               <w:rPr>
                 <w:lang w:val="en-US"/>
               </w:rPr>
-              <w:t xml:space="preserve">Filipe </w:t>
-            </w:r>
-            <w:proofErr w:type="spellStart"/>
-            <w:r>
-              <w:rPr>
-                <w:lang w:val="en-US"/>
-              </w:rPr>
-              <w:t>Brandão</w:t>
-            </w:r>
-            <w:proofErr w:type="spellEnd"/>
+              <w:t>Filipe Brandão</w:t>
+            </w:r>
           </w:p>
         </w:tc>
         <w:tc>
@@ -3448,7 +3377,7 @@
           </w:tcPr>
           <w:p>
             <w:pPr>
-              <w:pStyle w:val="NoSpacing"/>
+              <w:pStyle w:val="SemEspaamento"/>
               <w:jc w:val="center"/>
               <w:rPr>
                 <w:rFonts w:eastAsiaTheme="minorHAnsi"/>
@@ -3566,7 +3495,7 @@
           </w:tcPr>
           <w:p>
             <w:pPr>
-              <w:pStyle w:val="NoSpacing"/>
+              <w:pStyle w:val="SemEspaamento"/>
               <w:jc w:val="center"/>
               <w:rPr>
                 <w:rFonts w:eastAsiaTheme="minorHAnsi"/>
@@ -3618,16 +3547,8 @@
               <w:rPr>
                 <w:lang w:val="en-US"/>
               </w:rPr>
-              <w:t xml:space="preserve">Filipe </w:t>
-            </w:r>
-            <w:proofErr w:type="spellStart"/>
-            <w:r>
-              <w:rPr>
-                <w:lang w:val="en-US"/>
-              </w:rPr>
-              <w:t>Brandão</w:t>
-            </w:r>
-            <w:proofErr w:type="spellEnd"/>
+              <w:t>Filipe Brandão</w:t>
+            </w:r>
           </w:p>
         </w:tc>
         <w:tc>
@@ -3693,7 +3614,7 @@
           </w:tcPr>
           <w:p>
             <w:pPr>
-              <w:pStyle w:val="NoSpacing"/>
+              <w:pStyle w:val="SemEspaamento"/>
               <w:jc w:val="center"/>
               <w:rPr>
                 <w:rFonts w:eastAsiaTheme="minorHAnsi"/>
@@ -3741,19 +3662,11 @@
                 <w:lang w:val="en-US"/>
               </w:rPr>
             </w:pPr>
-            <w:proofErr w:type="spellStart"/>
-            <w:r>
-              <w:rPr>
-                <w:lang w:val="en-US"/>
-              </w:rPr>
-              <w:t>Mário</w:t>
-            </w:r>
-            <w:proofErr w:type="spellEnd"/>
-            <w:r>
-              <w:rPr>
-                <w:lang w:val="en-US"/>
-              </w:rPr>
-              <w:t xml:space="preserve"> Oliveira</w:t>
+            <w:r>
+              <w:rPr>
+                <w:lang w:val="en-US"/>
+              </w:rPr>
+              <w:t>Mário Oliveira</w:t>
             </w:r>
           </w:p>
         </w:tc>
@@ -3821,7 +3734,7 @@
           </w:tcPr>
           <w:p>
             <w:pPr>
-              <w:pStyle w:val="NoSpacing"/>
+              <w:pStyle w:val="SemEspaamento"/>
               <w:jc w:val="center"/>
               <w:rPr>
                 <w:rFonts w:eastAsiaTheme="minorHAnsi"/>
@@ -3873,16 +3786,8 @@
               <w:rPr>
                 <w:lang w:val="en-US"/>
               </w:rPr>
-              <w:t xml:space="preserve">Filipe </w:t>
-            </w:r>
-            <w:proofErr w:type="spellStart"/>
-            <w:r>
-              <w:rPr>
-                <w:lang w:val="en-US"/>
-              </w:rPr>
-              <w:t>Brandão</w:t>
-            </w:r>
-            <w:proofErr w:type="spellEnd"/>
+              <w:t>Filipe Brandão</w:t>
+            </w:r>
           </w:p>
         </w:tc>
         <w:tc>
@@ -3949,7 +3854,7 @@
           </w:tcPr>
           <w:p>
             <w:pPr>
-              <w:pStyle w:val="NoSpacing"/>
+              <w:pStyle w:val="SemEspaamento"/>
               <w:jc w:val="center"/>
               <w:rPr>
                 <w:rFonts w:eastAsiaTheme="minorHAnsi"/>
@@ -4069,13 +3974,20 @@
           </w:tcPr>
           <w:p>
             <w:pPr>
-              <w:pStyle w:val="NoSpacing"/>
+              <w:pStyle w:val="SemEspaamento"/>
               <w:jc w:val="center"/>
               <w:rPr>
                 <w:rFonts w:eastAsiaTheme="minorHAnsi"/>
                 <w:lang w:val="en-US"/>
               </w:rPr>
             </w:pPr>
+            <w:r>
+              <w:rPr>
+                <w:rFonts w:eastAsiaTheme="minorHAnsi"/>
+                <w:lang w:val="en-US"/>
+              </w:rPr>
+              <w:t>18-03-2013</w:t>
+            </w:r>
           </w:p>
         </w:tc>
         <w:tc>
@@ -4090,6 +4002,12 @@
                 <w:lang w:val="en-US"/>
               </w:rPr>
             </w:pPr>
+            <w:r>
+              <w:rPr>
+                <w:lang w:val="en-US"/>
+              </w:rPr>
+              <w:t>Approval</w:t>
+            </w:r>
           </w:p>
         </w:tc>
         <w:tc>
@@ -4118,6 +4036,12 @@
                 <w:lang w:val="en-US"/>
               </w:rPr>
             </w:pPr>
+            <w:r>
+              <w:rPr>
+                <w:lang w:val="en-US"/>
+              </w:rPr>
+              <w:t>0.3</w:t>
+            </w:r>
           </w:p>
         </w:tc>
         <w:tc>
@@ -4132,6 +4056,12 @@
                 <w:lang w:val="en-US"/>
               </w:rPr>
             </w:pPr>
+            <w:r>
+              <w:rPr>
+                <w:lang w:val="en-US"/>
+              </w:rPr>
+              <w:t>David Silva</w:t>
+            </w:r>
           </w:p>
         </w:tc>
         <w:tc>
@@ -4147,6 +4077,12 @@
                 <w:lang w:val="en-US"/>
               </w:rPr>
             </w:pPr>
+            <w:r>
+              <w:rPr>
+                <w:lang w:val="en-US"/>
+              </w:rPr>
+              <w:t>Ready for approval</w:t>
+            </w:r>
           </w:p>
         </w:tc>
       </w:tr>
@@ -4158,13 +4094,20 @@
           </w:tcPr>
           <w:p>
             <w:pPr>
-              <w:pStyle w:val="NoSpacing"/>
+              <w:pStyle w:val="SemEspaamento"/>
               <w:jc w:val="center"/>
               <w:rPr>
                 <w:rFonts w:eastAsiaTheme="minorHAnsi"/>
                 <w:lang w:val="en-US"/>
               </w:rPr>
             </w:pPr>
+            <w:r>
+              <w:rPr>
+                <w:rFonts w:eastAsiaTheme="minorHAnsi"/>
+                <w:lang w:val="en-US"/>
+              </w:rPr>
+              <w:t>18-03-2013</w:t>
+            </w:r>
           </w:p>
         </w:tc>
         <w:tc>
@@ -4179,6 +4122,12 @@
                 <w:lang w:val="en-US"/>
               </w:rPr>
             </w:pPr>
+            <w:r>
+              <w:rPr>
+                <w:lang w:val="en-US"/>
+              </w:rPr>
+              <w:t>Changing State</w:t>
+            </w:r>
           </w:p>
         </w:tc>
         <w:tc>
@@ -4193,6 +4142,12 @@
                 <w:lang w:val="en-US"/>
               </w:rPr>
             </w:pPr>
+            <w:r>
+              <w:rPr>
+                <w:lang w:val="en-US"/>
+              </w:rPr>
+              <w:t>Filipe Brandão</w:t>
+            </w:r>
           </w:p>
         </w:tc>
         <w:tc>
@@ -4207,6 +4162,12 @@
                 <w:lang w:val="en-US"/>
               </w:rPr>
             </w:pPr>
+            <w:r>
+              <w:rPr>
+                <w:lang w:val="en-US"/>
+              </w:rPr>
+              <w:t>1.0</w:t>
+            </w:r>
           </w:p>
         </w:tc>
         <w:tc>
@@ -4233,9 +4194,18 @@
               <w:keepNext/>
               <w:jc w:val="center"/>
               <w:rPr>
-                <w:lang w:val="en-US"/>
-              </w:rPr>
-            </w:pPr>
+                <w:u w:val="single"/>
+                <w:lang w:val="en-US"/>
+              </w:rPr>
+            </w:pPr>
+            <w:r>
+              <w:rPr>
+                <w:lang w:val="en-US"/>
+              </w:rPr>
+              <w:t>Baselined</w:t>
+            </w:r>
+            <w:bookmarkStart w:id="1" w:name="_GoBack"/>
+            <w:bookmarkEnd w:id="1"/>
           </w:p>
         </w:tc>
       </w:tr>
@@ -4247,7 +4217,7 @@
           </w:tcPr>
           <w:p>
             <w:pPr>
-              <w:pStyle w:val="NoSpacing"/>
+              <w:pStyle w:val="SemEspaamento"/>
               <w:jc w:val="center"/>
               <w:rPr>
                 <w:rFonts w:eastAsiaTheme="minorHAnsi"/>
@@ -4336,7 +4306,7 @@
           </w:tcPr>
           <w:p>
             <w:pPr>
-              <w:pStyle w:val="NoSpacing"/>
+              <w:pStyle w:val="SemEspaamento"/>
               <w:jc w:val="center"/>
               <w:rPr>
                 <w:rFonts w:eastAsiaTheme="minorHAnsi"/>
@@ -4425,7 +4395,7 @@
           </w:tcPr>
           <w:p>
             <w:pPr>
-              <w:pStyle w:val="NoSpacing"/>
+              <w:pStyle w:val="SemEspaamento"/>
               <w:jc w:val="center"/>
               <w:rPr>
                 <w:rFonts w:eastAsiaTheme="minorHAnsi"/>
@@ -4509,7 +4479,7 @@
     </w:tbl>
     <w:p>
       <w:pPr>
-        <w:pStyle w:val="Caption"/>
+        <w:pStyle w:val="Legenda"/>
         <w:rPr>
           <w:lang w:val="en-US"/>
         </w:rPr>
@@ -4578,7 +4548,7 @@
     </w:p>
     <w:p>
       <w:pPr>
-        <w:pStyle w:val="Heading1"/>
+        <w:pStyle w:val="Cabealho1"/>
         <w:numPr>
           <w:ilvl w:val="0"/>
           <w:numId w:val="1"/>
@@ -4606,7 +4576,7 @@
     </w:p>
     <w:p>
       <w:pPr>
-        <w:pStyle w:val="Heading1"/>
+        <w:pStyle w:val="Cabealho1"/>
         <w:numPr>
           <w:ilvl w:val="1"/>
           <w:numId w:val="1"/>
@@ -4633,7 +4603,7 @@
     </w:p>
     <w:p>
       <w:pPr>
-        <w:pStyle w:val="ListParagraph"/>
+        <w:pStyle w:val="PargrafodaLista"/>
         <w:numPr>
           <w:ilvl w:val="0"/>
           <w:numId w:val="5"/>
@@ -4657,7 +4627,7 @@
     </w:p>
     <w:p>
       <w:pPr>
-        <w:pStyle w:val="ListParagraph"/>
+        <w:pStyle w:val="PargrafodaLista"/>
         <w:numPr>
           <w:ilvl w:val="0"/>
           <w:numId w:val="5"/>
@@ -4675,7 +4645,7 @@
     </w:p>
     <w:p>
       <w:pPr>
-        <w:pStyle w:val="ListParagraph"/>
+        <w:pStyle w:val="PargrafodaLista"/>
         <w:numPr>
           <w:ilvl w:val="0"/>
           <w:numId w:val="5"/>
@@ -4693,7 +4663,7 @@
     </w:p>
     <w:p>
       <w:pPr>
-        <w:pStyle w:val="ListParagraph"/>
+        <w:pStyle w:val="PargrafodaLista"/>
         <w:numPr>
           <w:ilvl w:val="0"/>
           <w:numId w:val="5"/>
@@ -4717,7 +4687,7 @@
     </w:p>
     <w:p>
       <w:pPr>
-        <w:pStyle w:val="ListParagraph"/>
+        <w:pStyle w:val="PargrafodaLista"/>
         <w:numPr>
           <w:ilvl w:val="0"/>
           <w:numId w:val="5"/>
@@ -4730,6 +4700,24 @@
         <w:rPr>
           <w:lang w:val="en-US"/>
         </w:rPr>
+        <w:t>Continuation of Project Assessment and Control Process</w:t>
+      </w:r>
+    </w:p>
+    <w:p>
+      <w:pPr>
+        <w:pStyle w:val="PargrafodaLista"/>
+        <w:numPr>
+          <w:ilvl w:val="0"/>
+          <w:numId w:val="5"/>
+        </w:numPr>
+        <w:rPr>
+          <w:lang w:val="en-US"/>
+        </w:rPr>
+      </w:pPr>
+      <w:r>
+        <w:rPr>
+          <w:lang w:val="en-US"/>
+        </w:rPr>
         <w:t>Dashboard updated with project, client</w:t>
       </w:r>
       <w:r>
@@ -4741,7 +4729,7 @@
     </w:p>
     <w:p>
       <w:pPr>
-        <w:pStyle w:val="Heading1"/>
+        <w:pStyle w:val="Cabealho1"/>
         <w:numPr>
           <w:ilvl w:val="1"/>
           <w:numId w:val="1"/>
@@ -4873,7 +4861,7 @@
     </w:p>
     <w:p>
       <w:pPr>
-        <w:pStyle w:val="Heading1"/>
+        <w:pStyle w:val="Cabealho1"/>
         <w:numPr>
           <w:ilvl w:val="1"/>
           <w:numId w:val="1"/>
@@ -4893,7 +4881,7 @@
     </w:p>
     <w:p>
       <w:pPr>
-        <w:pStyle w:val="ListParagraph"/>
+        <w:pStyle w:val="PargrafodaLista"/>
         <w:numPr>
           <w:ilvl w:val="0"/>
           <w:numId w:val="4"/>
@@ -4926,24 +4914,16 @@
         </w:rPr>
         <w:t xml:space="preserve">is </w:t>
       </w:r>
-      <w:proofErr w:type="spellStart"/>
-      <w:r>
-        <w:rPr>
-          <w:lang w:val="en-US"/>
-        </w:rPr>
-        <w:t>baselined</w:t>
-      </w:r>
-      <w:proofErr w:type="spellEnd"/>
-      <w:r>
-        <w:rPr>
-          <w:lang w:val="en-US"/>
-        </w:rPr>
-        <w:t>.</w:t>
-      </w:r>
-    </w:p>
-    <w:p>
-      <w:pPr>
-        <w:pStyle w:val="ListParagraph"/>
+      <w:r>
+        <w:rPr>
+          <w:lang w:val="en-US"/>
+        </w:rPr>
+        <w:t>baselined.</w:t>
+      </w:r>
+    </w:p>
+    <w:p>
+      <w:pPr>
+        <w:pStyle w:val="PargrafodaLista"/>
         <w:numPr>
           <w:ilvl w:val="0"/>
           <w:numId w:val="4"/>
@@ -4979,7 +4959,7 @@
     </w:p>
     <w:p>
       <w:pPr>
-        <w:pStyle w:val="ListParagraph"/>
+        <w:pStyle w:val="PargrafodaLista"/>
         <w:numPr>
           <w:ilvl w:val="0"/>
           <w:numId w:val="4"/>
@@ -5003,7 +4983,7 @@
     </w:p>
     <w:p>
       <w:pPr>
-        <w:pStyle w:val="ListParagraph"/>
+        <w:pStyle w:val="PargrafodaLista"/>
         <w:numPr>
           <w:ilvl w:val="0"/>
           <w:numId w:val="4"/>
@@ -5046,7 +5026,7 @@
     </w:p>
     <w:p>
       <w:pPr>
-        <w:pStyle w:val="Heading1"/>
+        <w:pStyle w:val="Cabealho1"/>
         <w:numPr>
           <w:ilvl w:val="0"/>
           <w:numId w:val="1"/>
@@ -5087,7 +5067,7 @@
     </w:p>
     <w:p>
       <w:pPr>
-        <w:pStyle w:val="ListParagraph"/>
+        <w:pStyle w:val="PargrafodaLista"/>
         <w:numPr>
           <w:ilvl w:val="0"/>
           <w:numId w:val="2"/>
@@ -5106,7 +5086,7 @@
     </w:p>
     <w:p>
       <w:pPr>
-        <w:pStyle w:val="ListParagraph"/>
+        <w:pStyle w:val="PargrafodaLista"/>
         <w:numPr>
           <w:ilvl w:val="0"/>
           <w:numId w:val="2"/>
@@ -5137,7 +5117,7 @@
     </w:p>
     <w:p>
       <w:pPr>
-        <w:pStyle w:val="ListParagraph"/>
+        <w:pStyle w:val="PargrafodaLista"/>
         <w:numPr>
           <w:ilvl w:val="1"/>
           <w:numId w:val="2"/>
@@ -5156,7 +5136,7 @@
     </w:p>
     <w:p>
       <w:pPr>
-        <w:pStyle w:val="ListParagraph"/>
+        <w:pStyle w:val="PargrafodaLista"/>
         <w:numPr>
           <w:ilvl w:val="0"/>
           <w:numId w:val="2"/>
@@ -5187,7 +5167,7 @@
     </w:p>
     <w:p>
       <w:pPr>
-        <w:pStyle w:val="Heading1"/>
+        <w:pStyle w:val="Cabealho1"/>
         <w:numPr>
           <w:ilvl w:val="0"/>
           <w:numId w:val="1"/>
@@ -5201,27 +5181,13 @@
         <w:rPr>
           <w:lang w:val="en-US"/>
         </w:rPr>
-        <w:t xml:space="preserve">Plans </w:t>
-      </w:r>
-      <w:proofErr w:type="gramStart"/>
-      <w:r>
-        <w:rPr>
-          <w:lang w:val="en-US"/>
-        </w:rPr>
-        <w:t>For</w:t>
-      </w:r>
-      <w:proofErr w:type="gramEnd"/>
-      <w:r>
-        <w:rPr>
-          <w:lang w:val="en-US"/>
-        </w:rPr>
-        <w:t xml:space="preserve"> Next Week</w:t>
+        <w:t>Plans For Next Week</w:t>
       </w:r>
       <w:bookmarkEnd w:id="8"/>
     </w:p>
     <w:p>
       <w:pPr>
-        <w:pStyle w:val="ListParagraph"/>
+        <w:pStyle w:val="PargrafodaLista"/>
         <w:numPr>
           <w:ilvl w:val="0"/>
           <w:numId w:val="3"/>
@@ -5240,7 +5206,7 @@
     </w:p>
     <w:p>
       <w:pPr>
-        <w:pStyle w:val="ListParagraph"/>
+        <w:pStyle w:val="PargrafodaLista"/>
         <w:numPr>
           <w:ilvl w:val="1"/>
           <w:numId w:val="3"/>
@@ -5259,7 +5225,7 @@
     </w:p>
     <w:p>
       <w:pPr>
-        <w:pStyle w:val="ListParagraph"/>
+        <w:pStyle w:val="PargrafodaLista"/>
         <w:numPr>
           <w:ilvl w:val="0"/>
           <w:numId w:val="3"/>
@@ -5278,7 +5244,7 @@
     </w:p>
     <w:p>
       <w:pPr>
-        <w:pStyle w:val="ListParagraph"/>
+        <w:pStyle w:val="PargrafodaLista"/>
         <w:numPr>
           <w:ilvl w:val="0"/>
           <w:numId w:val="3"/>
@@ -5303,7 +5269,7 @@
     </w:p>
     <w:p>
       <w:pPr>
-        <w:pStyle w:val="ListParagraph"/>
+        <w:pStyle w:val="PargrafodaLista"/>
         <w:numPr>
           <w:ilvl w:val="0"/>
           <w:numId w:val="3"/>
@@ -5346,7 +5312,7 @@
     </w:p>
     <w:p>
       <w:pPr>
-        <w:pStyle w:val="ListParagraph"/>
+        <w:pStyle w:val="PargrafodaLista"/>
         <w:numPr>
           <w:ilvl w:val="0"/>
           <w:numId w:val="3"/>
@@ -5371,7 +5337,7 @@
     </w:p>
     <w:p>
       <w:pPr>
-        <w:pStyle w:val="Heading1"/>
+        <w:pStyle w:val="Cabealho1"/>
         <w:numPr>
           <w:ilvl w:val="0"/>
           <w:numId w:val="1"/>
@@ -5391,7 +5357,7 @@
     </w:p>
     <w:p>
       <w:pPr>
-        <w:pStyle w:val="Heading1"/>
+        <w:pStyle w:val="Cabealho1"/>
         <w:numPr>
           <w:ilvl w:val="1"/>
           <w:numId w:val="1"/>
@@ -5478,7 +5444,7 @@
     </w:p>
     <w:p>
       <w:pPr>
-        <w:pStyle w:val="Caption"/>
+        <w:pStyle w:val="Legenda"/>
         <w:jc w:val="center"/>
         <w:rPr>
           <w:lang w:val="en-US"/>
@@ -5568,7 +5534,7 @@
     </w:p>
     <w:p>
       <w:pPr>
-        <w:pStyle w:val="Heading1"/>
+        <w:pStyle w:val="Cabealho1"/>
         <w:numPr>
           <w:ilvl w:val="1"/>
           <w:numId w:val="1"/>
@@ -5661,7 +5627,7 @@
     </w:p>
     <w:p>
       <w:pPr>
-        <w:pStyle w:val="Caption"/>
+        <w:pStyle w:val="Legenda"/>
         <w:jc w:val="center"/>
         <w:rPr>
           <w:color w:val="000000"/>
@@ -5674,71 +5640,29 @@
       <w:r>
         <w:t xml:space="preserve">Figure </w:t>
       </w:r>
-      <w:r>
-        <w:fldChar w:fldCharType="begin"/>
-      </w:r>
-      <w:r>
-        <w:instrText xml:space="preserve"> SEQ Figure \* ARABIC </w:instrText>
-      </w:r>
-      <w:r>
-        <w:fldChar w:fldCharType="separate"/>
-      </w:r>
-      <w:r>
-        <w:rPr>
-          <w:noProof/>
-        </w:rPr>
-        <w:t>2</w:t>
-      </w:r>
-      <w:r>
-        <w:rPr>
-          <w:noProof/>
-        </w:rPr>
-        <w:fldChar w:fldCharType="end"/>
-      </w:r>
-      <w:r>
-        <w:t xml:space="preserve"> - </w:t>
-      </w:r>
-      <w:proofErr w:type="spellStart"/>
-      <w:r>
-        <w:t>Effort</w:t>
-      </w:r>
-      <w:proofErr w:type="spellEnd"/>
-      <w:r>
-        <w:t xml:space="preserve"> </w:t>
-      </w:r>
-      <w:proofErr w:type="spellStart"/>
-      <w:r>
-        <w:t>by</w:t>
-      </w:r>
-      <w:proofErr w:type="spellEnd"/>
-      <w:r>
-        <w:t xml:space="preserve"> </w:t>
-      </w:r>
-      <w:proofErr w:type="spellStart"/>
-      <w:r>
-        <w:t>task</w:t>
-      </w:r>
-      <w:proofErr w:type="spellEnd"/>
-      <w:r>
-        <w:t xml:space="preserve"> </w:t>
-      </w:r>
-      <w:proofErr w:type="spellStart"/>
-      <w:r>
-        <w:t>type</w:t>
+      <w:fldSimple w:instr=" SEQ Figure \* ARABIC ">
+        <w:r>
+          <w:rPr>
+            <w:noProof/>
+          </w:rPr>
+          <w:t>2</w:t>
+        </w:r>
+      </w:fldSimple>
+      <w:r>
+        <w:t xml:space="preserve"> - Effort by task type</w:t>
       </w:r>
       <w:bookmarkEnd w:id="13"/>
-      <w:proofErr w:type="spellEnd"/>
-    </w:p>
-    <w:p>
-      <w:pPr>
-        <w:rPr>
-          <w:lang w:val="en-US"/>
-        </w:rPr>
-      </w:pPr>
-    </w:p>
-    <w:p>
-      <w:pPr>
-        <w:pStyle w:val="Heading1"/>
+    </w:p>
+    <w:p>
+      <w:pPr>
+        <w:rPr>
+          <w:lang w:val="en-US"/>
+        </w:rPr>
+      </w:pPr>
+    </w:p>
+    <w:p>
+      <w:pPr>
+        <w:pStyle w:val="Cabealho1"/>
         <w:numPr>
           <w:ilvl w:val="1"/>
           <w:numId w:val="1"/>
@@ -5823,7 +5747,7 @@
     </w:p>
     <w:p>
       <w:pPr>
-        <w:pStyle w:val="Caption"/>
+        <w:pStyle w:val="Legenda"/>
         <w:jc w:val="center"/>
         <w:rPr>
           <w:color w:val="000000"/>
@@ -5836,36 +5760,18 @@
       <w:r>
         <w:t xml:space="preserve">Figure </w:t>
       </w:r>
-      <w:r>
-        <w:fldChar w:fldCharType="begin"/>
-      </w:r>
-      <w:r>
-        <w:instrText xml:space="preserve"> SEQ Figure \* ARABIC </w:instrText>
-      </w:r>
-      <w:r>
-        <w:fldChar w:fldCharType="separate"/>
-      </w:r>
-      <w:r>
-        <w:rPr>
-          <w:noProof/>
-        </w:rPr>
-        <w:t>3</w:t>
-      </w:r>
-      <w:r>
-        <w:rPr>
-          <w:noProof/>
-        </w:rPr>
-        <w:fldChar w:fldCharType="end"/>
-      </w:r>
-      <w:r>
-        <w:t xml:space="preserve"> - Individual </w:t>
-      </w:r>
-      <w:proofErr w:type="spellStart"/>
-      <w:r>
-        <w:t>Effort</w:t>
+      <w:fldSimple w:instr=" SEQ Figure \* ARABIC ">
+        <w:r>
+          <w:rPr>
+            <w:noProof/>
+          </w:rPr>
+          <w:t>3</w:t>
+        </w:r>
+      </w:fldSimple>
+      <w:r>
+        <w:t xml:space="preserve"> - Individual Effort</w:t>
       </w:r>
       <w:bookmarkEnd w:id="15"/>
-      <w:proofErr w:type="spellEnd"/>
     </w:p>
     <w:p>
       <w:pPr>
@@ -5889,7 +5795,7 @@
     </w:p>
     <w:tbl>
       <w:tblPr>
-        <w:tblStyle w:val="TableGrid"/>
+        <w:tblStyle w:val="Tabelacomgrelha"/>
         <w:tblW w:w="0" w:type="auto"/>
         <w:jc w:val="center"/>
         <w:tblLook w:val="04A0" w:firstRow="1" w:lastRow="0" w:firstColumn="1" w:lastColumn="0" w:noHBand="0" w:noVBand="1"/>
@@ -6198,7 +6104,7 @@
     </w:tbl>
     <w:p>
       <w:pPr>
-        <w:pStyle w:val="Caption"/>
+        <w:pStyle w:val="Legenda"/>
         <w:jc w:val="center"/>
         <w:rPr>
           <w:lang w:val="en-US"/>
@@ -6243,7 +6149,7 @@
     </w:p>
     <w:p>
       <w:pPr>
-        <w:pStyle w:val="Heading1"/>
+        <w:pStyle w:val="Cabealho1"/>
         <w:numPr>
           <w:ilvl w:val="0"/>
           <w:numId w:val="1"/>
@@ -6426,29 +6332,7 @@
           <w:shd w:val="clear" w:color="auto" w:fill="FFFFFF"/>
           <w:lang w:val="en-US"/>
         </w:rPr>
-        <w:t xml:space="preserve">David </w:t>
-      </w:r>
-      <w:proofErr w:type="spellStart"/>
-      <w:r>
-        <w:rPr>
-          <w:rFonts w:ascii="Arial" w:hAnsi="Arial" w:cs="Arial"/>
-          <w:b/>
-          <w:color w:val="000000"/>
-          <w:shd w:val="clear" w:color="auto" w:fill="FFFFFF"/>
-          <w:lang w:val="en-US"/>
-        </w:rPr>
-        <w:t>João</w:t>
-      </w:r>
-      <w:proofErr w:type="spellEnd"/>
-      <w:r>
-        <w:rPr>
-          <w:rFonts w:ascii="Arial" w:hAnsi="Arial" w:cs="Arial"/>
-          <w:b/>
-          <w:color w:val="000000"/>
-          <w:shd w:val="clear" w:color="auto" w:fill="FFFFFF"/>
-          <w:lang w:val="en-US"/>
-        </w:rPr>
-        <w:t xml:space="preserve"> - Tasks done</w:t>
+        <w:t>David João - Tasks done</w:t>
       </w:r>
       <w:r>
         <w:rPr>
@@ -6573,29 +6457,7 @@
           <w:shd w:val="clear" w:color="auto" w:fill="FFFFFF"/>
           <w:lang w:val="en-US"/>
         </w:rPr>
-        <w:t xml:space="preserve">Filipe </w:t>
-      </w:r>
-      <w:proofErr w:type="spellStart"/>
-      <w:r>
-        <w:rPr>
-          <w:rFonts w:ascii="Arial" w:hAnsi="Arial" w:cs="Arial"/>
-          <w:b/>
-          <w:color w:val="000000"/>
-          <w:shd w:val="clear" w:color="auto" w:fill="FFFFFF"/>
-          <w:lang w:val="en-US"/>
-        </w:rPr>
-        <w:t>Brandão</w:t>
-      </w:r>
-      <w:proofErr w:type="spellEnd"/>
-      <w:r>
-        <w:rPr>
-          <w:rFonts w:ascii="Arial" w:hAnsi="Arial" w:cs="Arial"/>
-          <w:b/>
-          <w:color w:val="000000"/>
-          <w:shd w:val="clear" w:color="auto" w:fill="FFFFFF"/>
-          <w:lang w:val="en-US"/>
-        </w:rPr>
-        <w:t xml:space="preserve"> - Tasks done</w:t>
+        <w:t>Filipe Brandão - Tasks done</w:t>
       </w:r>
       <w:r>
         <w:rPr>
@@ -6785,7 +6647,6 @@
           <w:lang w:val="en-US"/>
         </w:rPr>
       </w:pPr>
-      <w:proofErr w:type="spellStart"/>
       <w:r>
         <w:rPr>
           <w:rFonts w:ascii="Arial" w:hAnsi="Arial" w:cs="Arial"/>
@@ -6794,40 +6655,7 @@
           <w:shd w:val="clear" w:color="auto" w:fill="FFFFFF"/>
           <w:lang w:val="en-US"/>
         </w:rPr>
-        <w:t>João</w:t>
-      </w:r>
-      <w:proofErr w:type="spellEnd"/>
-      <w:r>
-        <w:rPr>
-          <w:rFonts w:ascii="Arial" w:hAnsi="Arial" w:cs="Arial"/>
-          <w:b/>
-          <w:color w:val="000000"/>
-          <w:shd w:val="clear" w:color="auto" w:fill="FFFFFF"/>
-          <w:lang w:val="en-US"/>
-        </w:rPr>
-        <w:t xml:space="preserve"> </w:t>
-      </w:r>
-      <w:proofErr w:type="spellStart"/>
-      <w:r>
-        <w:rPr>
-          <w:rFonts w:ascii="Arial" w:hAnsi="Arial" w:cs="Arial"/>
-          <w:b/>
-          <w:color w:val="000000"/>
-          <w:shd w:val="clear" w:color="auto" w:fill="FFFFFF"/>
-          <w:lang w:val="en-US"/>
-        </w:rPr>
-        <w:t>Girão</w:t>
-      </w:r>
-      <w:proofErr w:type="spellEnd"/>
-      <w:r>
-        <w:rPr>
-          <w:rFonts w:ascii="Arial" w:hAnsi="Arial" w:cs="Arial"/>
-          <w:b/>
-          <w:color w:val="000000"/>
-          <w:shd w:val="clear" w:color="auto" w:fill="FFFFFF"/>
-          <w:lang w:val="en-US"/>
-        </w:rPr>
-        <w:t xml:space="preserve"> - Tasks done:</w:t>
+        <w:t>João Girão - Tasks done:</w:t>
       </w:r>
     </w:p>
     <w:p>
@@ -6905,19 +6733,8 @@
           <w:shd w:val="clear" w:color="auto" w:fill="FFFFFF"/>
           <w:lang w:val="en-US"/>
         </w:rPr>
-        <w:t xml:space="preserve">Vision and Scope </w:t>
-      </w:r>
-      <w:proofErr w:type="spellStart"/>
-      <w:r>
-        <w:rPr>
-          <w:rFonts w:ascii="Arial" w:hAnsi="Arial" w:cs="Arial"/>
-          <w:color w:val="000000"/>
-          <w:shd w:val="clear" w:color="auto" w:fill="FFFFFF"/>
-          <w:lang w:val="en-US"/>
-        </w:rPr>
-        <w:t>Baselined</w:t>
-      </w:r>
-      <w:proofErr w:type="spellEnd"/>
+        <w:t>Vision and Scope Baselined</w:t>
+      </w:r>
     </w:p>
     <w:p>
       <w:pPr>
@@ -6967,7 +6784,6 @@
           <w:lang w:val="en-US"/>
         </w:rPr>
       </w:pPr>
-      <w:proofErr w:type="spellStart"/>
       <w:r>
         <w:rPr>
           <w:rFonts w:ascii="Arial" w:hAnsi="Arial" w:cs="Arial"/>
@@ -6977,18 +6793,7 @@
           <w:lang w:val="en-US"/>
         </w:rPr>
         <w:lastRenderedPageBreak/>
-        <w:t>João</w:t>
-      </w:r>
-      <w:proofErr w:type="spellEnd"/>
-      <w:r>
-        <w:rPr>
-          <w:rFonts w:ascii="Arial" w:hAnsi="Arial" w:cs="Arial"/>
-          <w:b/>
-          <w:color w:val="000000"/>
-          <w:shd w:val="clear" w:color="auto" w:fill="FFFFFF"/>
-          <w:lang w:val="en-US"/>
-        </w:rPr>
-        <w:t xml:space="preserve"> Martins - Tasks done:</w:t>
+        <w:t>João Martins - Tasks done:</w:t>
       </w:r>
     </w:p>
     <w:p>
@@ -7218,7 +7023,6 @@
           <w:lang w:val="en-US"/>
         </w:rPr>
       </w:pPr>
-      <w:proofErr w:type="spellStart"/>
       <w:r>
         <w:rPr>
           <w:rFonts w:ascii="Arial" w:hAnsi="Arial" w:cs="Arial"/>
@@ -7227,18 +7031,7 @@
           <w:shd w:val="clear" w:color="auto" w:fill="FFFFFF"/>
           <w:lang w:val="en-US"/>
         </w:rPr>
-        <w:t>Mário</w:t>
-      </w:r>
-      <w:proofErr w:type="spellEnd"/>
-      <w:r>
-        <w:rPr>
-          <w:rFonts w:ascii="Arial" w:hAnsi="Arial" w:cs="Arial"/>
-          <w:b/>
-          <w:color w:val="000000"/>
-          <w:shd w:val="clear" w:color="auto" w:fill="FFFFFF"/>
-          <w:lang w:val="en-US"/>
-        </w:rPr>
-        <w:t xml:space="preserve"> Oliveira - Tasks done:</w:t>
+        <w:t>Mário Oliveira - Tasks done:</w:t>
       </w:r>
     </w:p>
     <w:p>
@@ -7599,7 +7392,7 @@
 <w:ftr xmlns:wpc="http://schemas.microsoft.com/office/word/2010/wordprocessingCanvas" xmlns:mc="http://schemas.openxmlformats.org/markup-compatibility/2006" xmlns:o="urn:schemas-microsoft-com:office:office" xmlns:r="http://schemas.openxmlformats.org/officeDocument/2006/relationships" xmlns:m="http://schemas.openxmlformats.org/officeDocument/2006/math" xmlns:v="urn:schemas-microsoft-com:vml" xmlns:wp14="http://schemas.microsoft.com/office/word/2010/wordprocessingDrawing" xmlns:wp="http://schemas.openxmlformats.org/drawingml/2006/wordprocessingDrawing" xmlns:w10="urn:schemas-microsoft-com:office:word" xmlns:w="http://schemas.openxmlformats.org/wordprocessingml/2006/main" xmlns:w14="http://schemas.microsoft.com/office/word/2010/wordml" xmlns:w15="http://schemas.microsoft.com/office/word/2012/wordml" xmlns:wpg="http://schemas.microsoft.com/office/word/2010/wordprocessingGroup" xmlns:wpi="http://schemas.microsoft.com/office/word/2010/wordprocessingInk" xmlns:wne="http://schemas.microsoft.com/office/word/2006/wordml" xmlns:wps="http://schemas.microsoft.com/office/word/2010/wordprocessingShape" mc:Ignorable="w14 w15 wp14">
   <w:p>
     <w:pPr>
-      <w:pStyle w:val="Footer"/>
+      <w:pStyle w:val="Rodap"/>
     </w:pPr>
     <w:r>
       <w:t>Projeto Soft</w:t>
@@ -7610,7 +7403,7 @@
   </w:p>
   <w:p>
     <w:pPr>
-      <w:pStyle w:val="Footer"/>
+      <w:pStyle w:val="Rodap"/>
     </w:pPr>
     <w:sdt>
       <w:sdtPr>
@@ -7621,19 +7414,9 @@
       </w:sdtPr>
       <w:sdtEndPr/>
       <w:sdtContent>
-        <w:proofErr w:type="spellStart"/>
         <w:r>
-          <w:t>Weekly</w:t>
+          <w:t>Weekly Report</w:t>
         </w:r>
-        <w:proofErr w:type="spellEnd"/>
-        <w:r>
-          <w:t xml:space="preserve"> </w:t>
-        </w:r>
-        <w:proofErr w:type="spellStart"/>
-        <w:r>
-          <w:t>Report</w:t>
-        </w:r>
-        <w:proofErr w:type="spellEnd"/>
       </w:sdtContent>
     </w:sdt>
     <w:r>
@@ -7650,7 +7433,7 @@
 <w:ftr xmlns:wpc="http://schemas.microsoft.com/office/word/2010/wordprocessingCanvas" xmlns:mc="http://schemas.openxmlformats.org/markup-compatibility/2006" xmlns:o="urn:schemas-microsoft-com:office:office" xmlns:r="http://schemas.openxmlformats.org/officeDocument/2006/relationships" xmlns:m="http://schemas.openxmlformats.org/officeDocument/2006/math" xmlns:v="urn:schemas-microsoft-com:vml" xmlns:wp14="http://schemas.microsoft.com/office/word/2010/wordprocessingDrawing" xmlns:wp="http://schemas.openxmlformats.org/drawingml/2006/wordprocessingDrawing" xmlns:w10="urn:schemas-microsoft-com:office:word" xmlns:w="http://schemas.openxmlformats.org/wordprocessingml/2006/main" xmlns:w14="http://schemas.microsoft.com/office/word/2010/wordml" xmlns:w15="http://schemas.microsoft.com/office/word/2012/wordml" xmlns:wpg="http://schemas.microsoft.com/office/word/2010/wordprocessingGroup" xmlns:wpi="http://schemas.microsoft.com/office/word/2010/wordprocessingInk" xmlns:wne="http://schemas.microsoft.com/office/word/2006/wordml" xmlns:wps="http://schemas.microsoft.com/office/word/2010/wordprocessingShape" mc:Ignorable="w14 w15 wp14">
   <w:p>
     <w:pPr>
-      <w:pStyle w:val="Footer"/>
+      <w:pStyle w:val="Rodap"/>
     </w:pPr>
     <w:r>
       <w:t>Projeto Software 2013</w:t>
@@ -7664,7 +7447,7 @@
   </w:p>
   <w:p>
     <w:pPr>
-      <w:pStyle w:val="Footer"/>
+      <w:pStyle w:val="Rodap"/>
       <w:tabs>
         <w:tab w:val="clear" w:pos="4252"/>
       </w:tabs>
@@ -7678,19 +7461,9 @@
       </w:sdtPr>
       <w:sdtEndPr/>
       <w:sdtContent>
-        <w:proofErr w:type="spellStart"/>
         <w:r>
-          <w:t>Weekly</w:t>
+          <w:t>Weekly Report</w:t>
         </w:r>
-        <w:proofErr w:type="spellEnd"/>
-        <w:r>
-          <w:t xml:space="preserve"> </w:t>
-        </w:r>
-        <w:proofErr w:type="spellStart"/>
-        <w:r>
-          <w:t>Report</w:t>
-        </w:r>
-        <w:proofErr w:type="spellEnd"/>
       </w:sdtContent>
     </w:sdt>
     <w:r>
@@ -7704,7 +7477,7 @@
 <w:ftr xmlns:wpc="http://schemas.microsoft.com/office/word/2010/wordprocessingCanvas" xmlns:mc="http://schemas.openxmlformats.org/markup-compatibility/2006" xmlns:o="urn:schemas-microsoft-com:office:office" xmlns:r="http://schemas.openxmlformats.org/officeDocument/2006/relationships" xmlns:m="http://schemas.openxmlformats.org/officeDocument/2006/math" xmlns:v="urn:schemas-microsoft-com:vml" xmlns:wp14="http://schemas.microsoft.com/office/word/2010/wordprocessingDrawing" xmlns:wp="http://schemas.openxmlformats.org/drawingml/2006/wordprocessingDrawing" xmlns:w10="urn:schemas-microsoft-com:office:word" xmlns:w="http://schemas.openxmlformats.org/wordprocessingml/2006/main" xmlns:w14="http://schemas.microsoft.com/office/word/2010/wordml" xmlns:w15="http://schemas.microsoft.com/office/word/2012/wordml" xmlns:wpg="http://schemas.microsoft.com/office/word/2010/wordprocessingGroup" xmlns:wpi="http://schemas.microsoft.com/office/word/2010/wordprocessingInk" xmlns:wne="http://schemas.microsoft.com/office/word/2006/wordml" xmlns:wps="http://schemas.microsoft.com/office/word/2010/wordprocessingShape" mc:Ignorable="w14 w15 wp14">
   <w:p>
     <w:pPr>
-      <w:pStyle w:val="Footer"/>
+      <w:pStyle w:val="Rodap"/>
     </w:pPr>
     <w:r>
       <w:t>Projeto Software 2013</w:t>
@@ -7712,7 +7485,7 @@
   </w:p>
   <w:p>
     <w:pPr>
-      <w:pStyle w:val="Footer"/>
+      <w:pStyle w:val="Rodap"/>
     </w:pPr>
     <w:sdt>
       <w:sdtPr>
@@ -7723,19 +7496,9 @@
       </w:sdtPr>
       <w:sdtEndPr/>
       <w:sdtContent>
-        <w:proofErr w:type="spellStart"/>
         <w:r>
-          <w:t>Weekly</w:t>
+          <w:t>Weekly Report</w:t>
         </w:r>
-        <w:proofErr w:type="spellEnd"/>
-        <w:r>
-          <w:t xml:space="preserve"> </w:t>
-        </w:r>
-        <w:proofErr w:type="spellStart"/>
-        <w:r>
-          <w:t>Report</w:t>
-        </w:r>
-        <w:proofErr w:type="spellEnd"/>
       </w:sdtContent>
     </w:sdt>
     <w:r>
@@ -7757,7 +7520,7 @@
       <w:rPr>
         <w:noProof/>
       </w:rPr>
-      <w:t>ii</w:t>
+      <w:t>i</w:t>
     </w:r>
     <w:r>
       <w:rPr>
@@ -7773,7 +7536,7 @@
 <w:ftr xmlns:wpc="http://schemas.microsoft.com/office/word/2010/wordprocessingCanvas" xmlns:mc="http://schemas.openxmlformats.org/markup-compatibility/2006" xmlns:o="urn:schemas-microsoft-com:office:office" xmlns:r="http://schemas.openxmlformats.org/officeDocument/2006/relationships" xmlns:m="http://schemas.openxmlformats.org/officeDocument/2006/math" xmlns:v="urn:schemas-microsoft-com:vml" xmlns:wp14="http://schemas.microsoft.com/office/word/2010/wordprocessingDrawing" xmlns:wp="http://schemas.openxmlformats.org/drawingml/2006/wordprocessingDrawing" xmlns:w10="urn:schemas-microsoft-com:office:word" xmlns:w="http://schemas.openxmlformats.org/wordprocessingml/2006/main" xmlns:w14="http://schemas.microsoft.com/office/word/2010/wordml" xmlns:w15="http://schemas.microsoft.com/office/word/2012/wordml" xmlns:wpg="http://schemas.microsoft.com/office/word/2010/wordprocessingGroup" xmlns:wpi="http://schemas.microsoft.com/office/word/2010/wordprocessingInk" xmlns:wne="http://schemas.microsoft.com/office/word/2006/wordml" xmlns:wps="http://schemas.microsoft.com/office/word/2010/wordprocessingShape" mc:Ignorable="w14 w15 wp14">
   <w:p>
     <w:pPr>
-      <w:pStyle w:val="Footer"/>
+      <w:pStyle w:val="Rodap"/>
     </w:pPr>
     <w:r>
       <w:t>Projeto Software 2013</w:t>
@@ -7787,7 +7550,7 @@
   </w:p>
   <w:p>
     <w:pPr>
-      <w:pStyle w:val="Footer"/>
+      <w:pStyle w:val="Rodap"/>
       <w:tabs>
         <w:tab w:val="clear" w:pos="4252"/>
       </w:tabs>
@@ -7801,19 +7564,9 @@
       </w:sdtPr>
       <w:sdtEndPr/>
       <w:sdtContent>
-        <w:proofErr w:type="spellStart"/>
         <w:r>
-          <w:t>Weekly</w:t>
+          <w:t>Weekly Report</w:t>
         </w:r>
-        <w:proofErr w:type="spellEnd"/>
-        <w:r>
-          <w:t xml:space="preserve"> </w:t>
-        </w:r>
-        <w:proofErr w:type="spellStart"/>
-        <w:r>
-          <w:t>Report</w:t>
-        </w:r>
-        <w:proofErr w:type="spellEnd"/>
       </w:sdtContent>
     </w:sdt>
     <w:r>
@@ -7873,7 +7626,7 @@
 <w:hdr xmlns:wpc="http://schemas.microsoft.com/office/word/2010/wordprocessingCanvas" xmlns:mc="http://schemas.openxmlformats.org/markup-compatibility/2006" xmlns:o="urn:schemas-microsoft-com:office:office" xmlns:r="http://schemas.openxmlformats.org/officeDocument/2006/relationships" xmlns:m="http://schemas.openxmlformats.org/officeDocument/2006/math" xmlns:v="urn:schemas-microsoft-com:vml" xmlns:wp14="http://schemas.microsoft.com/office/word/2010/wordprocessingDrawing" xmlns:wp="http://schemas.openxmlformats.org/drawingml/2006/wordprocessingDrawing" xmlns:w10="urn:schemas-microsoft-com:office:word" xmlns:w="http://schemas.openxmlformats.org/wordprocessingml/2006/main" xmlns:w14="http://schemas.microsoft.com/office/word/2010/wordml" xmlns:w15="http://schemas.microsoft.com/office/word/2012/wordml" xmlns:wpg="http://schemas.microsoft.com/office/word/2010/wordprocessingGroup" xmlns:wpi="http://schemas.microsoft.com/office/word/2010/wordprocessingInk" xmlns:wne="http://schemas.microsoft.com/office/word/2006/wordml" xmlns:wps="http://schemas.microsoft.com/office/word/2010/wordprocessingShape" mc:Ignorable="w14 w15 wp14">
   <w:p>
     <w:pPr>
-      <w:pStyle w:val="Header"/>
+      <w:pStyle w:val="Cabealho"/>
       <w:rPr>
         <w:lang w:val="en-US"/>
       </w:rPr>
@@ -7984,7 +7737,7 @@
   </w:p>
   <w:p>
     <w:pPr>
-      <w:pStyle w:val="Header"/>
+      <w:pStyle w:val="Cabealho"/>
       <w:rPr>
         <w:lang w:val="en-US"/>
       </w:rPr>
@@ -8055,7 +7808,7 @@
 <w:hdr xmlns:wpc="http://schemas.microsoft.com/office/word/2010/wordprocessingCanvas" xmlns:mc="http://schemas.openxmlformats.org/markup-compatibility/2006" xmlns:o="urn:schemas-microsoft-com:office:office" xmlns:r="http://schemas.openxmlformats.org/officeDocument/2006/relationships" xmlns:m="http://schemas.openxmlformats.org/officeDocument/2006/math" xmlns:v="urn:schemas-microsoft-com:vml" xmlns:wp14="http://schemas.microsoft.com/office/word/2010/wordprocessingDrawing" xmlns:wp="http://schemas.openxmlformats.org/drawingml/2006/wordprocessingDrawing" xmlns:w10="urn:schemas-microsoft-com:office:word" xmlns:w="http://schemas.openxmlformats.org/wordprocessingml/2006/main" xmlns:w14="http://schemas.microsoft.com/office/word/2010/wordml" xmlns:w15="http://schemas.microsoft.com/office/word/2012/wordml" xmlns:wpg="http://schemas.microsoft.com/office/word/2010/wordprocessingGroup" xmlns:wpi="http://schemas.microsoft.com/office/word/2010/wordprocessingInk" xmlns:wne="http://schemas.microsoft.com/office/word/2006/wordml" xmlns:wps="http://schemas.microsoft.com/office/word/2010/wordprocessingShape" mc:Ignorable="w14 w15 wp14">
   <w:p>
     <w:pPr>
-      <w:pStyle w:val="Header"/>
+      <w:pStyle w:val="Cabealho"/>
       <w:rPr>
         <w:lang w:val="en-US"/>
       </w:rPr>
@@ -8166,7 +7919,7 @@
   </w:p>
   <w:p>
     <w:pPr>
-      <w:pStyle w:val="Header"/>
+      <w:pStyle w:val="Cabealho"/>
       <w:rPr>
         <w:lang w:val="en-US"/>
       </w:rPr>
@@ -9489,6 +9242,18 @@
   </w:num>
   <w:num w:numId="11">
     <w:abstractNumId w:val="8"/>
+  </w:num>
+  <w:num w:numId="12">
+    <w:abstractNumId w:val="10"/>
+    <w:lvlOverride w:ilvl="0"/>
+    <w:lvlOverride w:ilvl="1"/>
+    <w:lvlOverride w:ilvl="2"/>
+    <w:lvlOverride w:ilvl="3"/>
+    <w:lvlOverride w:ilvl="4"/>
+    <w:lvlOverride w:ilvl="5"/>
+    <w:lvlOverride w:ilvl="6"/>
+    <w:lvlOverride w:ilvl="7"/>
+    <w:lvlOverride w:ilvl="8"/>
   </w:num>
 </w:numbering>
 </file>
@@ -9888,11 +9653,11 @@
     <w:qFormat/>
     <w:rsid w:val="00345E81"/>
   </w:style>
-  <w:style w:type="paragraph" w:styleId="Heading1">
+  <w:style w:type="paragraph" w:styleId="Cabealho1">
     <w:name w:val="heading 1"/>
     <w:basedOn w:val="Normal"/>
     <w:next w:val="Normal"/>
-    <w:link w:val="Heading1Char"/>
+    <w:link w:val="Cabealho1Carter"/>
     <w:uiPriority w:val="9"/>
     <w:qFormat/>
     <w:rsid w:val="00906D0A"/>
@@ -9911,13 +9676,13 @@
       <w:szCs w:val="28"/>
     </w:rPr>
   </w:style>
-  <w:style w:type="character" w:default="1" w:styleId="DefaultParagraphFont">
+  <w:style w:type="character" w:default="1" w:styleId="Tipodeletrapredefinidodopargrafo">
     <w:name w:val="Default Paragraph Font"/>
     <w:uiPriority w:val="1"/>
     <w:semiHidden/>
     <w:unhideWhenUsed/>
   </w:style>
-  <w:style w:type="table" w:default="1" w:styleId="TableNormal">
+  <w:style w:type="table" w:default="1" w:styleId="Tabelanormal">
     <w:name w:val="Normal Table"/>
     <w:uiPriority w:val="99"/>
     <w:semiHidden/>
@@ -9932,16 +9697,16 @@
       </w:tblCellMar>
     </w:tblPr>
   </w:style>
-  <w:style w:type="numbering" w:default="1" w:styleId="NoList">
+  <w:style w:type="numbering" w:default="1" w:styleId="Semlista">
     <w:name w:val="No List"/>
     <w:uiPriority w:val="99"/>
     <w:semiHidden/>
     <w:unhideWhenUsed/>
   </w:style>
-  <w:style w:type="paragraph" w:styleId="Header">
+  <w:style w:type="paragraph" w:styleId="Cabealho">
     <w:name w:val="header"/>
     <w:basedOn w:val="Normal"/>
-    <w:link w:val="HeaderChar"/>
+    <w:link w:val="CabealhoCarter"/>
     <w:uiPriority w:val="99"/>
     <w:unhideWhenUsed/>
     <w:rsid w:val="00042081"/>
@@ -9953,17 +9718,17 @@
       <w:spacing w:after="0" w:line="240" w:lineRule="auto"/>
     </w:pPr>
   </w:style>
-  <w:style w:type="character" w:customStyle="1" w:styleId="HeaderChar">
-    <w:name w:val="Header Char"/>
-    <w:basedOn w:val="DefaultParagraphFont"/>
-    <w:link w:val="Header"/>
+  <w:style w:type="character" w:customStyle="1" w:styleId="CabealhoCarter">
+    <w:name w:val="Cabeçalho Caráter"/>
+    <w:basedOn w:val="Tipodeletrapredefinidodopargrafo"/>
+    <w:link w:val="Cabealho"/>
     <w:uiPriority w:val="99"/>
     <w:rsid w:val="00042081"/>
   </w:style>
-  <w:style w:type="paragraph" w:styleId="Footer">
+  <w:style w:type="paragraph" w:styleId="Rodap">
     <w:name w:val="footer"/>
     <w:basedOn w:val="Normal"/>
-    <w:link w:val="FooterChar"/>
+    <w:link w:val="RodapCarter"/>
     <w:uiPriority w:val="99"/>
     <w:unhideWhenUsed/>
     <w:rsid w:val="00042081"/>
@@ -9975,16 +9740,16 @@
       <w:spacing w:after="0" w:line="240" w:lineRule="auto"/>
     </w:pPr>
   </w:style>
-  <w:style w:type="character" w:customStyle="1" w:styleId="FooterChar">
-    <w:name w:val="Footer Char"/>
-    <w:basedOn w:val="DefaultParagraphFont"/>
-    <w:link w:val="Footer"/>
+  <w:style w:type="character" w:customStyle="1" w:styleId="RodapCarter">
+    <w:name w:val="Rodapé Caráter"/>
+    <w:basedOn w:val="Tipodeletrapredefinidodopargrafo"/>
+    <w:link w:val="Rodap"/>
     <w:uiPriority w:val="99"/>
     <w:rsid w:val="00042081"/>
   </w:style>
-  <w:style w:type="character" w:styleId="PlaceholderText">
+  <w:style w:type="character" w:styleId="TextodoMarcadordePosio">
     <w:name w:val="Placeholder Text"/>
-    <w:basedOn w:val="DefaultParagraphFont"/>
+    <w:basedOn w:val="Tipodeletrapredefinidodopargrafo"/>
     <w:uiPriority w:val="99"/>
     <w:semiHidden/>
     <w:rsid w:val="009553EC"/>
@@ -9992,10 +9757,10 @@
       <w:color w:val="808080"/>
     </w:rPr>
   </w:style>
-  <w:style w:type="paragraph" w:styleId="BalloonText">
+  <w:style w:type="paragraph" w:styleId="Textodebalo">
     <w:name w:val="Balloon Text"/>
     <w:basedOn w:val="Normal"/>
-    <w:link w:val="BalloonTextChar"/>
+    <w:link w:val="TextodebaloCarter"/>
     <w:uiPriority w:val="99"/>
     <w:semiHidden/>
     <w:unhideWhenUsed/>
@@ -10009,10 +9774,10 @@
       <w:szCs w:val="16"/>
     </w:rPr>
   </w:style>
-  <w:style w:type="character" w:customStyle="1" w:styleId="BalloonTextChar">
-    <w:name w:val="Balloon Text Char"/>
-    <w:basedOn w:val="DefaultParagraphFont"/>
-    <w:link w:val="BalloonText"/>
+  <w:style w:type="character" w:customStyle="1" w:styleId="TextodebaloCarter">
+    <w:name w:val="Texto de balão Caráter"/>
+    <w:basedOn w:val="Tipodeletrapredefinidodopargrafo"/>
+    <w:link w:val="Textodebalo"/>
     <w:uiPriority w:val="99"/>
     <w:semiHidden/>
     <w:rsid w:val="009553EC"/>
@@ -10022,9 +9787,9 @@
       <w:szCs w:val="16"/>
     </w:rPr>
   </w:style>
-  <w:style w:type="paragraph" w:styleId="NoSpacing">
+  <w:style w:type="paragraph" w:styleId="SemEspaamento">
     <w:name w:val="No Spacing"/>
-    <w:link w:val="NoSpacingChar"/>
+    <w:link w:val="SemEspaamentoCarter"/>
     <w:uiPriority w:val="1"/>
     <w:qFormat/>
     <w:rsid w:val="00906D0A"/>
@@ -10035,19 +9800,19 @@
       <w:rFonts w:eastAsiaTheme="minorEastAsia"/>
     </w:rPr>
   </w:style>
-  <w:style w:type="character" w:customStyle="1" w:styleId="NoSpacingChar">
-    <w:name w:val="No Spacing Char"/>
-    <w:basedOn w:val="DefaultParagraphFont"/>
-    <w:link w:val="NoSpacing"/>
+  <w:style w:type="character" w:customStyle="1" w:styleId="SemEspaamentoCarter">
+    <w:name w:val="Sem Espaçamento Caráter"/>
+    <w:basedOn w:val="Tipodeletrapredefinidodopargrafo"/>
+    <w:link w:val="SemEspaamento"/>
     <w:uiPriority w:val="1"/>
     <w:rsid w:val="00906D0A"/>
     <w:rPr>
       <w:rFonts w:eastAsiaTheme="minorEastAsia"/>
     </w:rPr>
   </w:style>
-  <w:style w:type="table" w:styleId="TableGrid">
+  <w:style w:type="table" w:styleId="Tabelacomgrelha">
     <w:name w:val="Table Grid"/>
-    <w:basedOn w:val="TableNormal"/>
+    <w:basedOn w:val="Tabelanormal"/>
     <w:uiPriority w:val="59"/>
     <w:rsid w:val="00906D0A"/>
     <w:pPr>
@@ -10071,10 +9836,10 @@
       </w:tblCellMar>
     </w:tblPr>
   </w:style>
-  <w:style w:type="character" w:customStyle="1" w:styleId="Heading1Char">
-    <w:name w:val="Heading 1 Char"/>
-    <w:basedOn w:val="DefaultParagraphFont"/>
-    <w:link w:val="Heading1"/>
+  <w:style w:type="character" w:customStyle="1" w:styleId="Cabealho1Carter">
+    <w:name w:val="Cabeçalho 1 Caráter"/>
+    <w:basedOn w:val="Tipodeletrapredefinidodopargrafo"/>
+    <w:link w:val="Cabealho1"/>
     <w:uiPriority w:val="9"/>
     <w:rsid w:val="00906D0A"/>
     <w:rPr>
@@ -10086,9 +9851,9 @@
       <w:szCs w:val="28"/>
     </w:rPr>
   </w:style>
-  <w:style w:type="paragraph" w:styleId="TOCHeading">
+  <w:style w:type="paragraph" w:styleId="Cabealhodondice">
     <w:name w:val="TOC Heading"/>
-    <w:basedOn w:val="Heading1"/>
+    <w:basedOn w:val="Cabealho1"/>
     <w:next w:val="Normal"/>
     <w:uiPriority w:val="39"/>
     <w:semiHidden/>
@@ -10099,7 +9864,7 @@
       <w:outlineLvl w:val="9"/>
     </w:pPr>
   </w:style>
-  <w:style w:type="paragraph" w:styleId="Caption">
+  <w:style w:type="paragraph" w:styleId="Legenda">
     <w:name w:val="caption"/>
     <w:basedOn w:val="Normal"/>
     <w:next w:val="Normal"/>
@@ -10118,7 +9883,7 @@
       <w:szCs w:val="18"/>
     </w:rPr>
   </w:style>
-  <w:style w:type="paragraph" w:styleId="TableofFigures">
+  <w:style w:type="paragraph" w:styleId="ndicedeilustraes">
     <w:name w:val="table of figures"/>
     <w:basedOn w:val="Normal"/>
     <w:next w:val="Normal"/>
@@ -10129,9 +9894,9 @@
       <w:spacing w:after="0"/>
     </w:pPr>
   </w:style>
-  <w:style w:type="character" w:styleId="Hyperlink">
+  <w:style w:type="character" w:styleId="Hiperligao">
     <w:name w:val="Hyperlink"/>
-    <w:basedOn w:val="DefaultParagraphFont"/>
+    <w:basedOn w:val="Tipodeletrapredefinidodopargrafo"/>
     <w:uiPriority w:val="99"/>
     <w:unhideWhenUsed/>
     <w:rsid w:val="0071045A"/>
@@ -10158,7 +9923,7 @@
   </w:style>
   <w:style w:type="character" w:customStyle="1" w:styleId="xdtextbox1">
     <w:name w:val="xdtextbox1"/>
-    <w:basedOn w:val="DefaultParagraphFont"/>
+    <w:basedOn w:val="Tipodeletrapredefinidodopargrafo"/>
     <w:rsid w:val="003C28E8"/>
     <w:rPr>
       <w:color w:val="auto"/>
@@ -10166,7 +9931,7 @@
       <w:shd w:val="clear" w:color="auto" w:fill="FFFFFF"/>
     </w:rPr>
   </w:style>
-  <w:style w:type="paragraph" w:styleId="TOC1">
+  <w:style w:type="paragraph" w:styleId="ndice1">
     <w:name w:val="toc 1"/>
     <w:basedOn w:val="Normal"/>
     <w:next w:val="Normal"/>
@@ -10178,7 +9943,7 @@
       <w:spacing w:after="100"/>
     </w:pPr>
   </w:style>
-  <w:style w:type="paragraph" w:styleId="ListParagraph">
+  <w:style w:type="paragraph" w:styleId="PargrafodaLista">
     <w:name w:val="List Paragraph"/>
     <w:basedOn w:val="Normal"/>
     <w:uiPriority w:val="34"/>
@@ -10499,7 +10264,7 @@
 </file>
 
 <file path=customXml/itemProps2.xml><?xml version="1.0" encoding="utf-8"?>
-<ds:datastoreItem xmlns:ds="http://schemas.openxmlformats.org/officeDocument/2006/customXml" ds:itemID="{F4C5ED87-EB17-4551-89BC-BA7CB2D49283}">
+<ds:datastoreItem xmlns:ds="http://schemas.openxmlformats.org/officeDocument/2006/customXml" ds:itemID="{E2025C78-F24F-4DBB-9975-A9A1C8FBEDFF}">
   <ds:schemaRefs>
     <ds:schemaRef ds:uri="http://schemas.openxmlformats.org/officeDocument/2006/bibliography"/>
   </ds:schemaRefs>

</xml_diff>

<commit_message>
Correction to previous commit
</commit_message>
<xml_diff>
--- a/Docs/Weekly Report/Weekly Report - Week4.docx
+++ b/Docs/Weekly Report/Weekly Report - Week4.docx
@@ -2,6 +2,8 @@
 <file path=word/document.xml><?xml version="1.0" encoding="utf-8"?>
 <w:document xmlns:wpc="http://schemas.microsoft.com/office/word/2010/wordprocessingCanvas" xmlns:mc="http://schemas.openxmlformats.org/markup-compatibility/2006" xmlns:o="urn:schemas-microsoft-com:office:office" xmlns:r="http://schemas.openxmlformats.org/officeDocument/2006/relationships" xmlns:m="http://schemas.openxmlformats.org/officeDocument/2006/math" xmlns:v="urn:schemas-microsoft-com:vml" xmlns:wp14="http://schemas.microsoft.com/office/word/2010/wordprocessingDrawing" xmlns:wp="http://schemas.openxmlformats.org/drawingml/2006/wordprocessingDrawing" xmlns:w10="urn:schemas-microsoft-com:office:word" xmlns:w="http://schemas.openxmlformats.org/wordprocessingml/2006/main" xmlns:w14="http://schemas.microsoft.com/office/word/2010/wordml" xmlns:w15="http://schemas.microsoft.com/office/word/2012/wordml" xmlns:wpg="http://schemas.microsoft.com/office/word/2010/wordprocessingGroup" xmlns:wpi="http://schemas.microsoft.com/office/word/2010/wordprocessingInk" xmlns:wne="http://schemas.microsoft.com/office/word/2006/wordml" xmlns:wps="http://schemas.microsoft.com/office/word/2010/wordprocessingShape" mc:Ignorable="w14 w15 wp14">
   <w:body>
+    <w:bookmarkStart w:id="0" w:name="_GoBack" w:displacedByCustomXml="next"/>
+    <w:bookmarkEnd w:id="0" w:displacedByCustomXml="next"/>
     <w:sdt>
       <w:sdtPr>
         <w:rPr>
@@ -2848,7 +2850,7 @@
           <w:lang w:val="en-US"/>
         </w:rPr>
       </w:pPr>
-      <w:bookmarkStart w:id="0" w:name="_Toc351316544"/>
+      <w:bookmarkStart w:id="1" w:name="_Toc351316544"/>
       <w:r>
         <w:rPr>
           <w:lang w:val="en-US"/>
@@ -2899,7 +2901,7 @@
         </w:rPr>
         <w:t>Contributors</w:t>
       </w:r>
-      <w:bookmarkEnd w:id="0"/>
+      <w:bookmarkEnd w:id="1"/>
     </w:p>
     <w:p>
       <w:pPr>
@@ -4204,8 +4206,6 @@
               </w:rPr>
               <w:t>Baselined</w:t>
             </w:r>
-            <w:bookmarkStart w:id="1" w:name="_GoBack"/>
-            <w:bookmarkEnd w:id="1"/>
           </w:p>
         </w:tc>
       </w:tr>
@@ -5640,14 +5640,27 @@
       <w:r>
         <w:t xml:space="preserve">Figure </w:t>
       </w:r>
-      <w:fldSimple w:instr=" SEQ Figure \* ARABIC ">
-        <w:r>
-          <w:rPr>
-            <w:noProof/>
-          </w:rPr>
-          <w:t>2</w:t>
-        </w:r>
-      </w:fldSimple>
+      <w:r>
+        <w:fldChar w:fldCharType="begin"/>
+      </w:r>
+      <w:r>
+        <w:instrText xml:space="preserve"> SEQ Figure \* ARABIC </w:instrText>
+      </w:r>
+      <w:r>
+        <w:fldChar w:fldCharType="separate"/>
+      </w:r>
+      <w:r>
+        <w:rPr>
+          <w:noProof/>
+        </w:rPr>
+        <w:t>2</w:t>
+      </w:r>
+      <w:r>
+        <w:rPr>
+          <w:noProof/>
+        </w:rPr>
+        <w:fldChar w:fldCharType="end"/>
+      </w:r>
       <w:r>
         <w:t xml:space="preserve"> - Effort by task type</w:t>
       </w:r>
@@ -5760,14 +5773,27 @@
       <w:r>
         <w:t xml:space="preserve">Figure </w:t>
       </w:r>
-      <w:fldSimple w:instr=" SEQ Figure \* ARABIC ">
-        <w:r>
-          <w:rPr>
-            <w:noProof/>
-          </w:rPr>
-          <w:t>3</w:t>
-        </w:r>
-      </w:fldSimple>
+      <w:r>
+        <w:fldChar w:fldCharType="begin"/>
+      </w:r>
+      <w:r>
+        <w:instrText xml:space="preserve"> SEQ Figure \* ARABIC </w:instrText>
+      </w:r>
+      <w:r>
+        <w:fldChar w:fldCharType="separate"/>
+      </w:r>
+      <w:r>
+        <w:rPr>
+          <w:noProof/>
+        </w:rPr>
+        <w:t>3</w:t>
+      </w:r>
+      <w:r>
+        <w:rPr>
+          <w:noProof/>
+        </w:rPr>
+        <w:fldChar w:fldCharType="end"/>
+      </w:r>
       <w:r>
         <w:t xml:space="preserve"> - Individual Effort</w:t>
       </w:r>
@@ -7520,7 +7546,7 @@
       <w:rPr>
         <w:noProof/>
       </w:rPr>
-      <w:t>i</w:t>
+      <w:t>ii</w:t>
     </w:r>
     <w:r>
       <w:rPr>
@@ -7637,7 +7663,7 @@
         <w:lang w:eastAsia="pt-PT"/>
       </w:rPr>
       <w:drawing>
-        <wp:anchor distT="0" distB="0" distL="114300" distR="114300" simplePos="0" relativeHeight="251657216" behindDoc="0" locked="0" layoutInCell="1" allowOverlap="1" wp14:anchorId="07294A22" wp14:editId="560DA73C">
+        <wp:anchor distT="0" distB="0" distL="114300" distR="114300" simplePos="0" relativeHeight="251656192" behindDoc="0" locked="0" layoutInCell="1" allowOverlap="1" wp14:anchorId="40319388" wp14:editId="48F59D60">
           <wp:simplePos x="0" y="0"/>
           <wp:positionH relativeFrom="column">
             <wp:posOffset>15239</wp:posOffset>
@@ -7767,10 +7793,7 @@
       <w:sdtEndPr/>
       <w:sdtContent>
         <w:r>
-          <w:rPr>
-            <w:lang w:val="en-US"/>
-          </w:rPr>
-          <w:t>V0.3</w:t>
+          <w:t>V1.0</w:t>
         </w:r>
       </w:sdtContent>
     </w:sdt>
@@ -7793,10 +7816,7 @@
       <w:sdtEndPr/>
       <w:sdtContent>
         <w:r>
-          <w:rPr>
-            <w:lang w:val="en-GB"/>
-          </w:rPr>
-          <w:t>Ready for Approval</w:t>
+          <w:t>Baselined</w:t>
         </w:r>
       </w:sdtContent>
     </w:sdt>
@@ -7819,7 +7839,7 @@
         <w:lang w:eastAsia="pt-PT"/>
       </w:rPr>
       <w:drawing>
-        <wp:anchor distT="0" distB="0" distL="114300" distR="114300" simplePos="0" relativeHeight="251659264" behindDoc="0" locked="0" layoutInCell="1" allowOverlap="1" wp14:anchorId="41945B4F" wp14:editId="737FB5CB">
+        <wp:anchor distT="0" distB="0" distL="114300" distR="114300" simplePos="0" relativeHeight="251658240" behindDoc="0" locked="0" layoutInCell="1" allowOverlap="1" wp14:anchorId="1CC63DC0" wp14:editId="7C3B9D5A">
           <wp:simplePos x="0" y="0"/>
           <wp:positionH relativeFrom="column">
             <wp:posOffset>81915</wp:posOffset>
@@ -7949,10 +7969,7 @@
       <w:sdtEndPr/>
       <w:sdtContent>
         <w:r>
-          <w:rPr>
-            <w:lang w:val="en-US"/>
-          </w:rPr>
-          <w:t>V0.3</w:t>
+          <w:t>V1.0</w:t>
         </w:r>
       </w:sdtContent>
     </w:sdt>
@@ -7975,10 +7992,7 @@
       <w:sdtEndPr/>
       <w:sdtContent>
         <w:r>
-          <w:rPr>
-            <w:lang w:val="en-GB"/>
-          </w:rPr>
-          <w:t>Ready for Approval</w:t>
+          <w:t>Baselined</w:t>
         </w:r>
       </w:sdtContent>
     </w:sdt>
@@ -9245,15 +9259,6 @@
   </w:num>
   <w:num w:numId="12">
     <w:abstractNumId w:val="10"/>
-    <w:lvlOverride w:ilvl="0"/>
-    <w:lvlOverride w:ilvl="1"/>
-    <w:lvlOverride w:ilvl="2"/>
-    <w:lvlOverride w:ilvl="3"/>
-    <w:lvlOverride w:ilvl="4"/>
-    <w:lvlOverride w:ilvl="5"/>
-    <w:lvlOverride w:ilvl="6"/>
-    <w:lvlOverride w:ilvl="7"/>
-    <w:lvlOverride w:ilvl="8"/>
   </w:num>
 </w:numbering>
 </file>
@@ -10264,7 +10269,7 @@
 </file>
 
 <file path=customXml/itemProps2.xml><?xml version="1.0" encoding="utf-8"?>
-<ds:datastoreItem xmlns:ds="http://schemas.openxmlformats.org/officeDocument/2006/customXml" ds:itemID="{E2025C78-F24F-4DBB-9975-A9A1C8FBEDFF}">
+<ds:datastoreItem xmlns:ds="http://schemas.openxmlformats.org/officeDocument/2006/customXml" ds:itemID="{3BF6427B-EA2C-4F0B-A39C-B5A3F30F9C4D}">
   <ds:schemaRefs>
     <ds:schemaRef ds:uri="http://schemas.openxmlformats.org/officeDocument/2006/bibliography"/>
   </ds:schemaRefs>

</xml_diff>